<commit_message>
Habilitado envío de mails
</commit_message>
<xml_diff>
--- a/Documentos/Manual WeCook_correcciones.docx
+++ b/Documentos/Manual WeCook_correcciones.docx
@@ -287,249 +287,7 @@
             <mc:AlternateContent>
               <mc:Choice Requires="wps">
                 <w:drawing>
-                  <wp:anchor distT="0" distB="0" distL="114300" distR="114300" simplePos="0" relativeHeight="251660288" behindDoc="0" locked="0" layoutInCell="1" allowOverlap="1" wp14:anchorId="39FBD3BE" wp14:editId="0CF6FD3D">
-                    <wp:simplePos x="0" y="0"/>
-                    <wp:positionH relativeFrom="page">
-                      <wp:align>center</wp:align>
-                    </wp:positionH>
-                    <mc:AlternateContent>
-                      <mc:Choice Requires="wp14">
-                        <wp:positionV relativeFrom="page">
-                          <wp14:pctPosVOffset>81800</wp14:pctPosVOffset>
-                        </wp:positionV>
-                      </mc:Choice>
-                      <mc:Fallback>
-                        <wp:positionV relativeFrom="page">
-                          <wp:posOffset>8745855</wp:posOffset>
-                        </wp:positionV>
-                      </mc:Fallback>
-                    </mc:AlternateContent>
-                    <wp:extent cx="7315200" cy="914400"/>
-                    <wp:effectExtent l="0" t="0" r="0" b="8255"/>
-                    <wp:wrapSquare wrapText="bothSides"/>
-                    <wp:docPr id="152" name="Cuadro de texto 159"/>
-                    <wp:cNvGraphicFramePr/>
-                    <a:graphic xmlns:a="http://schemas.openxmlformats.org/drawingml/2006/main">
-                      <a:graphicData uri="http://schemas.microsoft.com/office/word/2010/wordprocessingShape">
-                        <wps:wsp>
-                          <wps:cNvSpPr txBox="1"/>
-                          <wps:spPr>
-                            <a:xfrm>
-                              <a:off x="0" y="0"/>
-                              <a:ext cx="7315200" cy="914400"/>
-                            </a:xfrm>
-                            <a:prstGeom prst="rect">
-                              <a:avLst/>
-                            </a:prstGeom>
-                            <a:noFill/>
-                            <a:ln w="6350">
-                              <a:noFill/>
-                            </a:ln>
-                            <a:effectLst/>
-                          </wps:spPr>
-                          <wps:style>
-                            <a:lnRef idx="0">
-                              <a:schemeClr val="accent1"/>
-                            </a:lnRef>
-                            <a:fillRef idx="0">
-                              <a:schemeClr val="accent1"/>
-                            </a:fillRef>
-                            <a:effectRef idx="0">
-                              <a:schemeClr val="accent1"/>
-                            </a:effectRef>
-                            <a:fontRef idx="minor">
-                              <a:schemeClr val="dk1"/>
-                            </a:fontRef>
-                          </wps:style>
-                          <wps:txbx>
-                            <w:txbxContent>
-                              <w:sdt>
-                                <w:sdtPr>
-                                  <w:rPr>
-                                    <w:color w:val="595959" w:themeColor="text1" w:themeTint="A6"/>
-                                    <w:sz w:val="28"/>
-                                    <w:szCs w:val="28"/>
-                                  </w:rPr>
-                                  <w:alias w:val="Autor"/>
-                                  <w:tag w:val=""/>
-                                  <w:id w:val="789243997"/>
-                                  <w:dataBinding w:prefixMappings="xmlns:ns0='http://purl.org/dc/elements/1.1/' xmlns:ns1='http://schemas.openxmlformats.org/package/2006/metadata/core-properties' " w:xpath="/ns1:coreProperties[1]/ns0:creator[1]" w:storeItemID="{6C3C8BC8-F283-45AE-878A-BAB7291924A1}"/>
-                                  <w:text/>
-                                </w:sdtPr>
-                                <w:sdtContent>
-                                  <w:p>
-                                    <w:pPr>
-                                      <w:pStyle w:val="Sinespaciado"/>
-                                      <w:jc w:val="right"/>
-                                      <w:rPr>
-                                        <w:color w:val="595959" w:themeColor="text1" w:themeTint="A6"/>
-                                        <w:sz w:val="28"/>
-                                        <w:szCs w:val="28"/>
-                                      </w:rPr>
-                                    </w:pPr>
-                                    <w:r>
-                                      <w:rPr>
-                                        <w:color w:val="595959" w:themeColor="text1" w:themeTint="A6"/>
-                                        <w:sz w:val="28"/>
-                                        <w:szCs w:val="28"/>
-                                      </w:rPr>
-                                      <w:t>VEGAS CARRASCO, HUGO</w:t>
-                                    </w:r>
-                                  </w:p>
-                                </w:sdtContent>
-                              </w:sdt>
-                              <w:p>
-                                <w:pPr>
-                                  <w:pStyle w:val="Sinespaciado"/>
-                                  <w:jc w:val="right"/>
-                                  <w:rPr>
-                                    <w:color w:val="595959" w:themeColor="text1" w:themeTint="A6"/>
-                                    <w:sz w:val="18"/>
-                                    <w:szCs w:val="18"/>
-                                  </w:rPr>
-                                </w:pPr>
-                                <w:sdt>
-                                  <w:sdtPr>
-                                    <w:rPr>
-                                      <w:color w:val="595959" w:themeColor="text1" w:themeTint="A6"/>
-                                      <w:sz w:val="18"/>
-                                      <w:szCs w:val="18"/>
-                                    </w:rPr>
-                                    <w:alias w:val="CorreoElectrónico"/>
-                                    <w:tag w:val="CorreoElectrónico"/>
-                                    <w:id w:val="942260680"/>
-                                    <w:showingPlcHdr/>
-                                    <w:dataBinding w:prefixMappings="xmlns:ns0='http://schemas.microsoft.com/office/2006/coverPageProps' " w:xpath="/ns0:CoverPageProperties[1]/ns0:CompanyEmail[1]" w:storeItemID="{55AF091B-3C7A-41E3-B477-F2FDAA23CFDA}"/>
-                                    <w:text/>
-                                  </w:sdtPr>
-                                  <w:sdtContent>
-                                    <w:r>
-                                      <w:rPr>
-                                        <w:color w:val="595959" w:themeColor="text1" w:themeTint="A6"/>
-                                        <w:sz w:val="18"/>
-                                        <w:szCs w:val="18"/>
-                                      </w:rPr>
-                                      <w:t xml:space="preserve">     </w:t>
-                                    </w:r>
-                                  </w:sdtContent>
-                                </w:sdt>
-                              </w:p>
-                            </w:txbxContent>
-                          </wps:txbx>
-                          <wps:bodyPr rot="0" spcFirstLastPara="0" vertOverflow="overflow" horzOverflow="overflow" vert="horz" wrap="square" lIns="1600200" tIns="0" rIns="685800" bIns="0" numCol="1" spcCol="0" rtlCol="0" fromWordArt="0" anchor="b" anchorCtr="0" forceAA="0" compatLnSpc="1">
-                            <a:prstTxWarp prst="textNoShape">
-                              <a:avLst/>
-                            </a:prstTxWarp>
-                            <a:noAutofit/>
-                          </wps:bodyPr>
-                        </wps:wsp>
-                      </a:graphicData>
-                    </a:graphic>
-                    <wp14:sizeRelH relativeFrom="page">
-                      <wp14:pctWidth>94100</wp14:pctWidth>
-                    </wp14:sizeRelH>
-                    <wp14:sizeRelV relativeFrom="page">
-                      <wp14:pctHeight>9200</wp14:pctHeight>
-                    </wp14:sizeRelV>
-                  </wp:anchor>
-                </w:drawing>
-              </mc:Choice>
-              <mc:Fallback>
-                <w:pict>
-                  <v:shapetype w14:anchorId="39FBD3BE" id="_x0000_t202" coordsize="21600,21600" o:spt="202" path="m,l,21600r21600,l21600,xe">
-                    <v:stroke joinstyle="miter"/>
-                    <v:path gradientshapeok="t" o:connecttype="rect"/>
-                  </v:shapetype>
-                  <v:shape id="Cuadro de texto 159" o:spid="_x0000_s1026" type="#_x0000_t202" style="position:absolute;margin-left:0;margin-top:0;width:8in;height:1in;z-index:251660288;visibility:visible;mso-wrap-style:square;mso-width-percent:941;mso-height-percent:92;mso-top-percent:818;mso-wrap-distance-left:9pt;mso-wrap-distance-top:0;mso-wrap-distance-right:9pt;mso-wrap-distance-bottom:0;mso-position-horizontal:center;mso-position-horizontal-relative:page;mso-position-vertical-relative:page;mso-width-percent:941;mso-height-percent:92;mso-top-percent:818;mso-width-relative:page;mso-height-relative:page;v-text-anchor:bottom" o:gfxdata="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" filled="f" stroked="f" strokeweight=".5pt">
-                    <v:textbox inset="126pt,0,54pt,0">
-                      <w:txbxContent>
-                        <w:sdt>
-                          <w:sdtPr>
-                            <w:rPr>
-                              <w:color w:val="595959" w:themeColor="text1" w:themeTint="A6"/>
-                              <w:sz w:val="28"/>
-                              <w:szCs w:val="28"/>
-                            </w:rPr>
-                            <w:alias w:val="Autor"/>
-                            <w:tag w:val=""/>
-                            <w:id w:val="789243997"/>
-                            <w:dataBinding w:prefixMappings="xmlns:ns0='http://purl.org/dc/elements/1.1/' xmlns:ns1='http://schemas.openxmlformats.org/package/2006/metadata/core-properties' " w:xpath="/ns1:coreProperties[1]/ns0:creator[1]" w:storeItemID="{6C3C8BC8-F283-45AE-878A-BAB7291924A1}"/>
-                            <w:text/>
-                          </w:sdtPr>
-                          <w:sdtContent>
-                            <w:p>
-                              <w:pPr>
-                                <w:pStyle w:val="Sinespaciado"/>
-                                <w:jc w:val="right"/>
-                                <w:rPr>
-                                  <w:color w:val="595959" w:themeColor="text1" w:themeTint="A6"/>
-                                  <w:sz w:val="28"/>
-                                  <w:szCs w:val="28"/>
-                                </w:rPr>
-                              </w:pPr>
-                              <w:r>
-                                <w:rPr>
-                                  <w:color w:val="595959" w:themeColor="text1" w:themeTint="A6"/>
-                                  <w:sz w:val="28"/>
-                                  <w:szCs w:val="28"/>
-                                </w:rPr>
-                                <w:t>VEGAS CARRASCO, HUGO</w:t>
-                              </w:r>
-                            </w:p>
-                          </w:sdtContent>
-                        </w:sdt>
-                        <w:p>
-                          <w:pPr>
-                            <w:pStyle w:val="Sinespaciado"/>
-                            <w:jc w:val="right"/>
-                            <w:rPr>
-                              <w:color w:val="595959" w:themeColor="text1" w:themeTint="A6"/>
-                              <w:sz w:val="18"/>
-                              <w:szCs w:val="18"/>
-                            </w:rPr>
-                          </w:pPr>
-                          <w:sdt>
-                            <w:sdtPr>
-                              <w:rPr>
-                                <w:color w:val="595959" w:themeColor="text1" w:themeTint="A6"/>
-                                <w:sz w:val="18"/>
-                                <w:szCs w:val="18"/>
-                              </w:rPr>
-                              <w:alias w:val="CorreoElectrónico"/>
-                              <w:tag w:val="CorreoElectrónico"/>
-                              <w:id w:val="942260680"/>
-                              <w:showingPlcHdr/>
-                              <w:dataBinding w:prefixMappings="xmlns:ns0='http://schemas.microsoft.com/office/2006/coverPageProps' " w:xpath="/ns0:CoverPageProperties[1]/ns0:CompanyEmail[1]" w:storeItemID="{55AF091B-3C7A-41E3-B477-F2FDAA23CFDA}"/>
-                              <w:text/>
-                            </w:sdtPr>
-                            <w:sdtContent>
-                              <w:r>
-                                <w:rPr>
-                                  <w:color w:val="595959" w:themeColor="text1" w:themeTint="A6"/>
-                                  <w:sz w:val="18"/>
-                                  <w:szCs w:val="18"/>
-                                </w:rPr>
-                                <w:t xml:space="preserve">     </w:t>
-                              </w:r>
-                            </w:sdtContent>
-                          </w:sdt>
-                        </w:p>
-                      </w:txbxContent>
-                    </v:textbox>
-                    <w10:wrap type="square" anchorx="page" anchory="page"/>
-                  </v:shape>
-                </w:pict>
-              </mc:Fallback>
-            </mc:AlternateContent>
-          </w:r>
-          <w:r>
-            <w:rPr>
-              <w:noProof/>
-            </w:rPr>
-            <mc:AlternateContent>
-              <mc:Choice Requires="wps">
-                <w:drawing>
-                  <wp:anchor distT="0" distB="0" distL="114300" distR="114300" simplePos="0" relativeHeight="251661312" behindDoc="0" locked="0" layoutInCell="1" allowOverlap="1" wp14:anchorId="7A5DBF22" wp14:editId="797A8178">
+                  <wp:anchor distT="0" distB="0" distL="114300" distR="114300" simplePos="0" relativeHeight="251661312" behindDoc="0" locked="0" layoutInCell="1" allowOverlap="1" wp14:anchorId="7A5DBF22" wp14:editId="0AEC0D75">
                     <wp:simplePos x="0" y="0"/>
                     <wp:positionH relativeFrom="page">
                       <wp:align>center</wp:align>
@@ -643,7 +401,11 @@
               </mc:Choice>
               <mc:Fallback>
                 <w:pict>
-                  <v:shape w14:anchorId="7A5DBF22" id="Cuadro de texto 161" o:spid="_x0000_s1027" type="#_x0000_t202" style="position:absolute;margin-left:0;margin-top:0;width:8in;height:79.5pt;z-index:251661312;visibility:visible;mso-wrap-style:square;mso-width-percent:941;mso-height-percent:100;mso-top-percent:700;mso-wrap-distance-left:9pt;mso-wrap-distance-top:0;mso-wrap-distance-right:9pt;mso-wrap-distance-bottom:0;mso-position-horizontal:center;mso-position-horizontal-relative:page;mso-position-vertical-relative:page;mso-width-percent:941;mso-height-percent:100;mso-top-percent:700;mso-width-relative:page;mso-height-relative:page;v-text-anchor:top" o:gfxdata="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" filled="f" stroked="f" strokeweight=".5pt">
+                  <v:shapetype w14:anchorId="7A5DBF22" id="_x0000_t202" coordsize="21600,21600" o:spt="202" path="m,l,21600r21600,l21600,xe">
+                    <v:stroke joinstyle="miter"/>
+                    <v:path gradientshapeok="t" o:connecttype="rect"/>
+                  </v:shapetype>
+                  <v:shape id="Cuadro de texto 161" o:spid="_x0000_s1026" type="#_x0000_t202" style="position:absolute;margin-left:0;margin-top:0;width:8in;height:79.5pt;z-index:251661312;visibility:visible;mso-wrap-style:square;mso-width-percent:941;mso-height-percent:100;mso-top-percent:700;mso-wrap-distance-left:9pt;mso-wrap-distance-top:0;mso-wrap-distance-right:9pt;mso-wrap-distance-bottom:0;mso-position-horizontal:center;mso-position-horizontal-relative:page;mso-position-vertical-relative:page;mso-width-percent:941;mso-height-percent:100;mso-top-percent:700;mso-width-relative:page;mso-height-relative:page;v-text-anchor:top" o:gfxdata="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" filled="f" stroked="f" strokeweight=".5pt">
                     <v:textbox style="mso-fit-shape-to-text:t" inset="126pt,0,54pt,0">
                       <w:txbxContent>
                         <w:sdt>
@@ -853,7 +615,7 @@
               </mc:Choice>
               <mc:Fallback>
                 <w:pict>
-                  <v:shape w14:anchorId="6BC5DE30" id="Cuadro de texto 163" o:spid="_x0000_s1028" type="#_x0000_t202" style="position:absolute;margin-left:0;margin-top:0;width:8in;height:286.5pt;z-index:251659264;visibility:visible;mso-wrap-style:square;mso-width-percent:941;mso-height-percent:363;mso-top-percent:300;mso-wrap-distance-left:9pt;mso-wrap-distance-top:0;mso-wrap-distance-right:9pt;mso-wrap-distance-bottom:0;mso-position-horizontal:center;mso-position-horizontal-relative:page;mso-position-vertical-relative:page;mso-width-percent:941;mso-height-percent:363;mso-top-percent:300;mso-width-relative:page;mso-height-relative:page;v-text-anchor:bottom" o:gfxdata="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" filled="f" stroked="f" strokeweight=".5pt">
+                  <v:shape w14:anchorId="6BC5DE30" id="Cuadro de texto 163" o:spid="_x0000_s1027" type="#_x0000_t202" style="position:absolute;margin-left:0;margin-top:0;width:8in;height:286.5pt;z-index:251659264;visibility:visible;mso-wrap-style:square;mso-width-percent:941;mso-height-percent:363;mso-top-percent:300;mso-wrap-distance-left:9pt;mso-wrap-distance-top:0;mso-wrap-distance-right:9pt;mso-wrap-distance-bottom:0;mso-position-horizontal:center;mso-position-horizontal-relative:page;mso-position-vertical-relative:page;mso-width-percent:941;mso-height-percent:363;mso-top-percent:300;mso-width-relative:page;mso-height-relative:page;v-text-anchor:bottom" o:gfxdata="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" filled="f" stroked="f" strokeweight=".5pt">
                     <v:textbox inset="126pt,0,54pt,0">
                       <w:txbxContent>
                         <w:p>
@@ -1052,7 +814,11 @@
               <w:tab w:val="right" w:leader="dot" w:pos="8494"/>
             </w:tabs>
             <w:rPr>
+              <w:rFonts w:eastAsiaTheme="minorEastAsia"/>
               <w:noProof/>
+              <w:sz w:val="24"/>
+              <w:szCs w:val="24"/>
+              <w:lang w:eastAsia="es-ES"/>
             </w:rPr>
           </w:pPr>
           <w:r>
@@ -1064,13 +830,13 @@
           <w:r>
             <w:fldChar w:fldCharType="separate"/>
           </w:r>
-          <w:hyperlink w:anchor="_Toc197775002" w:history="1">
+          <w:hyperlink w:anchor="_Toc199180198" w:history="1">
             <w:r>
               <w:rPr>
                 <w:rStyle w:val="Hipervnculo"/>
                 <w:noProof/>
               </w:rPr>
-              <w:t>INSTALACIÓN</w:t>
+              <w:t>REQUISITOS</w:t>
             </w:r>
             <w:r>
               <w:rPr>
@@ -1091,7 +857,7 @@
                 <w:noProof/>
                 <w:webHidden/>
               </w:rPr>
-              <w:instrText xml:space="preserve"> PAGEREF _Toc197775002 \h </w:instrText>
+              <w:instrText xml:space="preserve"> PAGEREF _Toc199180198 \h </w:instrText>
             </w:r>
             <w:r>
               <w:rPr>
@@ -1129,16 +895,20 @@
               <w:tab w:val="right" w:leader="dot" w:pos="8494"/>
             </w:tabs>
             <w:rPr>
+              <w:rFonts w:eastAsiaTheme="minorEastAsia"/>
               <w:noProof/>
+              <w:sz w:val="24"/>
+              <w:szCs w:val="24"/>
+              <w:lang w:eastAsia="es-ES"/>
             </w:rPr>
           </w:pPr>
-          <w:hyperlink w:anchor="_Toc197775003" w:history="1">
+          <w:hyperlink w:anchor="_Toc199180199" w:history="1">
             <w:r>
               <w:rPr>
                 <w:rStyle w:val="Hipervnculo"/>
                 <w:noProof/>
               </w:rPr>
-              <w:t>Requisitos previos</w:t>
+              <w:t>PHP 8.2 o superior.</w:t>
             </w:r>
             <w:r>
               <w:rPr>
@@ -1159,7 +929,7 @@
                 <w:noProof/>
                 <w:webHidden/>
               </w:rPr>
-              <w:instrText xml:space="preserve"> PAGEREF _Toc197775003 \h </w:instrText>
+              <w:instrText xml:space="preserve"> PAGEREF _Toc199180199 \h </w:instrText>
             </w:r>
             <w:r>
               <w:rPr>
@@ -1197,16 +967,20 @@
               <w:tab w:val="right" w:leader="dot" w:pos="8494"/>
             </w:tabs>
             <w:rPr>
+              <w:rFonts w:eastAsiaTheme="minorEastAsia"/>
               <w:noProof/>
+              <w:sz w:val="24"/>
+              <w:szCs w:val="24"/>
+              <w:lang w:eastAsia="es-ES"/>
             </w:rPr>
           </w:pPr>
-          <w:hyperlink w:anchor="_Toc197775004" w:history="1">
+          <w:hyperlink w:anchor="_Toc199180200" w:history="1">
             <w:r>
               <w:rPr>
                 <w:rStyle w:val="Hipervnculo"/>
                 <w:noProof/>
               </w:rPr>
-              <w:t>Creación del proyecto</w:t>
+              <w:t>MySQL</w:t>
             </w:r>
             <w:r>
               <w:rPr>
@@ -1227,7 +1001,7 @@
                 <w:noProof/>
                 <w:webHidden/>
               </w:rPr>
-              <w:instrText xml:space="preserve"> PAGEREF _Toc197775004 \h </w:instrText>
+              <w:instrText xml:space="preserve"> PAGEREF _Toc199180200 \h </w:instrText>
             </w:r>
             <w:r>
               <w:rPr>
@@ -1248,6 +1022,223 @@
                 <w:webHidden/>
               </w:rPr>
               <w:t>2</w:t>
+            </w:r>
+            <w:r>
+              <w:rPr>
+                <w:noProof/>
+                <w:webHidden/>
+              </w:rPr>
+              <w:fldChar w:fldCharType="end"/>
+            </w:r>
+          </w:hyperlink>
+        </w:p>
+        <w:p>
+          <w:pPr>
+            <w:pStyle w:val="TDC2"/>
+            <w:tabs>
+              <w:tab w:val="right" w:leader="dot" w:pos="8494"/>
+            </w:tabs>
+            <w:rPr>
+              <w:rFonts w:eastAsiaTheme="minorEastAsia"/>
+              <w:noProof/>
+              <w:sz w:val="24"/>
+              <w:szCs w:val="24"/>
+              <w:lang w:eastAsia="es-ES"/>
+            </w:rPr>
+          </w:pPr>
+          <w:hyperlink w:anchor="_Toc199180201" w:history="1">
+            <w:r>
+              <w:rPr>
+                <w:rStyle w:val="Hipervnculo"/>
+                <w:noProof/>
+                <w:lang w:val="en-US"/>
+              </w:rPr>
+              <w:t>Git</w:t>
+            </w:r>
+            <w:r>
+              <w:rPr>
+                <w:noProof/>
+                <w:webHidden/>
+              </w:rPr>
+              <w:tab/>
+            </w:r>
+            <w:r>
+              <w:rPr>
+                <w:noProof/>
+                <w:webHidden/>
+              </w:rPr>
+              <w:fldChar w:fldCharType="begin"/>
+            </w:r>
+            <w:r>
+              <w:rPr>
+                <w:noProof/>
+                <w:webHidden/>
+              </w:rPr>
+              <w:instrText xml:space="preserve"> PAGEREF _Toc199180201 \h </w:instrText>
+            </w:r>
+            <w:r>
+              <w:rPr>
+                <w:noProof/>
+                <w:webHidden/>
+              </w:rPr>
+            </w:r>
+            <w:r>
+              <w:rPr>
+                <w:noProof/>
+                <w:webHidden/>
+              </w:rPr>
+              <w:fldChar w:fldCharType="separate"/>
+            </w:r>
+            <w:r>
+              <w:rPr>
+                <w:noProof/>
+                <w:webHidden/>
+              </w:rPr>
+              <w:t>2</w:t>
+            </w:r>
+            <w:r>
+              <w:rPr>
+                <w:noProof/>
+                <w:webHidden/>
+              </w:rPr>
+              <w:fldChar w:fldCharType="end"/>
+            </w:r>
+          </w:hyperlink>
+        </w:p>
+        <w:p>
+          <w:pPr>
+            <w:pStyle w:val="TDC2"/>
+            <w:tabs>
+              <w:tab w:val="right" w:leader="dot" w:pos="8494"/>
+            </w:tabs>
+            <w:rPr>
+              <w:rFonts w:eastAsiaTheme="minorEastAsia"/>
+              <w:noProof/>
+              <w:sz w:val="24"/>
+              <w:szCs w:val="24"/>
+              <w:lang w:eastAsia="es-ES"/>
+            </w:rPr>
+          </w:pPr>
+          <w:hyperlink w:anchor="_Toc199180202" w:history="1">
+            <w:r>
+              <w:rPr>
+                <w:rStyle w:val="Hipervnculo"/>
+                <w:noProof/>
+              </w:rPr>
+              <w:t>Composer</w:t>
+            </w:r>
+            <w:r>
+              <w:rPr>
+                <w:noProof/>
+                <w:webHidden/>
+              </w:rPr>
+              <w:tab/>
+            </w:r>
+            <w:r>
+              <w:rPr>
+                <w:noProof/>
+                <w:webHidden/>
+              </w:rPr>
+              <w:fldChar w:fldCharType="begin"/>
+            </w:r>
+            <w:r>
+              <w:rPr>
+                <w:noProof/>
+                <w:webHidden/>
+              </w:rPr>
+              <w:instrText xml:space="preserve"> PAGEREF _Toc199180202 \h </w:instrText>
+            </w:r>
+            <w:r>
+              <w:rPr>
+                <w:noProof/>
+                <w:webHidden/>
+              </w:rPr>
+            </w:r>
+            <w:r>
+              <w:rPr>
+                <w:noProof/>
+                <w:webHidden/>
+              </w:rPr>
+              <w:fldChar w:fldCharType="separate"/>
+            </w:r>
+            <w:r>
+              <w:rPr>
+                <w:noProof/>
+                <w:webHidden/>
+              </w:rPr>
+              <w:t>2</w:t>
+            </w:r>
+            <w:r>
+              <w:rPr>
+                <w:noProof/>
+                <w:webHidden/>
+              </w:rPr>
+              <w:fldChar w:fldCharType="end"/>
+            </w:r>
+          </w:hyperlink>
+        </w:p>
+        <w:p>
+          <w:pPr>
+            <w:pStyle w:val="TDC2"/>
+            <w:tabs>
+              <w:tab w:val="right" w:leader="dot" w:pos="8494"/>
+            </w:tabs>
+            <w:rPr>
+              <w:rFonts w:eastAsiaTheme="minorEastAsia"/>
+              <w:noProof/>
+              <w:sz w:val="24"/>
+              <w:szCs w:val="24"/>
+              <w:lang w:eastAsia="es-ES"/>
+            </w:rPr>
+          </w:pPr>
+          <w:hyperlink w:anchor="_Toc199180203" w:history="1">
+            <w:r>
+              <w:rPr>
+                <w:rStyle w:val="Hipervnculo"/>
+                <w:noProof/>
+              </w:rPr>
+              <w:t>Node.js</w:t>
+            </w:r>
+            <w:r>
+              <w:rPr>
+                <w:noProof/>
+                <w:webHidden/>
+              </w:rPr>
+              <w:tab/>
+            </w:r>
+            <w:r>
+              <w:rPr>
+                <w:noProof/>
+                <w:webHidden/>
+              </w:rPr>
+              <w:fldChar w:fldCharType="begin"/>
+            </w:r>
+            <w:r>
+              <w:rPr>
+                <w:noProof/>
+                <w:webHidden/>
+              </w:rPr>
+              <w:instrText xml:space="preserve"> PAGEREF _Toc199180203 \h </w:instrText>
+            </w:r>
+            <w:r>
+              <w:rPr>
+                <w:noProof/>
+                <w:webHidden/>
+              </w:rPr>
+            </w:r>
+            <w:r>
+              <w:rPr>
+                <w:noProof/>
+                <w:webHidden/>
+              </w:rPr>
+              <w:fldChar w:fldCharType="separate"/>
+            </w:r>
+            <w:r>
+              <w:rPr>
+                <w:noProof/>
+                <w:webHidden/>
+              </w:rPr>
+              <w:t>3</w:t>
             </w:r>
             <w:r>
               <w:rPr>
@@ -1265,15 +1256,163 @@
               <w:tab w:val="right" w:leader="dot" w:pos="8494"/>
             </w:tabs>
             <w:rPr>
+              <w:rFonts w:eastAsiaTheme="minorEastAsia"/>
               <w:noProof/>
+              <w:sz w:val="24"/>
+              <w:szCs w:val="24"/>
+              <w:lang w:eastAsia="es-ES"/>
             </w:rPr>
           </w:pPr>
-          <w:hyperlink w:anchor="_Toc197775005" w:history="1">
+          <w:hyperlink w:anchor="_Toc199180204" w:history="1">
             <w:r>
               <w:rPr>
                 <w:rStyle w:val="Hipervnculo"/>
                 <w:noProof/>
               </w:rPr>
+              <w:t>INSTALACIÓN DEL PROYECTO</w:t>
+            </w:r>
+            <w:r>
+              <w:rPr>
+                <w:noProof/>
+                <w:webHidden/>
+              </w:rPr>
+              <w:tab/>
+            </w:r>
+            <w:r>
+              <w:rPr>
+                <w:noProof/>
+                <w:webHidden/>
+              </w:rPr>
+              <w:fldChar w:fldCharType="begin"/>
+            </w:r>
+            <w:r>
+              <w:rPr>
+                <w:noProof/>
+                <w:webHidden/>
+              </w:rPr>
+              <w:instrText xml:space="preserve"> PAGEREF _Toc199180204 \h </w:instrText>
+            </w:r>
+            <w:r>
+              <w:rPr>
+                <w:noProof/>
+                <w:webHidden/>
+              </w:rPr>
+            </w:r>
+            <w:r>
+              <w:rPr>
+                <w:noProof/>
+                <w:webHidden/>
+              </w:rPr>
+              <w:fldChar w:fldCharType="separate"/>
+            </w:r>
+            <w:r>
+              <w:rPr>
+                <w:noProof/>
+                <w:webHidden/>
+              </w:rPr>
+              <w:t>4</w:t>
+            </w:r>
+            <w:r>
+              <w:rPr>
+                <w:noProof/>
+                <w:webHidden/>
+              </w:rPr>
+              <w:fldChar w:fldCharType="end"/>
+            </w:r>
+          </w:hyperlink>
+        </w:p>
+        <w:p>
+          <w:pPr>
+            <w:pStyle w:val="TDC1"/>
+            <w:tabs>
+              <w:tab w:val="right" w:leader="dot" w:pos="8494"/>
+            </w:tabs>
+            <w:rPr>
+              <w:rFonts w:eastAsiaTheme="minorEastAsia"/>
+              <w:noProof/>
+              <w:sz w:val="24"/>
+              <w:szCs w:val="24"/>
+              <w:lang w:eastAsia="es-ES"/>
+            </w:rPr>
+          </w:pPr>
+          <w:hyperlink w:anchor="_Toc199180205" w:history="1">
+            <w:r>
+              <w:rPr>
+                <w:rStyle w:val="Hipervnculo"/>
+                <w:noProof/>
+              </w:rPr>
+              <w:t>PARA DESARROLLADORES</w:t>
+            </w:r>
+            <w:r>
+              <w:rPr>
+                <w:noProof/>
+                <w:webHidden/>
+              </w:rPr>
+              <w:tab/>
+            </w:r>
+            <w:r>
+              <w:rPr>
+                <w:noProof/>
+                <w:webHidden/>
+              </w:rPr>
+              <w:fldChar w:fldCharType="begin"/>
+            </w:r>
+            <w:r>
+              <w:rPr>
+                <w:noProof/>
+                <w:webHidden/>
+              </w:rPr>
+              <w:instrText xml:space="preserve"> PAGEREF _Toc199180205 \h </w:instrText>
+            </w:r>
+            <w:r>
+              <w:rPr>
+                <w:noProof/>
+                <w:webHidden/>
+              </w:rPr>
+            </w:r>
+            <w:r>
+              <w:rPr>
+                <w:noProof/>
+                <w:webHidden/>
+              </w:rPr>
+              <w:fldChar w:fldCharType="separate"/>
+            </w:r>
+            <w:r>
+              <w:rPr>
+                <w:noProof/>
+                <w:webHidden/>
+              </w:rPr>
+              <w:t>6</w:t>
+            </w:r>
+            <w:r>
+              <w:rPr>
+                <w:noProof/>
+                <w:webHidden/>
+              </w:rPr>
+              <w:fldChar w:fldCharType="end"/>
+            </w:r>
+          </w:hyperlink>
+        </w:p>
+        <w:p>
+          <w:pPr>
+            <w:pStyle w:val="TDC1"/>
+            <w:tabs>
+              <w:tab w:val="right" w:leader="dot" w:pos="8494"/>
+            </w:tabs>
+            <w:rPr>
+              <w:rFonts w:eastAsiaTheme="minorEastAsia"/>
+              <w:noProof/>
+              <w:sz w:val="24"/>
+              <w:szCs w:val="24"/>
+              <w:lang w:eastAsia="es-ES"/>
+            </w:rPr>
+          </w:pPr>
+          <w:hyperlink w:anchor="_Toc199180206" w:history="1">
+            <w:r>
+              <w:rPr>
+                <w:rStyle w:val="Hipervnculo"/>
+                <w:noProof/>
+              </w:rPr>
               <w:t>USABILIDAD</w:t>
             </w:r>
             <w:r>
@@ -1295,7 +1434,7 @@
                 <w:noProof/>
                 <w:webHidden/>
               </w:rPr>
-              <w:instrText xml:space="preserve"> PAGEREF _Toc197775005 \h </w:instrText>
+              <w:instrText xml:space="preserve"> PAGEREF _Toc199180206 \h </w:instrText>
             </w:r>
             <w:r>
               <w:rPr>
@@ -1315,7 +1454,7 @@
                 <w:noProof/>
                 <w:webHidden/>
               </w:rPr>
-              <w:t>3</w:t>
+              <w:t>6</w:t>
             </w:r>
             <w:r>
               <w:rPr>
@@ -1345,47 +1484,19 @@
     </w:p>
     <w:p>
       <w:pPr>
-        <w:rPr>
-          <w:rFonts w:ascii="Calibri" w:eastAsiaTheme="majorEastAsia" w:hAnsi="Calibri" w:cs="Calibri"/>
-          <w:sz w:val="24"/>
-          <w:szCs w:val="24"/>
-        </w:rPr>
-      </w:pPr>
-      <w:r>
-        <w:rPr>
-          <w:rFonts w:ascii="Calibri" w:eastAsiaTheme="majorEastAsia" w:hAnsi="Calibri" w:cs="Calibri"/>
-          <w:sz w:val="24"/>
-          <w:szCs w:val="24"/>
-        </w:rPr>
+        <w:pStyle w:val="Ttulo1"/>
+        <w:rPr>
+          <w:rFonts w:ascii="Calibri" w:hAnsi="Calibri" w:cs="Calibri"/>
+          <w:sz w:val="24"/>
+          <w:szCs w:val="24"/>
+        </w:rPr>
+      </w:pPr>
+      <w:bookmarkStart w:id="0" w:name="_Toc199180198"/>
+      <w:r>
         <w:lastRenderedPageBreak/>
-        <w:t>-- MANUAL DE INSTALACIÓN --</w:t>
-      </w:r>
-    </w:p>
-    <w:p>
-      <w:pPr>
-        <w:rPr>
-          <w:rFonts w:ascii="Calibri" w:eastAsiaTheme="majorEastAsia" w:hAnsi="Calibri" w:cs="Calibri"/>
-          <w:sz w:val="24"/>
-          <w:szCs w:val="24"/>
-        </w:rPr>
-      </w:pPr>
-    </w:p>
-    <w:p>
-      <w:pPr>
-        <w:rPr>
-          <w:rFonts w:ascii="Calibri" w:eastAsiaTheme="majorEastAsia" w:hAnsi="Calibri" w:cs="Calibri"/>
-          <w:sz w:val="24"/>
-          <w:szCs w:val="24"/>
-        </w:rPr>
-      </w:pPr>
-      <w:r>
-        <w:rPr>
-          <w:rFonts w:ascii="Calibri" w:eastAsiaTheme="majorEastAsia" w:hAnsi="Calibri" w:cs="Calibri"/>
-          <w:sz w:val="24"/>
-          <w:szCs w:val="24"/>
-        </w:rPr>
-        <w:t>REQUERIMIENTOS</w:t>
-      </w:r>
+        <w:t>REQUISITOS</w:t>
+      </w:r>
+      <w:bookmarkEnd w:id="0"/>
     </w:p>
     <w:p>
       <w:pPr>
@@ -1412,86 +1523,209 @@
           <w:szCs w:val="24"/>
         </w:rPr>
       </w:pPr>
-      <w:r>
-        <w:rPr>
-          <w:rFonts w:ascii="Calibri" w:eastAsiaTheme="majorEastAsia" w:hAnsi="Calibri" w:cs="Calibri"/>
-          <w:sz w:val="24"/>
-          <w:szCs w:val="24"/>
-        </w:rPr>
-        <w:t>- PHP 8.2 o superior</w:t>
-      </w:r>
-    </w:p>
-    <w:p>
-      <w:pPr>
-        <w:rPr>
-          <w:rFonts w:ascii="Calibri" w:eastAsiaTheme="majorEastAsia" w:hAnsi="Calibri" w:cs="Calibri"/>
-          <w:b/>
-          <w:bCs/>
-          <w:color w:val="EE0000"/>
-          <w:sz w:val="32"/>
-          <w:szCs w:val="32"/>
-        </w:rPr>
-      </w:pPr>
-      <w:r>
-        <w:rPr>
-          <w:rFonts w:ascii="Calibri" w:eastAsiaTheme="majorEastAsia" w:hAnsi="Calibri" w:cs="Calibri"/>
-          <w:b/>
-          <w:bCs/>
-          <w:color w:val="EE0000"/>
-          <w:sz w:val="32"/>
-          <w:szCs w:val="32"/>
-        </w:rPr>
-        <w:t>¿Me instalo PHP desde la web directamente?, ¿me sirve con XAMPP? Hay que indicar la instalación paso a paso.</w:t>
-      </w:r>
-    </w:p>
-    <w:p>
-      <w:pPr>
-        <w:rPr>
-          <w:rFonts w:ascii="Calibri" w:eastAsiaTheme="majorEastAsia" w:hAnsi="Calibri" w:cs="Calibri"/>
-          <w:b/>
-          <w:bCs/>
-          <w:color w:val="EE0000"/>
-          <w:sz w:val="32"/>
-          <w:szCs w:val="32"/>
-        </w:rPr>
-      </w:pPr>
-      <w:r>
-        <w:rPr>
-          <w:rFonts w:ascii="Calibri" w:eastAsiaTheme="majorEastAsia" w:hAnsi="Calibri" w:cs="Calibri"/>
-          <w:b/>
-          <w:bCs/>
-          <w:color w:val="EE0000"/>
-          <w:sz w:val="32"/>
-          <w:szCs w:val="32"/>
-        </w:rPr>
-        <w:t>Cómo comprobar que tengo PHP instalado</w:t>
-      </w:r>
-    </w:p>
-    <w:p>
-      <w:pPr>
-        <w:rPr>
-          <w:rFonts w:ascii="Calibri" w:eastAsiaTheme="majorEastAsia" w:hAnsi="Calibri" w:cs="Calibri"/>
-          <w:b/>
-          <w:bCs/>
-          <w:color w:val="EE0000"/>
-          <w:sz w:val="32"/>
-          <w:szCs w:val="32"/>
-        </w:rPr>
-      </w:pPr>
-      <w:r>
-        <w:rPr>
-          <w:rFonts w:ascii="Calibri" w:eastAsiaTheme="majorEastAsia" w:hAnsi="Calibri" w:cs="Calibri"/>
-          <w:b/>
-          <w:bCs/>
-          <w:color w:val="EE0000"/>
-          <w:sz w:val="32"/>
-          <w:szCs w:val="32"/>
+    </w:p>
+    <w:p>
+      <w:pPr>
+        <w:pStyle w:val="Ttulo2"/>
+      </w:pPr>
+      <w:bookmarkStart w:id="1" w:name="_Toc199180199"/>
+      <w:r>
+        <w:t>PHP 8.2 o superior</w:t>
+      </w:r>
+      <w:r>
+        <w:t>.</w:t>
+      </w:r>
+      <w:bookmarkEnd w:id="1"/>
+    </w:p>
+    <w:p>
+      <w:pPr>
+        <w:rPr>
+          <w:rFonts w:ascii="Calibri" w:eastAsiaTheme="majorEastAsia" w:hAnsi="Calibri" w:cs="Calibri"/>
+          <w:sz w:val="24"/>
+          <w:szCs w:val="24"/>
+        </w:rPr>
+      </w:pPr>
+      <w:r>
+        <w:rPr>
+          <w:rFonts w:ascii="Calibri" w:eastAsiaTheme="majorEastAsia" w:hAnsi="Calibri" w:cs="Calibri"/>
+          <w:sz w:val="24"/>
+          <w:szCs w:val="24"/>
+        </w:rPr>
+        <w:t>Sirven tanto PHP en solitario como PHP que viene incluido en XAMPP, siempre que sea la versión 8.2 o superior</w:t>
+      </w:r>
+      <w:r>
+        <w:rPr>
+          <w:rFonts w:ascii="Calibri" w:eastAsiaTheme="majorEastAsia" w:hAnsi="Calibri" w:cs="Calibri"/>
+          <w:sz w:val="24"/>
+          <w:szCs w:val="24"/>
+        </w:rPr>
+        <w:t>.</w:t>
+      </w:r>
+    </w:p>
+    <w:p>
+      <w:pPr>
+        <w:rPr>
+          <w:rFonts w:ascii="Calibri" w:eastAsiaTheme="majorEastAsia" w:hAnsi="Calibri" w:cs="Calibri"/>
+          <w:sz w:val="24"/>
+          <w:szCs w:val="24"/>
+        </w:rPr>
+      </w:pPr>
+      <w:r>
+        <w:rPr>
+          <w:rFonts w:ascii="Calibri" w:eastAsiaTheme="majorEastAsia" w:hAnsi="Calibri" w:cs="Calibri"/>
+          <w:sz w:val="24"/>
+          <w:szCs w:val="24"/>
+        </w:rPr>
+        <w:t>Puedes descargar cualquiera de los 2 desde las páginas oficiales:</w:t>
+      </w:r>
+    </w:p>
+    <w:p>
+      <w:pPr>
+        <w:rPr>
+          <w:rFonts w:ascii="Calibri" w:eastAsiaTheme="majorEastAsia" w:hAnsi="Calibri" w:cs="Calibri"/>
+          <w:sz w:val="24"/>
+          <w:szCs w:val="24"/>
+        </w:rPr>
+      </w:pPr>
+      <w:r>
+        <w:rPr>
+          <w:rFonts w:ascii="Calibri" w:eastAsiaTheme="majorEastAsia" w:hAnsi="Calibri" w:cs="Calibri"/>
+          <w:sz w:val="24"/>
+          <w:szCs w:val="24"/>
+        </w:rPr>
+        <w:t>XAMPP</w:t>
+      </w:r>
+    </w:p>
+    <w:p>
+      <w:pPr>
+        <w:rPr>
+          <w:rFonts w:ascii="Calibri" w:eastAsiaTheme="majorEastAsia" w:hAnsi="Calibri" w:cs="Calibri"/>
+          <w:sz w:val="24"/>
+          <w:szCs w:val="24"/>
+        </w:rPr>
+      </w:pPr>
+      <w:hyperlink r:id="rId10" w:history="1">
+        <w:r>
+          <w:rPr>
+            <w:rStyle w:val="Hipervnculo"/>
+            <w:rFonts w:ascii="Calibri" w:eastAsiaTheme="majorEastAsia" w:hAnsi="Calibri" w:cs="Calibri"/>
+            <w:sz w:val="24"/>
+            <w:szCs w:val="24"/>
+          </w:rPr>
+          <w:t>https://www.apachefriends.org/download.html</w:t>
+        </w:r>
+      </w:hyperlink>
+    </w:p>
+    <w:p>
+      <w:pPr>
+        <w:rPr>
+          <w:rFonts w:ascii="Calibri" w:eastAsiaTheme="majorEastAsia" w:hAnsi="Calibri" w:cs="Calibri"/>
+          <w:sz w:val="24"/>
+          <w:szCs w:val="24"/>
+        </w:rPr>
+      </w:pPr>
+      <w:r>
+        <w:rPr>
+          <w:rFonts w:ascii="Calibri" w:eastAsiaTheme="majorEastAsia" w:hAnsi="Calibri" w:cs="Calibri"/>
+          <w:sz w:val="24"/>
+          <w:szCs w:val="24"/>
+        </w:rPr>
+        <w:t>PHP</w:t>
+      </w:r>
+    </w:p>
+    <w:p>
+      <w:pPr>
+        <w:rPr>
+          <w:rFonts w:ascii="Calibri" w:eastAsiaTheme="majorEastAsia" w:hAnsi="Calibri" w:cs="Calibri"/>
+          <w:sz w:val="24"/>
+          <w:szCs w:val="24"/>
+        </w:rPr>
+      </w:pPr>
+      <w:hyperlink r:id="rId11" w:history="1">
+        <w:r>
+          <w:rPr>
+            <w:rStyle w:val="Hipervnculo"/>
+            <w:rFonts w:ascii="Calibri" w:eastAsiaTheme="majorEastAsia" w:hAnsi="Calibri" w:cs="Calibri"/>
+            <w:sz w:val="24"/>
+            <w:szCs w:val="24"/>
+          </w:rPr>
+          <w:t>https://www.php.net/downloads.php</w:t>
+        </w:r>
+      </w:hyperlink>
+    </w:p>
+    <w:p>
+      <w:pPr>
+        <w:rPr>
+          <w:rFonts w:ascii="Calibri" w:eastAsiaTheme="majorEastAsia" w:hAnsi="Calibri" w:cs="Calibri"/>
+          <w:sz w:val="24"/>
+          <w:szCs w:val="24"/>
+        </w:rPr>
+      </w:pPr>
+      <w:r>
+        <w:rPr>
+          <w:rFonts w:ascii="Calibri" w:eastAsiaTheme="majorEastAsia" w:hAnsi="Calibri" w:cs="Calibri"/>
+          <w:sz w:val="24"/>
+          <w:szCs w:val="24"/>
+        </w:rPr>
+        <w:t>Puedes comprobar que tienes PHP instalado correctamente con el siguiente comando</w:t>
+      </w:r>
+    </w:p>
+    <w:p>
+      <w:pPr>
+        <w:rPr>
+          <w:rFonts w:ascii="Calibri" w:eastAsiaTheme="majorEastAsia" w:hAnsi="Calibri" w:cs="Calibri"/>
+          <w:i/>
+          <w:iCs/>
+          <w:sz w:val="24"/>
+          <w:szCs w:val="24"/>
+        </w:rPr>
+      </w:pPr>
+      <w:proofErr w:type="spellStart"/>
+      <w:r>
+        <w:rPr>
+          <w:rFonts w:ascii="Calibri" w:eastAsiaTheme="majorEastAsia" w:hAnsi="Calibri" w:cs="Calibri"/>
+          <w:i/>
+          <w:iCs/>
+          <w:sz w:val="24"/>
+          <w:szCs w:val="24"/>
+        </w:rPr>
+        <w:t>php</w:t>
+      </w:r>
+      <w:proofErr w:type="spellEnd"/>
+      <w:r>
+        <w:rPr>
+          <w:rFonts w:ascii="Calibri" w:eastAsiaTheme="majorEastAsia" w:hAnsi="Calibri" w:cs="Calibri"/>
+          <w:i/>
+          <w:iCs/>
+          <w:sz w:val="24"/>
+          <w:szCs w:val="24"/>
+        </w:rPr>
+        <w:t xml:space="preserve"> -v</w:t>
+      </w:r>
+    </w:p>
+    <w:p>
+      <w:pPr>
+        <w:rPr>
+          <w:rFonts w:ascii="Calibri" w:eastAsiaTheme="majorEastAsia" w:hAnsi="Calibri" w:cs="Calibri"/>
+          <w:i/>
+          <w:iCs/>
+          <w:sz w:val="24"/>
+          <w:szCs w:val="24"/>
+        </w:rPr>
+      </w:pPr>
+      <w:r>
+        <w:rPr>
+          <w:rFonts w:ascii="Calibri" w:eastAsiaTheme="majorEastAsia" w:hAnsi="Calibri" w:cs="Calibri"/>
+          <w:i/>
+          <w:iCs/>
+          <w:sz w:val="24"/>
+          <w:szCs w:val="24"/>
         </w:rPr>
         <w:drawing>
-          <wp:inline distT="0" distB="0" distL="0" distR="0" wp14:anchorId="680A8CD4" wp14:editId="0A4994E7">
-            <wp:extent cx="5044877" cy="739204"/>
-            <wp:effectExtent l="0" t="0" r="3810" b="3810"/>
-            <wp:docPr id="1218741918" name="Imagen 1" descr="Texto&#10;&#10;El contenido generado por IA puede ser incorrecto."/>
+          <wp:inline distT="0" distB="0" distL="0" distR="0" wp14:anchorId="5ADA8CBF" wp14:editId="3C432216">
+            <wp:extent cx="5400040" cy="711200"/>
+            <wp:effectExtent l="0" t="0" r="0" b="0"/>
+            <wp:docPr id="438837874" name="Imagen 1" descr="Texto&#10;&#10;El contenido generado por IA puede ser incorrecto."/>
             <wp:cNvGraphicFramePr>
               <a:graphicFrameLocks xmlns:a="http://schemas.openxmlformats.org/drawingml/2006/main" noChangeAspect="1"/>
             </wp:cNvGraphicFramePr>
@@ -1499,398 +1733,7 @@
               <a:graphicData uri="http://schemas.openxmlformats.org/drawingml/2006/picture">
                 <pic:pic xmlns:pic="http://schemas.openxmlformats.org/drawingml/2006/picture">
                   <pic:nvPicPr>
-                    <pic:cNvPr id="1218741918" name="Imagen 1" descr="Texto&#10;&#10;El contenido generado por IA puede ser incorrecto."/>
-                    <pic:cNvPicPr/>
-                  </pic:nvPicPr>
-                  <pic:blipFill>
-                    <a:blip r:embed="rId10"/>
-                    <a:stretch>
-                      <a:fillRect/>
-                    </a:stretch>
-                  </pic:blipFill>
-                  <pic:spPr>
-                    <a:xfrm>
-                      <a:off x="0" y="0"/>
-                      <a:ext cx="5044877" cy="739204"/>
-                    </a:xfrm>
-                    <a:prstGeom prst="rect">
-                      <a:avLst/>
-                    </a:prstGeom>
-                  </pic:spPr>
-                </pic:pic>
-              </a:graphicData>
-            </a:graphic>
-          </wp:inline>
-        </w:drawing>
-      </w:r>
-    </w:p>
-    <w:p>
-      <w:pPr>
-        <w:rPr>
-          <w:rFonts w:ascii="Calibri" w:eastAsiaTheme="majorEastAsia" w:hAnsi="Calibri" w:cs="Calibri"/>
-          <w:sz w:val="24"/>
-          <w:szCs w:val="24"/>
-        </w:rPr>
-      </w:pPr>
-      <w:r>
-        <w:rPr>
-          <w:rFonts w:ascii="Calibri" w:eastAsiaTheme="majorEastAsia" w:hAnsi="Calibri" w:cs="Calibri"/>
-          <w:sz w:val="24"/>
-          <w:szCs w:val="24"/>
-        </w:rPr>
-        <w:t>- MySQL (base de datos empleada en el proyecto)</w:t>
-      </w:r>
-    </w:p>
-    <w:p>
-      <w:pPr>
-        <w:rPr>
-          <w:rFonts w:ascii="Calibri" w:eastAsiaTheme="majorEastAsia" w:hAnsi="Calibri" w:cs="Calibri"/>
-          <w:b/>
-          <w:bCs/>
-          <w:color w:val="EE0000"/>
-          <w:sz w:val="32"/>
-          <w:szCs w:val="32"/>
-        </w:rPr>
-      </w:pPr>
-      <w:r>
-        <w:rPr>
-          <w:rFonts w:ascii="Calibri" w:eastAsiaTheme="majorEastAsia" w:hAnsi="Calibri" w:cs="Calibri"/>
-          <w:b/>
-          <w:bCs/>
-          <w:color w:val="EE0000"/>
-          <w:sz w:val="32"/>
-          <w:szCs w:val="32"/>
-        </w:rPr>
-        <w:t>¿Me vale con el que viene en XAMPP o necesito más herramientas?</w:t>
-      </w:r>
-    </w:p>
-    <w:p>
-      <w:pPr>
-        <w:rPr>
-          <w:rFonts w:ascii="Calibri" w:eastAsiaTheme="majorEastAsia" w:hAnsi="Calibri" w:cs="Calibri"/>
-          <w:sz w:val="24"/>
-          <w:szCs w:val="24"/>
-          <w:lang w:val="en-US"/>
-        </w:rPr>
-      </w:pPr>
-      <w:r>
-        <w:rPr>
-          <w:rFonts w:ascii="Calibri" w:eastAsiaTheme="majorEastAsia" w:hAnsi="Calibri" w:cs="Calibri"/>
-          <w:sz w:val="24"/>
-          <w:szCs w:val="24"/>
-          <w:lang w:val="en-US"/>
-        </w:rPr>
-        <w:t>- Git</w:t>
-      </w:r>
-    </w:p>
-    <w:p>
-      <w:pPr>
-        <w:rPr>
-          <w:rFonts w:ascii="Calibri" w:eastAsiaTheme="majorEastAsia" w:hAnsi="Calibri" w:cs="Calibri"/>
-          <w:sz w:val="24"/>
-          <w:szCs w:val="24"/>
-          <w:lang w:val="en-US"/>
-        </w:rPr>
-      </w:pPr>
-      <w:r>
-        <w:rPr>
-          <w:rFonts w:ascii="Calibri" w:eastAsiaTheme="majorEastAsia" w:hAnsi="Calibri" w:cs="Calibri"/>
-          <w:sz w:val="24"/>
-          <w:szCs w:val="24"/>
-          <w:lang w:val="en-US"/>
-        </w:rPr>
-        <w:t>- Composer (</w:t>
-      </w:r>
-      <w:hyperlink r:id="rId11" w:history="1">
-        <w:r>
-          <w:rPr>
-            <w:rStyle w:val="Hipervnculo"/>
-            <w:rFonts w:ascii="Calibri" w:eastAsiaTheme="majorEastAsia" w:hAnsi="Calibri" w:cs="Calibri"/>
-            <w:sz w:val="24"/>
-            <w:szCs w:val="24"/>
-            <w:lang w:val="en-US"/>
-          </w:rPr>
-          <w:t>https://getcomposer.org/</w:t>
-        </w:r>
-      </w:hyperlink>
-      <w:r>
-        <w:rPr>
-          <w:rFonts w:ascii="Calibri" w:eastAsiaTheme="majorEastAsia" w:hAnsi="Calibri" w:cs="Calibri"/>
-          <w:sz w:val="24"/>
-          <w:szCs w:val="24"/>
-          <w:lang w:val="en-US"/>
-        </w:rPr>
-        <w:t>)</w:t>
-      </w:r>
-    </w:p>
-    <w:p>
-      <w:pPr>
-        <w:rPr>
-          <w:rFonts w:ascii="Calibri" w:eastAsiaTheme="majorEastAsia" w:hAnsi="Calibri" w:cs="Calibri"/>
-          <w:b/>
-          <w:bCs/>
-          <w:color w:val="EE0000"/>
-          <w:sz w:val="32"/>
-          <w:szCs w:val="32"/>
-          <w:lang w:val="en-US"/>
-        </w:rPr>
-      </w:pPr>
-      <w:r>
-        <w:rPr>
-          <w:rFonts w:ascii="Calibri" w:eastAsiaTheme="majorEastAsia" w:hAnsi="Calibri" w:cs="Calibri"/>
-          <w:b/>
-          <w:bCs/>
-          <w:color w:val="EE0000"/>
-          <w:sz w:val="32"/>
-          <w:szCs w:val="32"/>
-          <w:lang w:val="en-US"/>
-        </w:rPr>
-        <w:t xml:space="preserve">Una </w:t>
-      </w:r>
-      <w:proofErr w:type="spellStart"/>
-      <w:r>
-        <w:rPr>
-          <w:rFonts w:ascii="Calibri" w:eastAsiaTheme="majorEastAsia" w:hAnsi="Calibri" w:cs="Calibri"/>
-          <w:b/>
-          <w:bCs/>
-          <w:color w:val="EE0000"/>
-          <w:sz w:val="32"/>
-          <w:szCs w:val="32"/>
-          <w:lang w:val="en-US"/>
-        </w:rPr>
-        <w:t>vez</w:t>
-      </w:r>
-      <w:proofErr w:type="spellEnd"/>
-      <w:r>
-        <w:rPr>
-          <w:rFonts w:ascii="Calibri" w:eastAsiaTheme="majorEastAsia" w:hAnsi="Calibri" w:cs="Calibri"/>
-          <w:b/>
-          <w:bCs/>
-          <w:color w:val="EE0000"/>
-          <w:sz w:val="32"/>
-          <w:szCs w:val="32"/>
-          <w:lang w:val="en-US"/>
-        </w:rPr>
-        <w:t xml:space="preserve"> </w:t>
-      </w:r>
-      <w:proofErr w:type="spellStart"/>
-      <w:r>
-        <w:rPr>
-          <w:rFonts w:ascii="Calibri" w:eastAsiaTheme="majorEastAsia" w:hAnsi="Calibri" w:cs="Calibri"/>
-          <w:b/>
-          <w:bCs/>
-          <w:color w:val="EE0000"/>
-          <w:sz w:val="32"/>
-          <w:szCs w:val="32"/>
-          <w:lang w:val="en-US"/>
-        </w:rPr>
-        <w:t>instalado</w:t>
-      </w:r>
-      <w:proofErr w:type="spellEnd"/>
-      <w:r>
-        <w:rPr>
-          <w:rFonts w:ascii="Calibri" w:eastAsiaTheme="majorEastAsia" w:hAnsi="Calibri" w:cs="Calibri"/>
-          <w:b/>
-          <w:bCs/>
-          <w:color w:val="EE0000"/>
-          <w:sz w:val="32"/>
-          <w:szCs w:val="32"/>
-          <w:lang w:val="en-US"/>
-        </w:rPr>
-        <w:t xml:space="preserve">, hay </w:t>
-      </w:r>
-      <w:proofErr w:type="gramStart"/>
-      <w:r>
-        <w:rPr>
-          <w:rFonts w:ascii="Calibri" w:eastAsiaTheme="majorEastAsia" w:hAnsi="Calibri" w:cs="Calibri"/>
-          <w:b/>
-          <w:bCs/>
-          <w:color w:val="EE0000"/>
-          <w:sz w:val="32"/>
-          <w:szCs w:val="32"/>
-          <w:lang w:val="en-US"/>
-        </w:rPr>
-        <w:t xml:space="preserve">que  </w:t>
-      </w:r>
-      <w:proofErr w:type="spellStart"/>
-      <w:r>
-        <w:rPr>
-          <w:rFonts w:ascii="Calibri" w:eastAsiaTheme="majorEastAsia" w:hAnsi="Calibri" w:cs="Calibri"/>
-          <w:b/>
-          <w:bCs/>
-          <w:color w:val="EE0000"/>
-          <w:sz w:val="32"/>
-          <w:szCs w:val="32"/>
-          <w:lang w:val="en-US"/>
-        </w:rPr>
-        <w:t>indicar</w:t>
-      </w:r>
-      <w:proofErr w:type="spellEnd"/>
-      <w:proofErr w:type="gramEnd"/>
-      <w:r>
-        <w:rPr>
-          <w:rFonts w:ascii="Calibri" w:eastAsiaTheme="majorEastAsia" w:hAnsi="Calibri" w:cs="Calibri"/>
-          <w:b/>
-          <w:bCs/>
-          <w:color w:val="EE0000"/>
-          <w:sz w:val="32"/>
-          <w:szCs w:val="32"/>
-          <w:lang w:val="en-US"/>
-        </w:rPr>
-        <w:t xml:space="preserve"> </w:t>
-      </w:r>
-      <w:proofErr w:type="spellStart"/>
-      <w:r>
-        <w:rPr>
-          <w:rFonts w:ascii="Calibri" w:eastAsiaTheme="majorEastAsia" w:hAnsi="Calibri" w:cs="Calibri"/>
-          <w:b/>
-          <w:bCs/>
-          <w:color w:val="EE0000"/>
-          <w:sz w:val="32"/>
-          <w:szCs w:val="32"/>
-          <w:lang w:val="en-US"/>
-        </w:rPr>
-        <w:t>cómo</w:t>
-      </w:r>
-      <w:proofErr w:type="spellEnd"/>
-      <w:r>
-        <w:rPr>
-          <w:rFonts w:ascii="Calibri" w:eastAsiaTheme="majorEastAsia" w:hAnsi="Calibri" w:cs="Calibri"/>
-          <w:b/>
-          <w:bCs/>
-          <w:color w:val="EE0000"/>
-          <w:sz w:val="32"/>
-          <w:szCs w:val="32"/>
-          <w:lang w:val="en-US"/>
-        </w:rPr>
-        <w:t xml:space="preserve"> se </w:t>
-      </w:r>
-      <w:proofErr w:type="spellStart"/>
-      <w:r>
-        <w:rPr>
-          <w:rFonts w:ascii="Calibri" w:eastAsiaTheme="majorEastAsia" w:hAnsi="Calibri" w:cs="Calibri"/>
-          <w:b/>
-          <w:bCs/>
-          <w:color w:val="EE0000"/>
-          <w:sz w:val="32"/>
-          <w:szCs w:val="32"/>
-          <w:lang w:val="en-US"/>
-        </w:rPr>
-        <w:t>puede</w:t>
-      </w:r>
-      <w:proofErr w:type="spellEnd"/>
-      <w:r>
-        <w:rPr>
-          <w:rFonts w:ascii="Calibri" w:eastAsiaTheme="majorEastAsia" w:hAnsi="Calibri" w:cs="Calibri"/>
-          <w:b/>
-          <w:bCs/>
-          <w:color w:val="EE0000"/>
-          <w:sz w:val="32"/>
-          <w:szCs w:val="32"/>
-          <w:lang w:val="en-US"/>
-        </w:rPr>
-        <w:t xml:space="preserve"> </w:t>
-      </w:r>
-      <w:proofErr w:type="spellStart"/>
-      <w:r>
-        <w:rPr>
-          <w:rFonts w:ascii="Calibri" w:eastAsiaTheme="majorEastAsia" w:hAnsi="Calibri" w:cs="Calibri"/>
-          <w:b/>
-          <w:bCs/>
-          <w:color w:val="EE0000"/>
-          <w:sz w:val="32"/>
-          <w:szCs w:val="32"/>
-          <w:lang w:val="en-US"/>
-        </w:rPr>
-        <w:t>comprobar</w:t>
-      </w:r>
-      <w:proofErr w:type="spellEnd"/>
-      <w:r>
-        <w:rPr>
-          <w:rFonts w:ascii="Calibri" w:eastAsiaTheme="majorEastAsia" w:hAnsi="Calibri" w:cs="Calibri"/>
-          <w:b/>
-          <w:bCs/>
-          <w:color w:val="EE0000"/>
-          <w:sz w:val="32"/>
-          <w:szCs w:val="32"/>
-          <w:lang w:val="en-US"/>
-        </w:rPr>
-        <w:t xml:space="preserve"> que </w:t>
-      </w:r>
-      <w:proofErr w:type="spellStart"/>
-      <w:r>
-        <w:rPr>
-          <w:rFonts w:ascii="Calibri" w:eastAsiaTheme="majorEastAsia" w:hAnsi="Calibri" w:cs="Calibri"/>
-          <w:b/>
-          <w:bCs/>
-          <w:color w:val="EE0000"/>
-          <w:sz w:val="32"/>
-          <w:szCs w:val="32"/>
-          <w:lang w:val="en-US"/>
-        </w:rPr>
-        <w:t>está</w:t>
-      </w:r>
-      <w:proofErr w:type="spellEnd"/>
-      <w:r>
-        <w:rPr>
-          <w:rFonts w:ascii="Calibri" w:eastAsiaTheme="majorEastAsia" w:hAnsi="Calibri" w:cs="Calibri"/>
-          <w:b/>
-          <w:bCs/>
-          <w:color w:val="EE0000"/>
-          <w:sz w:val="32"/>
-          <w:szCs w:val="32"/>
-          <w:lang w:val="en-US"/>
-        </w:rPr>
-        <w:t xml:space="preserve"> ok.</w:t>
-      </w:r>
-      <w:r>
-        <w:rPr>
-          <w:rFonts w:ascii="Calibri" w:eastAsiaTheme="majorEastAsia" w:hAnsi="Calibri" w:cs="Calibri"/>
-          <w:b/>
-          <w:bCs/>
-          <w:color w:val="EE0000"/>
-          <w:sz w:val="32"/>
-          <w:szCs w:val="32"/>
-          <w:lang w:val="en-US"/>
-        </w:rPr>
-        <w:t xml:space="preserve"> </w:t>
-      </w:r>
-    </w:p>
-    <w:p>
-      <w:pPr>
-        <w:rPr>
-          <w:rFonts w:ascii="Calibri" w:eastAsiaTheme="majorEastAsia" w:hAnsi="Calibri" w:cs="Calibri"/>
-          <w:b/>
-          <w:bCs/>
-          <w:color w:val="EE0000"/>
-          <w:sz w:val="32"/>
-          <w:szCs w:val="32"/>
-          <w:lang w:val="en-US"/>
-        </w:rPr>
-      </w:pPr>
-      <w:r>
-        <w:rPr>
-          <w:rFonts w:ascii="Calibri" w:eastAsiaTheme="majorEastAsia" w:hAnsi="Calibri" w:cs="Calibri"/>
-          <w:b/>
-          <w:bCs/>
-          <w:color w:val="EE0000"/>
-          <w:sz w:val="32"/>
-          <w:szCs w:val="32"/>
-          <w:lang w:val="en-US"/>
-        </w:rPr>
-        <w:drawing>
-          <wp:inline distT="0" distB="0" distL="0" distR="0" wp14:anchorId="245C8CD4" wp14:editId="401DDE8E">
-            <wp:extent cx="5400040" cy="2410460"/>
-            <wp:effectExtent l="0" t="0" r="0" b="8890"/>
-            <wp:docPr id="1642816735" name="Imagen 1" descr="Texto&#10;&#10;El contenido generado por IA puede ser incorrecto."/>
-            <wp:cNvGraphicFramePr>
-              <a:graphicFrameLocks xmlns:a="http://schemas.openxmlformats.org/drawingml/2006/main" noChangeAspect="1"/>
-            </wp:cNvGraphicFramePr>
-            <a:graphic xmlns:a="http://schemas.openxmlformats.org/drawingml/2006/main">
-              <a:graphicData uri="http://schemas.openxmlformats.org/drawingml/2006/picture">
-                <pic:pic xmlns:pic="http://schemas.openxmlformats.org/drawingml/2006/picture">
-                  <pic:nvPicPr>
-                    <pic:cNvPr id="1642816735" name="Imagen 1" descr="Texto&#10;&#10;El contenido generado por IA puede ser incorrecto."/>
+                    <pic:cNvPr id="438837874" name="Imagen 1" descr="Texto&#10;&#10;El contenido generado por IA puede ser incorrecto."/>
                     <pic:cNvPicPr/>
                   </pic:nvPicPr>
                   <pic:blipFill>
@@ -1902,7 +1745,7 @@
                   <pic:spPr>
                     <a:xfrm>
                       <a:off x="0" y="0"/>
-                      <a:ext cx="5400040" cy="2410460"/>
+                      <a:ext cx="5400040" cy="711200"/>
                     </a:xfrm>
                     <a:prstGeom prst="rect">
                       <a:avLst/>
@@ -1923,13 +1766,137 @@
           <w:szCs w:val="24"/>
         </w:rPr>
       </w:pPr>
-      <w:r>
-        <w:rPr>
-          <w:rFonts w:ascii="Calibri" w:eastAsiaTheme="majorEastAsia" w:hAnsi="Calibri" w:cs="Calibri"/>
-          <w:sz w:val="24"/>
-          <w:szCs w:val="24"/>
-        </w:rPr>
-        <w:t>- Node.js</w:t>
+    </w:p>
+    <w:p>
+      <w:pPr>
+        <w:pStyle w:val="Ttulo2"/>
+      </w:pPr>
+      <w:bookmarkStart w:id="2" w:name="_Toc199180200"/>
+      <w:r>
+        <w:t>MySQL</w:t>
+      </w:r>
+      <w:bookmarkEnd w:id="2"/>
+    </w:p>
+    <w:p>
+      <w:pPr>
+        <w:rPr>
+          <w:rFonts w:ascii="Calibri" w:eastAsiaTheme="majorEastAsia" w:hAnsi="Calibri" w:cs="Calibri"/>
+          <w:sz w:val="24"/>
+          <w:szCs w:val="24"/>
+        </w:rPr>
+      </w:pPr>
+      <w:r>
+        <w:rPr>
+          <w:rFonts w:ascii="Calibri" w:eastAsiaTheme="majorEastAsia" w:hAnsi="Calibri" w:cs="Calibri"/>
+          <w:sz w:val="24"/>
+          <w:szCs w:val="24"/>
+        </w:rPr>
+        <w:t xml:space="preserve">Puedes descargar MySQL </w:t>
+      </w:r>
+      <w:proofErr w:type="spellStart"/>
+      <w:r>
+        <w:rPr>
+          <w:rFonts w:ascii="Calibri" w:eastAsiaTheme="majorEastAsia" w:hAnsi="Calibri" w:cs="Calibri"/>
+          <w:sz w:val="24"/>
+          <w:szCs w:val="24"/>
+        </w:rPr>
+        <w:t>Workbench</w:t>
+      </w:r>
+      <w:proofErr w:type="spellEnd"/>
+      <w:r>
+        <w:rPr>
+          <w:rFonts w:ascii="Calibri" w:eastAsiaTheme="majorEastAsia" w:hAnsi="Calibri" w:cs="Calibri"/>
+          <w:sz w:val="24"/>
+          <w:szCs w:val="24"/>
+        </w:rPr>
+        <w:t xml:space="preserve"> (cliente de base de datos)</w:t>
+      </w:r>
+      <w:r>
+        <w:rPr>
+          <w:rFonts w:ascii="Calibri" w:eastAsiaTheme="majorEastAsia" w:hAnsi="Calibri" w:cs="Calibri"/>
+          <w:sz w:val="24"/>
+          <w:szCs w:val="24"/>
+        </w:rPr>
+        <w:t xml:space="preserve"> </w:t>
+      </w:r>
+      <w:r>
+        <w:rPr>
+          <w:rFonts w:ascii="Calibri" w:eastAsiaTheme="majorEastAsia" w:hAnsi="Calibri" w:cs="Calibri"/>
+          <w:sz w:val="24"/>
+          <w:szCs w:val="24"/>
+        </w:rPr>
+        <w:t>junto con MySQL en este enlace:</w:t>
+      </w:r>
+    </w:p>
+    <w:p>
+      <w:pPr>
+        <w:rPr>
+          <w:rFonts w:ascii="Calibri" w:eastAsiaTheme="majorEastAsia" w:hAnsi="Calibri" w:cs="Calibri"/>
+          <w:sz w:val="24"/>
+          <w:szCs w:val="24"/>
+        </w:rPr>
+      </w:pPr>
+      <w:hyperlink r:id="rId13" w:history="1">
+        <w:r>
+          <w:rPr>
+            <w:rStyle w:val="Hipervnculo"/>
+            <w:rFonts w:ascii="Calibri" w:eastAsiaTheme="majorEastAsia" w:hAnsi="Calibri" w:cs="Calibri"/>
+            <w:sz w:val="24"/>
+            <w:szCs w:val="24"/>
+          </w:rPr>
+          <w:t>https://dev.mysql.com/downloads/windows/installer/8.0.html</w:t>
+        </w:r>
+      </w:hyperlink>
+    </w:p>
+    <w:p>
+      <w:pPr>
+        <w:rPr>
+          <w:rFonts w:ascii="Calibri" w:eastAsiaTheme="majorEastAsia" w:hAnsi="Calibri" w:cs="Calibri"/>
+          <w:sz w:val="24"/>
+          <w:szCs w:val="24"/>
+        </w:rPr>
+      </w:pPr>
+      <w:r>
+        <w:rPr>
+          <w:rFonts w:ascii="Calibri" w:eastAsiaTheme="majorEastAsia" w:hAnsi="Calibri" w:cs="Calibri"/>
+          <w:sz w:val="24"/>
+          <w:szCs w:val="24"/>
+        </w:rPr>
+        <w:t xml:space="preserve">Nota: </w:t>
+      </w:r>
+      <w:r>
+        <w:rPr>
+          <w:rFonts w:ascii="Calibri" w:eastAsiaTheme="majorEastAsia" w:hAnsi="Calibri" w:cs="Calibri"/>
+          <w:sz w:val="24"/>
+          <w:szCs w:val="24"/>
+        </w:rPr>
+        <w:t>n</w:t>
+      </w:r>
+      <w:r>
+        <w:rPr>
+          <w:rFonts w:ascii="Calibri" w:eastAsiaTheme="majorEastAsia" w:hAnsi="Calibri" w:cs="Calibri"/>
+          <w:sz w:val="24"/>
+          <w:szCs w:val="24"/>
+        </w:rPr>
+        <w:t xml:space="preserve">o es necesario instalar </w:t>
+      </w:r>
+      <w:proofErr w:type="spellStart"/>
+      <w:r>
+        <w:rPr>
+          <w:rFonts w:ascii="Calibri" w:eastAsiaTheme="majorEastAsia" w:hAnsi="Calibri" w:cs="Calibri"/>
+          <w:sz w:val="24"/>
+          <w:szCs w:val="24"/>
+        </w:rPr>
+        <w:t>Workbench</w:t>
+      </w:r>
+      <w:proofErr w:type="spellEnd"/>
+      <w:r>
+        <w:rPr>
+          <w:rFonts w:ascii="Calibri" w:eastAsiaTheme="majorEastAsia" w:hAnsi="Calibri" w:cs="Calibri"/>
+          <w:sz w:val="24"/>
+          <w:szCs w:val="24"/>
+        </w:rPr>
+        <w:t>, pero es recomendable para gestionar la base de datos ya que facilita el trabajo.</w:t>
       </w:r>
     </w:p>
     <w:p>
@@ -1943,7 +1910,312 @@
           <w:szCs w:val="32"/>
         </w:rPr>
       </w:pPr>
-      <w:r>
+    </w:p>
+    <w:p>
+      <w:pPr>
+        <w:pStyle w:val="Ttulo2"/>
+        <w:rPr>
+          <w:lang w:val="en-US"/>
+        </w:rPr>
+      </w:pPr>
+      <w:bookmarkStart w:id="3" w:name="_Toc199180201"/>
+      <w:r>
+        <w:rPr>
+          <w:lang w:val="en-US"/>
+        </w:rPr>
+        <w:t>Git</w:t>
+      </w:r>
+      <w:bookmarkEnd w:id="3"/>
+    </w:p>
+    <w:p>
+      <w:pPr>
+        <w:rPr>
+          <w:rFonts w:ascii="Calibri" w:eastAsiaTheme="majorEastAsia" w:hAnsi="Calibri" w:cs="Calibri"/>
+          <w:sz w:val="24"/>
+          <w:szCs w:val="24"/>
+        </w:rPr>
+      </w:pPr>
+      <w:r>
+        <w:rPr>
+          <w:rFonts w:ascii="Calibri" w:eastAsiaTheme="majorEastAsia" w:hAnsi="Calibri" w:cs="Calibri"/>
+          <w:sz w:val="24"/>
+          <w:szCs w:val="24"/>
+        </w:rPr>
+        <w:t xml:space="preserve">Necesario para clonar y actualizar el repositorio. </w:t>
+      </w:r>
+      <w:r>
+        <w:rPr>
+          <w:rFonts w:ascii="Calibri" w:eastAsiaTheme="majorEastAsia" w:hAnsi="Calibri" w:cs="Calibri"/>
+          <w:sz w:val="24"/>
+          <w:szCs w:val="24"/>
+        </w:rPr>
+        <w:t>Descargar</w:t>
+      </w:r>
+      <w:r>
+        <w:rPr>
+          <w:rFonts w:ascii="Calibri" w:eastAsiaTheme="majorEastAsia" w:hAnsi="Calibri" w:cs="Calibri"/>
+          <w:sz w:val="24"/>
+          <w:szCs w:val="24"/>
+        </w:rPr>
+        <w:t xml:space="preserve"> del s</w:t>
+      </w:r>
+      <w:r>
+        <w:rPr>
+          <w:rFonts w:ascii="Calibri" w:eastAsiaTheme="majorEastAsia" w:hAnsi="Calibri" w:cs="Calibri"/>
+          <w:sz w:val="24"/>
+          <w:szCs w:val="24"/>
+        </w:rPr>
+        <w:t>iguiente enlace</w:t>
+      </w:r>
+      <w:r>
+        <w:rPr>
+          <w:rFonts w:ascii="Calibri" w:eastAsiaTheme="majorEastAsia" w:hAnsi="Calibri" w:cs="Calibri"/>
+          <w:sz w:val="24"/>
+          <w:szCs w:val="24"/>
+        </w:rPr>
+        <w:t>:</w:t>
+      </w:r>
+    </w:p>
+    <w:p>
+      <w:pPr>
+        <w:rPr>
+          <w:rFonts w:ascii="Calibri" w:eastAsiaTheme="majorEastAsia" w:hAnsi="Calibri" w:cs="Calibri"/>
+          <w:sz w:val="24"/>
+          <w:szCs w:val="24"/>
+        </w:rPr>
+      </w:pPr>
+      <w:hyperlink r:id="rId14" w:history="1">
+        <w:r>
+          <w:rPr>
+            <w:rStyle w:val="Hipervnculo"/>
+            <w:rFonts w:ascii="Calibri" w:eastAsiaTheme="majorEastAsia" w:hAnsi="Calibri" w:cs="Calibri"/>
+            <w:sz w:val="24"/>
+            <w:szCs w:val="24"/>
+          </w:rPr>
+          <w:t>https://git-scm.com/downloads/win</w:t>
+        </w:r>
+      </w:hyperlink>
+    </w:p>
+    <w:p>
+      <w:pPr>
+        <w:rPr>
+          <w:rFonts w:ascii="Calibri" w:eastAsiaTheme="majorEastAsia" w:hAnsi="Calibri" w:cs="Calibri"/>
+          <w:sz w:val="24"/>
+          <w:szCs w:val="24"/>
+        </w:rPr>
+      </w:pPr>
+    </w:p>
+    <w:p>
+      <w:pPr>
+        <w:pStyle w:val="Ttulo2"/>
+      </w:pPr>
+      <w:bookmarkStart w:id="4" w:name="_Toc199180202"/>
+      <w:proofErr w:type="spellStart"/>
+      <w:r>
+        <w:t>Composer</w:t>
+      </w:r>
+      <w:bookmarkEnd w:id="4"/>
+      <w:proofErr w:type="spellEnd"/>
+    </w:p>
+    <w:p>
+      <w:pPr>
+        <w:rPr>
+          <w:rFonts w:ascii="Calibri" w:eastAsiaTheme="majorEastAsia" w:hAnsi="Calibri" w:cs="Calibri"/>
+          <w:sz w:val="24"/>
+          <w:szCs w:val="24"/>
+        </w:rPr>
+      </w:pPr>
+      <w:r>
+        <w:rPr>
+          <w:rFonts w:ascii="Calibri" w:eastAsiaTheme="majorEastAsia" w:hAnsi="Calibri" w:cs="Calibri"/>
+          <w:sz w:val="24"/>
+          <w:szCs w:val="24"/>
+        </w:rPr>
+        <w:t xml:space="preserve">Instalar </w:t>
+      </w:r>
+      <w:proofErr w:type="spellStart"/>
+      <w:r>
+        <w:rPr>
+          <w:rFonts w:ascii="Calibri" w:eastAsiaTheme="majorEastAsia" w:hAnsi="Calibri" w:cs="Calibri"/>
+          <w:sz w:val="24"/>
+          <w:szCs w:val="24"/>
+        </w:rPr>
+        <w:t>Composer</w:t>
+      </w:r>
+      <w:proofErr w:type="spellEnd"/>
+      <w:r>
+        <w:rPr>
+          <w:rFonts w:ascii="Calibri" w:eastAsiaTheme="majorEastAsia" w:hAnsi="Calibri" w:cs="Calibri"/>
+          <w:sz w:val="24"/>
+          <w:szCs w:val="24"/>
+        </w:rPr>
+        <w:t xml:space="preserve"> desde este e</w:t>
+      </w:r>
+      <w:r>
+        <w:rPr>
+          <w:rFonts w:ascii="Calibri" w:eastAsiaTheme="majorEastAsia" w:hAnsi="Calibri" w:cs="Calibri"/>
+          <w:sz w:val="24"/>
+          <w:szCs w:val="24"/>
+        </w:rPr>
+        <w:t>nlace (descargar y ejecutar el .exe)</w:t>
+      </w:r>
+      <w:r>
+        <w:rPr>
+          <w:rFonts w:ascii="Calibri" w:eastAsiaTheme="majorEastAsia" w:hAnsi="Calibri" w:cs="Calibri"/>
+          <w:sz w:val="24"/>
+          <w:szCs w:val="24"/>
+        </w:rPr>
+        <w:t>:</w:t>
+      </w:r>
+    </w:p>
+    <w:p>
+      <w:pPr>
+        <w:rPr>
+          <w:rFonts w:ascii="Calibri" w:eastAsiaTheme="majorEastAsia" w:hAnsi="Calibri" w:cs="Calibri"/>
+          <w:sz w:val="24"/>
+          <w:szCs w:val="24"/>
+        </w:rPr>
+      </w:pPr>
+      <w:hyperlink r:id="rId15" w:history="1">
+        <w:r>
+          <w:rPr>
+            <w:rStyle w:val="Hipervnculo"/>
+            <w:rFonts w:ascii="Calibri" w:eastAsiaTheme="majorEastAsia" w:hAnsi="Calibri" w:cs="Calibri"/>
+            <w:sz w:val="24"/>
+            <w:szCs w:val="24"/>
+          </w:rPr>
+          <w:t>https://getcomposer.org/download/</w:t>
+        </w:r>
+      </w:hyperlink>
+    </w:p>
+    <w:p>
+      <w:pPr>
+        <w:rPr>
+          <w:rFonts w:ascii="Calibri" w:eastAsiaTheme="majorEastAsia" w:hAnsi="Calibri" w:cs="Calibri"/>
+          <w:sz w:val="24"/>
+          <w:szCs w:val="24"/>
+        </w:rPr>
+      </w:pPr>
+      <w:r>
+        <w:rPr>
+          <w:rFonts w:ascii="Calibri" w:eastAsiaTheme="majorEastAsia" w:hAnsi="Calibri" w:cs="Calibri"/>
+          <w:sz w:val="24"/>
+          <w:szCs w:val="24"/>
+        </w:rPr>
+        <w:lastRenderedPageBreak/>
+        <w:t>Al instalar, aceptar y continuar con los ajustes predeterminados.</w:t>
+      </w:r>
+    </w:p>
+    <w:p>
+      <w:pPr>
+        <w:rPr>
+          <w:rFonts w:ascii="Calibri" w:eastAsiaTheme="majorEastAsia" w:hAnsi="Calibri" w:cs="Calibri"/>
+          <w:sz w:val="24"/>
+          <w:szCs w:val="24"/>
+        </w:rPr>
+      </w:pPr>
+      <w:r>
+        <w:rPr>
+          <w:rFonts w:ascii="Calibri" w:eastAsiaTheme="majorEastAsia" w:hAnsi="Calibri" w:cs="Calibri"/>
+          <w:sz w:val="24"/>
+          <w:szCs w:val="24"/>
+        </w:rPr>
+        <w:t>Para comprobar que se ha instalado correctamente:</w:t>
+      </w:r>
+    </w:p>
+    <w:p>
+      <w:pPr>
+        <w:rPr>
+          <w:rFonts w:ascii="Calibri" w:eastAsiaTheme="majorEastAsia" w:hAnsi="Calibri" w:cs="Calibri"/>
+          <w:sz w:val="24"/>
+          <w:szCs w:val="24"/>
+        </w:rPr>
+      </w:pPr>
+      <w:proofErr w:type="spellStart"/>
+      <w:r>
+        <w:rPr>
+          <w:rFonts w:ascii="Calibri" w:eastAsiaTheme="majorEastAsia" w:hAnsi="Calibri" w:cs="Calibri"/>
+          <w:sz w:val="24"/>
+          <w:szCs w:val="24"/>
+        </w:rPr>
+        <w:t>Composer</w:t>
+      </w:r>
+      <w:proofErr w:type="spellEnd"/>
+      <w:r>
+        <w:rPr>
+          <w:rFonts w:ascii="Calibri" w:eastAsiaTheme="majorEastAsia" w:hAnsi="Calibri" w:cs="Calibri"/>
+          <w:sz w:val="24"/>
+          <w:szCs w:val="24"/>
+        </w:rPr>
+        <w:t xml:space="preserve"> --v</w:t>
+      </w:r>
+    </w:p>
+    <w:p>
+      <w:pPr>
+        <w:rPr>
+          <w:rFonts w:ascii="Calibri" w:eastAsiaTheme="majorEastAsia" w:hAnsi="Calibri" w:cs="Calibri"/>
+          <w:i/>
+          <w:iCs/>
+          <w:sz w:val="24"/>
+          <w:szCs w:val="24"/>
+        </w:rPr>
+      </w:pPr>
+      <w:r>
+        <w:rPr>
+          <w:rFonts w:ascii="Calibri" w:eastAsiaTheme="majorEastAsia" w:hAnsi="Calibri" w:cs="Calibri"/>
+          <w:i/>
+          <w:iCs/>
+          <w:sz w:val="24"/>
+          <w:szCs w:val="24"/>
+        </w:rPr>
+        <w:t xml:space="preserve">Nota: es posible que al tratar de instalar </w:t>
+      </w:r>
+      <w:proofErr w:type="spellStart"/>
+      <w:r>
+        <w:rPr>
+          <w:rFonts w:ascii="Calibri" w:eastAsiaTheme="majorEastAsia" w:hAnsi="Calibri" w:cs="Calibri"/>
+          <w:i/>
+          <w:iCs/>
+          <w:sz w:val="24"/>
+          <w:szCs w:val="24"/>
+        </w:rPr>
+        <w:t>Composer</w:t>
+      </w:r>
+      <w:proofErr w:type="spellEnd"/>
+      <w:r>
+        <w:rPr>
+          <w:rFonts w:ascii="Calibri" w:eastAsiaTheme="majorEastAsia" w:hAnsi="Calibri" w:cs="Calibri"/>
+          <w:i/>
+          <w:iCs/>
+          <w:sz w:val="24"/>
+          <w:szCs w:val="24"/>
+        </w:rPr>
+        <w:t xml:space="preserve"> surja algún error. </w:t>
+      </w:r>
+    </w:p>
+    <w:p>
+      <w:pPr>
+        <w:rPr>
+          <w:rFonts w:ascii="Calibri" w:eastAsiaTheme="majorEastAsia" w:hAnsi="Calibri" w:cs="Calibri"/>
+          <w:i/>
+          <w:iCs/>
+          <w:sz w:val="24"/>
+          <w:szCs w:val="24"/>
+        </w:rPr>
+      </w:pPr>
+      <w:r>
+        <w:rPr>
+          <w:rFonts w:ascii="Calibri" w:eastAsiaTheme="majorEastAsia" w:hAnsi="Calibri" w:cs="Calibri"/>
+          <w:i/>
+          <w:iCs/>
+          <w:sz w:val="24"/>
+          <w:szCs w:val="24"/>
+        </w:rPr>
+        <w:t xml:space="preserve">Para instalarlo, es recomendable desactivar el antivirus y así evitar cualquier problema </w:t>
+      </w:r>
+    </w:p>
+    <w:p>
+      <w:pPr>
         <w:rPr>
           <w:rFonts w:ascii="Calibri" w:eastAsiaTheme="majorEastAsia" w:hAnsi="Calibri" w:cs="Calibri"/>
           <w:b/>
@@ -1952,26 +2224,401 @@
           <w:sz w:val="32"/>
           <w:szCs w:val="32"/>
         </w:rPr>
-        <w:t>Indicar cómo instalarlo paso a paso.</w:t>
-      </w:r>
-    </w:p>
-    <w:p>
-      <w:pPr>
-        <w:rPr>
-          <w:rFonts w:ascii="Calibri" w:eastAsiaTheme="majorEastAsia" w:hAnsi="Calibri" w:cs="Calibri"/>
-          <w:sz w:val="24"/>
-          <w:szCs w:val="24"/>
-        </w:rPr>
-      </w:pPr>
-      <w:r>
-        <w:rPr>
-          <w:rFonts w:ascii="Calibri" w:eastAsiaTheme="majorEastAsia" w:hAnsi="Calibri" w:cs="Calibri"/>
-          <w:sz w:val="24"/>
-          <w:szCs w:val="24"/>
-        </w:rPr>
+      </w:pPr>
+      <w:r>
+        <w:rPr>
+          <w:rFonts w:ascii="Calibri" w:eastAsiaTheme="majorEastAsia" w:hAnsi="Calibri" w:cs="Calibri"/>
+          <w:i/>
+          <w:iCs/>
+          <w:sz w:val="24"/>
+          <w:szCs w:val="24"/>
+        </w:rPr>
+        <w:t>(es completamente seguro).</w:t>
+      </w:r>
+      <w:r>
+        <w:rPr>
+          <w:rFonts w:ascii="Calibri" w:eastAsiaTheme="majorEastAsia" w:hAnsi="Calibri" w:cs="Calibri"/>
+          <w:b/>
+          <w:bCs/>
+          <w:color w:val="EE0000"/>
+          <w:sz w:val="32"/>
+          <w:szCs w:val="32"/>
+        </w:rPr>
+        <w:t xml:space="preserve"> </w:t>
+      </w:r>
+    </w:p>
+    <w:p>
+      <w:pPr>
+        <w:rPr>
+          <w:rFonts w:ascii="Calibri" w:eastAsiaTheme="majorEastAsia" w:hAnsi="Calibri" w:cs="Calibri"/>
+          <w:b/>
+          <w:bCs/>
+          <w:color w:val="EE0000"/>
+          <w:sz w:val="32"/>
+          <w:szCs w:val="32"/>
+          <w:lang w:val="en-US"/>
+        </w:rPr>
+      </w:pPr>
+      <w:r>
+        <w:rPr>
+          <w:rFonts w:ascii="Calibri" w:eastAsiaTheme="majorEastAsia" w:hAnsi="Calibri" w:cs="Calibri"/>
+          <w:b/>
+          <w:bCs/>
+          <w:color w:val="EE0000"/>
+          <w:sz w:val="32"/>
+          <w:szCs w:val="32"/>
+          <w:lang w:val="en-US"/>
+        </w:rPr>
+        <w:drawing>
+          <wp:inline distT="0" distB="0" distL="0" distR="0" wp14:anchorId="18FFFEDA" wp14:editId="2D14FFD4">
+            <wp:extent cx="4058216" cy="1324160"/>
+            <wp:effectExtent l="0" t="0" r="0" b="9525"/>
+            <wp:docPr id="1767537003" name="Imagen 1" descr="Texto&#10;&#10;El contenido generado por IA puede ser incorrecto."/>
+            <wp:cNvGraphicFramePr>
+              <a:graphicFrameLocks xmlns:a="http://schemas.openxmlformats.org/drawingml/2006/main" noChangeAspect="1"/>
+            </wp:cNvGraphicFramePr>
+            <a:graphic xmlns:a="http://schemas.openxmlformats.org/drawingml/2006/main">
+              <a:graphicData uri="http://schemas.openxmlformats.org/drawingml/2006/picture">
+                <pic:pic xmlns:pic="http://schemas.openxmlformats.org/drawingml/2006/picture">
+                  <pic:nvPicPr>
+                    <pic:cNvPr id="1767537003" name="Imagen 1" descr="Texto&#10;&#10;El contenido generado por IA puede ser incorrecto."/>
+                    <pic:cNvPicPr/>
+                  </pic:nvPicPr>
+                  <pic:blipFill>
+                    <a:blip r:embed="rId16"/>
+                    <a:stretch>
+                      <a:fillRect/>
+                    </a:stretch>
+                  </pic:blipFill>
+                  <pic:spPr>
+                    <a:xfrm>
+                      <a:off x="0" y="0"/>
+                      <a:ext cx="4058216" cy="1324160"/>
+                    </a:xfrm>
+                    <a:prstGeom prst="rect">
+                      <a:avLst/>
+                    </a:prstGeom>
+                  </pic:spPr>
+                </pic:pic>
+              </a:graphicData>
+            </a:graphic>
+          </wp:inline>
+        </w:drawing>
+      </w:r>
+    </w:p>
+    <w:p>
+      <w:pPr>
+        <w:rPr>
+          <w:rFonts w:ascii="Calibri" w:eastAsiaTheme="majorEastAsia" w:hAnsi="Calibri" w:cs="Calibri"/>
+          <w:b/>
+          <w:bCs/>
+          <w:color w:val="EE0000"/>
+          <w:sz w:val="32"/>
+          <w:szCs w:val="32"/>
+          <w:lang w:val="en-US"/>
+        </w:rPr>
+      </w:pPr>
+    </w:p>
+    <w:p>
+      <w:pPr>
+        <w:pStyle w:val="Ttulo2"/>
+        <w:rPr>
+          <w:b/>
+          <w:bCs/>
+        </w:rPr>
+      </w:pPr>
+      <w:bookmarkStart w:id="5" w:name="_Toc199180203"/>
+      <w:r>
+        <w:t>Node.js</w:t>
+      </w:r>
+      <w:bookmarkEnd w:id="5"/>
+    </w:p>
+    <w:p>
+      <w:pPr>
+        <w:rPr>
+          <w:rFonts w:ascii="Calibri" w:eastAsiaTheme="majorEastAsia" w:hAnsi="Calibri" w:cs="Calibri"/>
+          <w:sz w:val="24"/>
+          <w:szCs w:val="24"/>
+        </w:rPr>
+      </w:pPr>
+      <w:r>
+        <w:rPr>
+          <w:rFonts w:ascii="Calibri" w:eastAsiaTheme="majorEastAsia" w:hAnsi="Calibri" w:cs="Calibri"/>
+          <w:sz w:val="24"/>
+          <w:szCs w:val="24"/>
+        </w:rPr>
+        <w:t xml:space="preserve">Ve al sitio oficial: </w:t>
+      </w:r>
+      <w:hyperlink r:id="rId17" w:tgtFrame="_new" w:history="1">
+        <w:r>
+          <w:rPr>
+            <w:rStyle w:val="Hipervnculo"/>
+            <w:rFonts w:ascii="Calibri" w:eastAsiaTheme="majorEastAsia" w:hAnsi="Calibri" w:cs="Calibri"/>
+            <w:sz w:val="24"/>
+            <w:szCs w:val="24"/>
+          </w:rPr>
+          <w:t>https://nodejs.org</w:t>
+        </w:r>
+      </w:hyperlink>
+    </w:p>
+    <w:p>
+      <w:pPr>
+        <w:rPr>
+          <w:rFonts w:ascii="Calibri" w:eastAsiaTheme="majorEastAsia" w:hAnsi="Calibri" w:cs="Calibri"/>
+          <w:sz w:val="24"/>
+          <w:szCs w:val="24"/>
+        </w:rPr>
+      </w:pPr>
+      <w:r>
+        <w:rPr>
+          <w:rFonts w:ascii="Calibri" w:eastAsiaTheme="majorEastAsia" w:hAnsi="Calibri" w:cs="Calibri"/>
+          <w:sz w:val="24"/>
+          <w:szCs w:val="24"/>
+        </w:rPr>
+        <w:t>Descarga la versión recomendada (LTS).</w:t>
+      </w:r>
+    </w:p>
+    <w:p>
+      <w:pPr>
+        <w:rPr>
+          <w:rFonts w:ascii="Calibri" w:eastAsiaTheme="majorEastAsia" w:hAnsi="Calibri" w:cs="Calibri"/>
+          <w:sz w:val="24"/>
+          <w:szCs w:val="24"/>
+        </w:rPr>
+      </w:pPr>
+      <w:r>
+        <w:rPr>
+          <w:rFonts w:ascii="Calibri" w:eastAsiaTheme="majorEastAsia" w:hAnsi="Calibri" w:cs="Calibri"/>
+          <w:sz w:val="24"/>
+          <w:szCs w:val="24"/>
+        </w:rPr>
+        <w:t>Ejecuta el instalador .</w:t>
+      </w:r>
+      <w:proofErr w:type="spellStart"/>
+      <w:r>
+        <w:rPr>
+          <w:rFonts w:ascii="Calibri" w:eastAsiaTheme="majorEastAsia" w:hAnsi="Calibri" w:cs="Calibri"/>
+          <w:sz w:val="24"/>
+          <w:szCs w:val="24"/>
+        </w:rPr>
+        <w:t>msi</w:t>
+      </w:r>
+      <w:proofErr w:type="spellEnd"/>
+      <w:r>
+        <w:rPr>
+          <w:rFonts w:ascii="Calibri" w:eastAsiaTheme="majorEastAsia" w:hAnsi="Calibri" w:cs="Calibri"/>
+          <w:sz w:val="24"/>
+          <w:szCs w:val="24"/>
+        </w:rPr>
+        <w:t xml:space="preserve"> y </w:t>
+      </w:r>
+      <w:r>
+        <w:rPr>
+          <w:rFonts w:ascii="Calibri" w:eastAsiaTheme="majorEastAsia" w:hAnsi="Calibri" w:cs="Calibri"/>
+          <w:sz w:val="24"/>
+          <w:szCs w:val="24"/>
+        </w:rPr>
+        <w:t>acepta los pasos por defecto.</w:t>
+      </w:r>
+    </w:p>
+    <w:p>
+      <w:pPr>
+        <w:rPr>
+          <w:rFonts w:ascii="Calibri" w:eastAsiaTheme="majorEastAsia" w:hAnsi="Calibri" w:cs="Calibri"/>
+          <w:sz w:val="24"/>
+          <w:szCs w:val="24"/>
+        </w:rPr>
+      </w:pPr>
+      <w:r>
+        <w:rPr>
+          <w:rFonts w:ascii="Calibri" w:eastAsiaTheme="majorEastAsia" w:hAnsi="Calibri" w:cs="Calibri"/>
+          <w:sz w:val="24"/>
+          <w:szCs w:val="24"/>
+        </w:rPr>
+        <w:t>Para verificar que se instaló correctamente:</w:t>
+      </w:r>
+    </w:p>
+    <w:p>
+      <w:pPr>
+        <w:rPr>
+          <w:rFonts w:ascii="Calibri" w:eastAsiaTheme="majorEastAsia" w:hAnsi="Calibri" w:cs="Calibri"/>
+          <w:sz w:val="24"/>
+          <w:szCs w:val="24"/>
+        </w:rPr>
+      </w:pPr>
+      <w:proofErr w:type="spellStart"/>
+      <w:r>
+        <w:rPr>
+          <w:rFonts w:ascii="Calibri" w:eastAsiaTheme="majorEastAsia" w:hAnsi="Calibri" w:cs="Calibri"/>
+          <w:sz w:val="24"/>
+          <w:szCs w:val="24"/>
+        </w:rPr>
+        <w:t>node</w:t>
+      </w:r>
+      <w:proofErr w:type="spellEnd"/>
+      <w:r>
+        <w:rPr>
+          <w:rFonts w:ascii="Calibri" w:eastAsiaTheme="majorEastAsia" w:hAnsi="Calibri" w:cs="Calibri"/>
+          <w:sz w:val="24"/>
+          <w:szCs w:val="24"/>
+        </w:rPr>
+        <w:t xml:space="preserve"> -v</w:t>
+      </w:r>
+    </w:p>
+    <w:p>
+      <w:pPr>
+        <w:rPr>
+          <w:rFonts w:ascii="Calibri" w:eastAsiaTheme="majorEastAsia" w:hAnsi="Calibri" w:cs="Calibri"/>
+          <w:sz w:val="24"/>
+          <w:szCs w:val="24"/>
+        </w:rPr>
+      </w:pPr>
+      <w:proofErr w:type="spellStart"/>
+      <w:r>
+        <w:rPr>
+          <w:rFonts w:ascii="Calibri" w:eastAsiaTheme="majorEastAsia" w:hAnsi="Calibri" w:cs="Calibri"/>
+          <w:sz w:val="24"/>
+          <w:szCs w:val="24"/>
+        </w:rPr>
+        <w:t>npm</w:t>
+      </w:r>
+      <w:proofErr w:type="spellEnd"/>
+      <w:r>
+        <w:rPr>
+          <w:rFonts w:ascii="Calibri" w:eastAsiaTheme="majorEastAsia" w:hAnsi="Calibri" w:cs="Calibri"/>
+          <w:sz w:val="24"/>
+          <w:szCs w:val="24"/>
+        </w:rPr>
+        <w:t xml:space="preserve"> -v</w:t>
+      </w:r>
+    </w:p>
+    <w:p>
+      <w:pPr>
+        <w:rPr>
+          <w:rFonts w:ascii="Calibri" w:eastAsiaTheme="majorEastAsia" w:hAnsi="Calibri" w:cs="Calibri"/>
+          <w:sz w:val="24"/>
+          <w:szCs w:val="24"/>
+        </w:rPr>
+      </w:pPr>
+      <w:r>
+        <w:rPr>
+          <w:rFonts w:ascii="Calibri" w:eastAsiaTheme="majorEastAsia" w:hAnsi="Calibri" w:cs="Calibri"/>
+          <w:sz w:val="24"/>
+          <w:szCs w:val="24"/>
+        </w:rPr>
+        <w:br w:type="page"/>
+      </w:r>
+    </w:p>
+    <w:p>
+      <w:pPr>
+        <w:pStyle w:val="Ttulo1"/>
+      </w:pPr>
+      <w:bookmarkStart w:id="6" w:name="_Toc199180204"/>
+      <w:r>
         <w:lastRenderedPageBreak/>
-        <w:t xml:space="preserve">Nota: es posible que al tratar de instalar </w:t>
-      </w:r>
+        <w:t>INSTALACIÓN</w:t>
+      </w:r>
+      <w:r>
+        <w:t xml:space="preserve"> DEL PROYECTO</w:t>
+      </w:r>
+      <w:bookmarkEnd w:id="6"/>
+    </w:p>
+    <w:p>
+      <w:pPr>
+        <w:rPr>
+          <w:rFonts w:ascii="Calibri" w:eastAsiaTheme="majorEastAsia" w:hAnsi="Calibri" w:cs="Calibri"/>
+          <w:sz w:val="24"/>
+          <w:szCs w:val="24"/>
+        </w:rPr>
+      </w:pPr>
+      <w:r>
+        <w:rPr>
+          <w:rFonts w:ascii="Calibri" w:eastAsiaTheme="majorEastAsia" w:hAnsi="Calibri" w:cs="Calibri"/>
+          <w:sz w:val="24"/>
+          <w:szCs w:val="24"/>
+        </w:rPr>
+        <w:t>1. Clonar repositorio</w:t>
+      </w:r>
+    </w:p>
+    <w:p>
+      <w:pPr>
+        <w:rPr>
+          <w:rFonts w:ascii="Calibri" w:eastAsiaTheme="majorEastAsia" w:hAnsi="Calibri" w:cs="Calibri"/>
+          <w:sz w:val="24"/>
+          <w:szCs w:val="24"/>
+        </w:rPr>
+      </w:pPr>
+      <w:r>
+        <w:rPr>
+          <w:rFonts w:ascii="Calibri" w:eastAsiaTheme="majorEastAsia" w:hAnsi="Calibri" w:cs="Calibri"/>
+          <w:sz w:val="24"/>
+          <w:szCs w:val="24"/>
+        </w:rPr>
+        <w:t>Desde la carpeta donde se quiera ubicar el proyecto</w:t>
+      </w:r>
+      <w:r>
+        <w:rPr>
+          <w:rFonts w:ascii="Calibri" w:eastAsiaTheme="majorEastAsia" w:hAnsi="Calibri" w:cs="Calibri"/>
+          <w:sz w:val="24"/>
+          <w:szCs w:val="24"/>
+        </w:rPr>
+        <w:t>:</w:t>
+      </w:r>
+    </w:p>
+    <w:p>
+      <w:pPr>
+        <w:rPr>
+          <w:rFonts w:ascii="Calibri" w:eastAsiaTheme="majorEastAsia" w:hAnsi="Calibri" w:cs="Calibri"/>
+          <w:sz w:val="24"/>
+          <w:szCs w:val="24"/>
+          <w:lang w:val="en-US"/>
+        </w:rPr>
+      </w:pPr>
+      <w:r>
+        <w:rPr>
+          <w:rFonts w:ascii="Calibri" w:eastAsiaTheme="majorEastAsia" w:hAnsi="Calibri" w:cs="Calibri"/>
+          <w:sz w:val="24"/>
+          <w:szCs w:val="24"/>
+          <w:lang w:val="en-US"/>
+        </w:rPr>
+        <w:t>git clone https://github.com/sergioderon1803/TFG_RRSS_Cocina.git</w:t>
+      </w:r>
+    </w:p>
+    <w:p>
+      <w:pPr>
+        <w:rPr>
+          <w:rFonts w:ascii="Calibri" w:eastAsiaTheme="majorEastAsia" w:hAnsi="Calibri" w:cs="Calibri"/>
+          <w:sz w:val="24"/>
+          <w:szCs w:val="24"/>
+          <w:lang w:val="en-US"/>
+        </w:rPr>
+      </w:pPr>
+    </w:p>
+    <w:p>
+      <w:pPr>
+        <w:rPr>
+          <w:rFonts w:ascii="Calibri" w:eastAsiaTheme="majorEastAsia" w:hAnsi="Calibri" w:cs="Calibri"/>
+          <w:sz w:val="24"/>
+          <w:szCs w:val="24"/>
+        </w:rPr>
+      </w:pPr>
+      <w:r>
+        <w:rPr>
+          <w:rFonts w:ascii="Calibri" w:eastAsiaTheme="majorEastAsia" w:hAnsi="Calibri" w:cs="Calibri"/>
+          <w:sz w:val="24"/>
+          <w:szCs w:val="24"/>
+        </w:rPr>
+        <w:t>2. Comprobar que el repositorio está correctamente vinculado</w:t>
+      </w:r>
+    </w:p>
+    <w:p>
+      <w:pPr>
+        <w:rPr>
+          <w:rFonts w:ascii="Calibri" w:eastAsiaTheme="majorEastAsia" w:hAnsi="Calibri" w:cs="Calibri"/>
+          <w:sz w:val="24"/>
+          <w:szCs w:val="24"/>
+        </w:rPr>
+      </w:pPr>
       <w:proofErr w:type="spellStart"/>
       <w:r>
         <w:rPr>
@@ -1979,7 +2626,7 @@
           <w:sz w:val="24"/>
           <w:szCs w:val="24"/>
         </w:rPr>
-        <w:t>Composer</w:t>
+        <w:t>git</w:t>
       </w:r>
       <w:proofErr w:type="spellEnd"/>
       <w:r>
@@ -1988,172 +2635,6 @@
           <w:sz w:val="24"/>
           <w:szCs w:val="24"/>
         </w:rPr>
-        <w:t xml:space="preserve"> surja algún error. </w:t>
-      </w:r>
-    </w:p>
-    <w:p>
-      <w:pPr>
-        <w:rPr>
-          <w:rFonts w:ascii="Calibri" w:eastAsiaTheme="majorEastAsia" w:hAnsi="Calibri" w:cs="Calibri"/>
-          <w:sz w:val="24"/>
-          <w:szCs w:val="24"/>
-        </w:rPr>
-      </w:pPr>
-      <w:r>
-        <w:rPr>
-          <w:rFonts w:ascii="Calibri" w:eastAsiaTheme="majorEastAsia" w:hAnsi="Calibri" w:cs="Calibri"/>
-          <w:sz w:val="24"/>
-          <w:szCs w:val="24"/>
-        </w:rPr>
-        <w:t xml:space="preserve">Para instalarlo, es recomendable desactivar el antivirus y así evitar cualquier problema </w:t>
-      </w:r>
-    </w:p>
-    <w:p>
-      <w:pPr>
-        <w:rPr>
-          <w:rFonts w:ascii="Calibri" w:eastAsiaTheme="majorEastAsia" w:hAnsi="Calibri" w:cs="Calibri"/>
-          <w:sz w:val="24"/>
-          <w:szCs w:val="24"/>
-        </w:rPr>
-      </w:pPr>
-      <w:r>
-        <w:rPr>
-          <w:rFonts w:ascii="Calibri" w:eastAsiaTheme="majorEastAsia" w:hAnsi="Calibri" w:cs="Calibri"/>
-          <w:sz w:val="24"/>
-          <w:szCs w:val="24"/>
-        </w:rPr>
-        <w:t>(es completamente seguro).</w:t>
-      </w:r>
-    </w:p>
-    <w:p>
-      <w:pPr>
-        <w:rPr>
-          <w:rFonts w:ascii="Calibri" w:eastAsiaTheme="majorEastAsia" w:hAnsi="Calibri" w:cs="Calibri"/>
-          <w:sz w:val="24"/>
-          <w:szCs w:val="24"/>
-        </w:rPr>
-      </w:pPr>
-    </w:p>
-    <w:p>
-      <w:pPr>
-        <w:rPr>
-          <w:rFonts w:ascii="Calibri" w:eastAsiaTheme="majorEastAsia" w:hAnsi="Calibri" w:cs="Calibri"/>
-          <w:sz w:val="24"/>
-          <w:szCs w:val="24"/>
-        </w:rPr>
-      </w:pPr>
-    </w:p>
-    <w:p>
-      <w:pPr>
-        <w:rPr>
-          <w:rFonts w:ascii="Calibri" w:eastAsiaTheme="majorEastAsia" w:hAnsi="Calibri" w:cs="Calibri"/>
-          <w:sz w:val="24"/>
-          <w:szCs w:val="24"/>
-        </w:rPr>
-      </w:pPr>
-      <w:r>
-        <w:rPr>
-          <w:rFonts w:ascii="Calibri" w:eastAsiaTheme="majorEastAsia" w:hAnsi="Calibri" w:cs="Calibri"/>
-          <w:sz w:val="24"/>
-          <w:szCs w:val="24"/>
-        </w:rPr>
-        <w:t>PROCESO DE INSTALACIÓN</w:t>
-      </w:r>
-    </w:p>
-    <w:p>
-      <w:pPr>
-        <w:rPr>
-          <w:rFonts w:ascii="Calibri" w:eastAsiaTheme="majorEastAsia" w:hAnsi="Calibri" w:cs="Calibri"/>
-          <w:sz w:val="24"/>
-          <w:szCs w:val="24"/>
-        </w:rPr>
-      </w:pPr>
-      <w:r>
-        <w:rPr>
-          <w:rFonts w:ascii="Calibri" w:eastAsiaTheme="majorEastAsia" w:hAnsi="Calibri" w:cs="Calibri"/>
-          <w:sz w:val="24"/>
-          <w:szCs w:val="24"/>
-        </w:rPr>
-        <w:t>1. Clonar repositorio</w:t>
-      </w:r>
-    </w:p>
-    <w:p>
-      <w:pPr>
-        <w:rPr>
-          <w:rFonts w:ascii="Calibri" w:eastAsiaTheme="majorEastAsia" w:hAnsi="Calibri" w:cs="Calibri"/>
-          <w:sz w:val="24"/>
-          <w:szCs w:val="24"/>
-        </w:rPr>
-      </w:pPr>
-      <w:proofErr w:type="spellStart"/>
-      <w:r>
-        <w:rPr>
-          <w:rFonts w:ascii="Calibri" w:eastAsiaTheme="majorEastAsia" w:hAnsi="Calibri" w:cs="Calibri"/>
-          <w:sz w:val="24"/>
-          <w:szCs w:val="24"/>
-        </w:rPr>
-        <w:t>git</w:t>
-      </w:r>
-      <w:proofErr w:type="spellEnd"/>
-      <w:r>
-        <w:rPr>
-          <w:rFonts w:ascii="Calibri" w:eastAsiaTheme="majorEastAsia" w:hAnsi="Calibri" w:cs="Calibri"/>
-          <w:sz w:val="24"/>
-          <w:szCs w:val="24"/>
-        </w:rPr>
-        <w:t xml:space="preserve"> clone https://github.com/sergioderon1803/TFG_RRSS_Cocina.git</w:t>
-      </w:r>
-    </w:p>
-    <w:p>
-      <w:pPr>
-        <w:rPr>
-          <w:rFonts w:ascii="Calibri" w:eastAsiaTheme="majorEastAsia" w:hAnsi="Calibri" w:cs="Calibri"/>
-          <w:sz w:val="24"/>
-          <w:szCs w:val="24"/>
-        </w:rPr>
-      </w:pPr>
-    </w:p>
-    <w:p>
-      <w:pPr>
-        <w:rPr>
-          <w:rFonts w:ascii="Calibri" w:eastAsiaTheme="majorEastAsia" w:hAnsi="Calibri" w:cs="Calibri"/>
-          <w:sz w:val="24"/>
-          <w:szCs w:val="24"/>
-        </w:rPr>
-      </w:pPr>
-      <w:r>
-        <w:rPr>
-          <w:rFonts w:ascii="Calibri" w:eastAsiaTheme="majorEastAsia" w:hAnsi="Calibri" w:cs="Calibri"/>
-          <w:sz w:val="24"/>
-          <w:szCs w:val="24"/>
-        </w:rPr>
-        <w:t>2. Comprobar que el repositorio está correctamente vinculado</w:t>
-      </w:r>
-    </w:p>
-    <w:p>
-      <w:pPr>
-        <w:rPr>
-          <w:rFonts w:ascii="Calibri" w:eastAsiaTheme="majorEastAsia" w:hAnsi="Calibri" w:cs="Calibri"/>
-          <w:sz w:val="24"/>
-          <w:szCs w:val="24"/>
-        </w:rPr>
-      </w:pPr>
-      <w:proofErr w:type="spellStart"/>
-      <w:r>
-        <w:rPr>
-          <w:rFonts w:ascii="Calibri" w:eastAsiaTheme="majorEastAsia" w:hAnsi="Calibri" w:cs="Calibri"/>
-          <w:sz w:val="24"/>
-          <w:szCs w:val="24"/>
-        </w:rPr>
-        <w:t>git</w:t>
-      </w:r>
-      <w:proofErr w:type="spellEnd"/>
-      <w:r>
-        <w:rPr>
-          <w:rFonts w:ascii="Calibri" w:eastAsiaTheme="majorEastAsia" w:hAnsi="Calibri" w:cs="Calibri"/>
-          <w:sz w:val="24"/>
-          <w:szCs w:val="24"/>
-        </w:rPr>
         <w:t xml:space="preserve"> remote -v</w:t>
       </w:r>
     </w:p>
@@ -2183,7 +2664,6 @@
           <w:lang w:val="en-US"/>
         </w:rPr>
       </w:pPr>
-      <w:proofErr w:type="gramStart"/>
       <w:r>
         <w:rPr>
           <w:rFonts w:ascii="Calibri" w:eastAsiaTheme="majorEastAsia" w:hAnsi="Calibri" w:cs="Calibri"/>
@@ -2191,103 +2671,37 @@
           <w:szCs w:val="24"/>
           <w:lang w:val="en-US"/>
         </w:rPr>
-        <w:t>origin  https://github.com/usuario/repositorio.git</w:t>
-      </w:r>
-      <w:proofErr w:type="gramEnd"/>
-      <w:r>
+        <w:t>origin https://github.com/usuario/repositorio.git (fetch)</w:t>
+      </w:r>
+    </w:p>
+    <w:p>
+      <w:pPr>
         <w:rPr>
           <w:rFonts w:ascii="Calibri" w:eastAsiaTheme="majorEastAsia" w:hAnsi="Calibri" w:cs="Calibri"/>
           <w:sz w:val="24"/>
           <w:szCs w:val="24"/>
           <w:lang w:val="en-US"/>
         </w:rPr>
-        <w:t xml:space="preserve"> (fetch)</w:t>
-      </w:r>
-    </w:p>
-    <w:p>
-      <w:pPr>
+      </w:pPr>
+      <w:r>
         <w:rPr>
           <w:rFonts w:ascii="Calibri" w:eastAsiaTheme="majorEastAsia" w:hAnsi="Calibri" w:cs="Calibri"/>
           <w:sz w:val="24"/>
           <w:szCs w:val="24"/>
           <w:lang w:val="en-US"/>
         </w:rPr>
-      </w:pPr>
-      <w:proofErr w:type="gramStart"/>
-      <w:r>
+        <w:t>origin https://github.com/usuario/repositorio.git (push)</w:t>
+      </w:r>
+    </w:p>
+    <w:p>
+      <w:pPr>
         <w:rPr>
           <w:rFonts w:ascii="Calibri" w:eastAsiaTheme="majorEastAsia" w:hAnsi="Calibri" w:cs="Calibri"/>
           <w:sz w:val="24"/>
           <w:szCs w:val="24"/>
           <w:lang w:val="en-US"/>
         </w:rPr>
-        <w:t>origin  https://github.com/usuario/repositorio.git</w:t>
-      </w:r>
-      <w:proofErr w:type="gramEnd"/>
-      <w:r>
-        <w:rPr>
-          <w:rFonts w:ascii="Calibri" w:eastAsiaTheme="majorEastAsia" w:hAnsi="Calibri" w:cs="Calibri"/>
-          <w:sz w:val="24"/>
-          <w:szCs w:val="24"/>
-          <w:lang w:val="en-US"/>
-        </w:rPr>
-        <w:t xml:space="preserve"> (push)</w:t>
-      </w:r>
-    </w:p>
-    <w:p>
-      <w:pPr>
-        <w:rPr>
-          <w:rFonts w:ascii="Calibri" w:eastAsiaTheme="majorEastAsia" w:hAnsi="Calibri" w:cs="Calibri"/>
-          <w:sz w:val="24"/>
-          <w:szCs w:val="24"/>
-          <w:lang w:val="en-US"/>
-        </w:rPr>
-      </w:pPr>
-    </w:p>
-    <w:p>
-      <w:pPr>
-        <w:rPr>
-          <w:rFonts w:ascii="Calibri" w:eastAsiaTheme="majorEastAsia" w:hAnsi="Calibri" w:cs="Calibri"/>
-          <w:sz w:val="24"/>
-          <w:szCs w:val="24"/>
-        </w:rPr>
-      </w:pPr>
-      <w:r>
-        <w:rPr>
-          <w:rFonts w:ascii="Calibri" w:eastAsiaTheme="majorEastAsia" w:hAnsi="Calibri" w:cs="Calibri"/>
-          <w:sz w:val="24"/>
-          <w:szCs w:val="24"/>
-        </w:rPr>
-        <w:t xml:space="preserve">3. Configurar el </w:t>
-      </w:r>
-      <w:proofErr w:type="gramStart"/>
-      <w:r>
-        <w:rPr>
-          <w:rFonts w:ascii="Calibri" w:eastAsiaTheme="majorEastAsia" w:hAnsi="Calibri" w:cs="Calibri"/>
-          <w:sz w:val="24"/>
-          <w:szCs w:val="24"/>
-        </w:rPr>
-        <w:t>fichero .</w:t>
-      </w:r>
-      <w:proofErr w:type="spellStart"/>
-      <w:r>
-        <w:rPr>
-          <w:rFonts w:ascii="Calibri" w:eastAsiaTheme="majorEastAsia" w:hAnsi="Calibri" w:cs="Calibri"/>
-          <w:sz w:val="24"/>
-          <w:szCs w:val="24"/>
-        </w:rPr>
-        <w:t>env</w:t>
-      </w:r>
-      <w:proofErr w:type="spellEnd"/>
-      <w:proofErr w:type="gramEnd"/>
-      <w:r>
-        <w:rPr>
-          <w:rFonts w:ascii="Calibri" w:eastAsiaTheme="majorEastAsia" w:hAnsi="Calibri" w:cs="Calibri"/>
-          <w:sz w:val="24"/>
-          <w:szCs w:val="24"/>
-        </w:rPr>
-        <w:t xml:space="preserve"> para conectar a la BBDD</w:t>
-      </w:r>
+      </w:pPr>
     </w:p>
     <w:p>
       <w:pPr>
@@ -2303,13 +2717,87 @@
       <w:r>
         <w:rPr>
           <w:rFonts w:ascii="Calibri" w:eastAsiaTheme="majorEastAsia" w:hAnsi="Calibri" w:cs="Calibri"/>
-          <w:b/>
-          <w:bCs/>
-          <w:color w:val="EE0000"/>
-          <w:sz w:val="36"/>
-          <w:szCs w:val="36"/>
-        </w:rPr>
-        <w:t>¿Dónde está este archivo?, Si ya existe, ¿Debo tocarlo?</w:t>
+          <w:sz w:val="24"/>
+          <w:szCs w:val="24"/>
+        </w:rPr>
+        <w:t xml:space="preserve">3. Configurar el </w:t>
+      </w:r>
+      <w:proofErr w:type="gramStart"/>
+      <w:r>
+        <w:rPr>
+          <w:rFonts w:ascii="Calibri" w:eastAsiaTheme="majorEastAsia" w:hAnsi="Calibri" w:cs="Calibri"/>
+          <w:sz w:val="24"/>
+          <w:szCs w:val="24"/>
+        </w:rPr>
+        <w:t>fichero .</w:t>
+      </w:r>
+      <w:proofErr w:type="spellStart"/>
+      <w:r>
+        <w:rPr>
+          <w:rFonts w:ascii="Calibri" w:eastAsiaTheme="majorEastAsia" w:hAnsi="Calibri" w:cs="Calibri"/>
+          <w:sz w:val="24"/>
+          <w:szCs w:val="24"/>
+        </w:rPr>
+        <w:t>env</w:t>
+      </w:r>
+      <w:proofErr w:type="spellEnd"/>
+      <w:proofErr w:type="gramEnd"/>
+      <w:r>
+        <w:rPr>
+          <w:rFonts w:ascii="Calibri" w:eastAsiaTheme="majorEastAsia" w:hAnsi="Calibri" w:cs="Calibri"/>
+          <w:sz w:val="24"/>
+          <w:szCs w:val="24"/>
+        </w:rPr>
+        <w:t xml:space="preserve"> </w:t>
+      </w:r>
+      <w:r>
+        <w:rPr>
+          <w:rFonts w:ascii="Calibri" w:eastAsiaTheme="majorEastAsia" w:hAnsi="Calibri" w:cs="Calibri"/>
+          <w:sz w:val="24"/>
+          <w:szCs w:val="24"/>
+        </w:rPr>
+        <w:t>que se encuentra en</w:t>
+      </w:r>
+      <w:r>
+        <w:rPr>
+          <w:rFonts w:ascii="Calibri" w:eastAsiaTheme="majorEastAsia" w:hAnsi="Calibri" w:cs="Calibri"/>
+          <w:sz w:val="24"/>
+          <w:szCs w:val="24"/>
+        </w:rPr>
+        <w:t xml:space="preserve"> la raíz del proyecto</w:t>
+      </w:r>
+      <w:r>
+        <w:rPr>
+          <w:rFonts w:ascii="Calibri" w:eastAsiaTheme="majorEastAsia" w:hAnsi="Calibri" w:cs="Calibri"/>
+          <w:sz w:val="24"/>
+          <w:szCs w:val="24"/>
+        </w:rPr>
+        <w:t>.</w:t>
+      </w:r>
+    </w:p>
+    <w:p>
+      <w:pPr>
+        <w:rPr>
+          <w:rFonts w:ascii="Calibri" w:eastAsiaTheme="majorEastAsia" w:hAnsi="Calibri" w:cs="Calibri"/>
+          <w:sz w:val="24"/>
+          <w:szCs w:val="24"/>
+        </w:rPr>
+      </w:pPr>
+      <w:r>
+        <w:rPr>
+          <w:rFonts w:ascii="Calibri" w:eastAsiaTheme="majorEastAsia" w:hAnsi="Calibri" w:cs="Calibri"/>
+          <w:sz w:val="24"/>
+          <w:szCs w:val="24"/>
+        </w:rPr>
+        <w:t>Añadir o modificar esta p</w:t>
+      </w:r>
+      <w:r>
+        <w:rPr>
+          <w:rFonts w:ascii="Calibri" w:eastAsiaTheme="majorEastAsia" w:hAnsi="Calibri" w:cs="Calibri"/>
+          <w:sz w:val="24"/>
+          <w:szCs w:val="24"/>
+        </w:rPr>
+        <w:t>arte para configurarlo conforme a nuestra base de datos:</w:t>
       </w:r>
     </w:p>
     <w:p>
@@ -2535,7 +3023,7 @@
           <w:sz w:val="24"/>
           <w:szCs w:val="24"/>
         </w:rPr>
-        <w:t xml:space="preserve"> (opcional)</w:t>
+        <w:t>:</w:t>
       </w:r>
     </w:p>
     <w:p>
@@ -2583,25 +3071,16 @@
           <w:szCs w:val="24"/>
         </w:rPr>
       </w:pPr>
-    </w:p>
-    <w:p>
-      <w:pPr>
-        <w:rPr>
-          <w:rFonts w:ascii="Calibri" w:eastAsiaTheme="majorEastAsia" w:hAnsi="Calibri" w:cs="Calibri"/>
-          <w:sz w:val="24"/>
-          <w:szCs w:val="24"/>
-        </w:rPr>
-      </w:pPr>
-      <w:r>
-        <w:rPr>
-          <w:rFonts w:ascii="Calibri" w:eastAsiaTheme="majorEastAsia" w:hAnsi="Calibri" w:cs="Calibri"/>
-          <w:sz w:val="24"/>
-          <w:szCs w:val="24"/>
-        </w:rPr>
-        <w:lastRenderedPageBreak/>
+      <w:r>
+        <w:rPr>
+          <w:rFonts w:ascii="Calibri" w:eastAsiaTheme="majorEastAsia" w:hAnsi="Calibri" w:cs="Calibri"/>
+          <w:noProof/>
+          <w:sz w:val="24"/>
+          <w:szCs w:val="24"/>
+        </w:rPr>
         <w:drawing>
-          <wp:inline distT="0" distB="0" distL="0" distR="0" wp14:anchorId="386135E3" wp14:editId="5256BB19">
-            <wp:extent cx="5400040" cy="2096135"/>
+          <wp:inline distT="0" distB="0" distL="0" distR="0" wp14:anchorId="386135E3" wp14:editId="421B4F28">
+            <wp:extent cx="4981256" cy="1933575"/>
             <wp:effectExtent l="0" t="0" r="0" b="0"/>
             <wp:docPr id="1119789242" name="Imagen 1" descr="Texto&#10;&#10;El contenido generado por IA puede ser incorrecto."/>
             <wp:cNvGraphicFramePr>
@@ -2615,7 +3094,7 @@
                     <pic:cNvPicPr/>
                   </pic:nvPicPr>
                   <pic:blipFill>
-                    <a:blip r:embed="rId13"/>
+                    <a:blip r:embed="rId18"/>
                     <a:stretch>
                       <a:fillRect/>
                     </a:stretch>
@@ -2623,7 +3102,7 @@
                   <pic:spPr>
                     <a:xfrm>
                       <a:off x="0" y="0"/>
-                      <a:ext cx="5400040" cy="2096135"/>
+                      <a:ext cx="4990498" cy="1937162"/>
                     </a:xfrm>
                     <a:prstGeom prst="rect">
                       <a:avLst/>
@@ -2644,21 +3123,13 @@
           <w:szCs w:val="24"/>
         </w:rPr>
       </w:pPr>
-    </w:p>
-    <w:p>
-      <w:pPr>
-        <w:rPr>
-          <w:rFonts w:ascii="Calibri" w:eastAsiaTheme="majorEastAsia" w:hAnsi="Calibri" w:cs="Calibri"/>
-          <w:sz w:val="24"/>
-          <w:szCs w:val="24"/>
-        </w:rPr>
-      </w:pPr>
-      <w:r>
-        <w:rPr>
-          <w:rFonts w:ascii="Calibri" w:eastAsiaTheme="majorEastAsia" w:hAnsi="Calibri" w:cs="Calibri"/>
-          <w:sz w:val="24"/>
-          <w:szCs w:val="24"/>
-        </w:rPr>
+      <w:r>
+        <w:rPr>
+          <w:rFonts w:ascii="Calibri" w:eastAsiaTheme="majorEastAsia" w:hAnsi="Calibri" w:cs="Calibri"/>
+          <w:sz w:val="24"/>
+          <w:szCs w:val="24"/>
+        </w:rPr>
+        <w:lastRenderedPageBreak/>
         <w:t>5. Migrar tablas de la BBDD</w:t>
       </w:r>
     </w:p>
@@ -2725,104 +3196,96 @@
           <w:szCs w:val="24"/>
         </w:rPr>
       </w:pPr>
-    </w:p>
-    <w:p>
-      <w:pPr>
-        <w:rPr>
-          <w:rFonts w:ascii="Calibri" w:eastAsiaTheme="majorEastAsia" w:hAnsi="Calibri" w:cs="Calibri"/>
-          <w:sz w:val="24"/>
-          <w:szCs w:val="24"/>
-        </w:rPr>
-      </w:pPr>
-      <w:r>
-        <w:rPr>
-          <w:rFonts w:ascii="Calibri" w:eastAsiaTheme="majorEastAsia" w:hAnsi="Calibri" w:cs="Calibri"/>
-          <w:sz w:val="24"/>
-          <w:szCs w:val="24"/>
-        </w:rPr>
-        <w:drawing>
-          <wp:inline distT="0" distB="0" distL="0" distR="0" wp14:anchorId="515446AA" wp14:editId="6501E9EA">
-            <wp:extent cx="5400040" cy="2173605"/>
-            <wp:effectExtent l="0" t="0" r="0" b="0"/>
-            <wp:docPr id="969394878" name="Imagen 1" descr="Texto&#10;&#10;El contenido generado por IA puede ser incorrecto."/>
-            <wp:cNvGraphicFramePr>
-              <a:graphicFrameLocks xmlns:a="http://schemas.openxmlformats.org/drawingml/2006/main" noChangeAspect="1"/>
-            </wp:cNvGraphicFramePr>
-            <a:graphic xmlns:a="http://schemas.openxmlformats.org/drawingml/2006/main">
-              <a:graphicData uri="http://schemas.openxmlformats.org/drawingml/2006/picture">
-                <pic:pic xmlns:pic="http://schemas.openxmlformats.org/drawingml/2006/picture">
-                  <pic:nvPicPr>
-                    <pic:cNvPr id="969394878" name="Imagen 1" descr="Texto&#10;&#10;El contenido generado por IA puede ser incorrecto."/>
-                    <pic:cNvPicPr/>
-                  </pic:nvPicPr>
-                  <pic:blipFill>
-                    <a:blip r:embed="rId14"/>
-                    <a:stretch>
-                      <a:fillRect/>
-                    </a:stretch>
-                  </pic:blipFill>
-                  <pic:spPr>
-                    <a:xfrm>
-                      <a:off x="0" y="0"/>
-                      <a:ext cx="5400040" cy="2173605"/>
-                    </a:xfrm>
-                    <a:prstGeom prst="rect">
-                      <a:avLst/>
-                    </a:prstGeom>
-                  </pic:spPr>
-                </pic:pic>
-              </a:graphicData>
-            </a:graphic>
-          </wp:inline>
-        </w:drawing>
-      </w:r>
-    </w:p>
-    <w:p>
-      <w:pPr>
-        <w:rPr>
-          <w:rFonts w:ascii="Calibri" w:eastAsiaTheme="majorEastAsia" w:hAnsi="Calibri" w:cs="Calibri"/>
-          <w:b/>
-          <w:bCs/>
-          <w:color w:val="EE0000"/>
-          <w:sz w:val="32"/>
-          <w:szCs w:val="32"/>
-        </w:rPr>
-      </w:pPr>
-      <w:r>
-        <w:rPr>
-          <w:rFonts w:ascii="Calibri" w:eastAsiaTheme="majorEastAsia" w:hAnsi="Calibri" w:cs="Calibri"/>
-          <w:b/>
-          <w:bCs/>
-          <w:color w:val="EE0000"/>
-          <w:sz w:val="32"/>
-          <w:szCs w:val="32"/>
-        </w:rPr>
-        <w:t xml:space="preserve">Me fallaba la </w:t>
-      </w:r>
+      <w:r>
+        <w:rPr>
+          <w:rFonts w:ascii="Calibri" w:eastAsiaTheme="majorEastAsia" w:hAnsi="Calibri" w:cs="Calibri"/>
+          <w:sz w:val="24"/>
+          <w:szCs w:val="24"/>
+        </w:rPr>
+        <w:t>Para insertar datos de prueba en la base de datos</w:t>
+      </w:r>
+      <w:r>
+        <w:rPr>
+          <w:rFonts w:ascii="Calibri" w:eastAsiaTheme="majorEastAsia" w:hAnsi="Calibri" w:cs="Calibri"/>
+          <w:sz w:val="24"/>
+          <w:szCs w:val="24"/>
+        </w:rPr>
+        <w:t xml:space="preserve"> (opcional)</w:t>
+      </w:r>
+      <w:r>
+        <w:rPr>
+          <w:rFonts w:ascii="Calibri" w:eastAsiaTheme="majorEastAsia" w:hAnsi="Calibri" w:cs="Calibri"/>
+          <w:sz w:val="24"/>
+          <w:szCs w:val="24"/>
+        </w:rPr>
+        <w:t>:</w:t>
+      </w:r>
+    </w:p>
+    <w:p>
+      <w:pPr>
+        <w:rPr>
+          <w:rFonts w:ascii="Calibri" w:eastAsiaTheme="majorEastAsia" w:hAnsi="Calibri" w:cs="Calibri"/>
+          <w:sz w:val="24"/>
+          <w:szCs w:val="24"/>
+        </w:rPr>
+      </w:pPr>
       <w:proofErr w:type="spellStart"/>
       <w:r>
         <w:rPr>
           <w:rFonts w:ascii="Calibri" w:eastAsiaTheme="majorEastAsia" w:hAnsi="Calibri" w:cs="Calibri"/>
-          <w:b/>
-          <w:bCs/>
-          <w:color w:val="EE0000"/>
-          <w:sz w:val="32"/>
-          <w:szCs w:val="32"/>
-        </w:rPr>
-        <w:t>pass</w:t>
+          <w:sz w:val="24"/>
+          <w:szCs w:val="24"/>
+        </w:rPr>
+        <w:t>php</w:t>
       </w:r>
       <w:proofErr w:type="spellEnd"/>
       <w:r>
         <w:rPr>
           <w:rFonts w:ascii="Calibri" w:eastAsiaTheme="majorEastAsia" w:hAnsi="Calibri" w:cs="Calibri"/>
-          <w:b/>
-          <w:bCs/>
-          <w:color w:val="EE0000"/>
-          <w:sz w:val="32"/>
-          <w:szCs w:val="32"/>
-        </w:rPr>
-        <w:t xml:space="preserve"> de la BBDD, para que esto no suceda es recomendable dar pautas de instalación que hagan que todo vaya seguido.</w:t>
-      </w:r>
+          <w:sz w:val="24"/>
+          <w:szCs w:val="24"/>
+        </w:rPr>
+        <w:t xml:space="preserve"> </w:t>
+      </w:r>
+      <w:proofErr w:type="spellStart"/>
+      <w:r>
+        <w:rPr>
+          <w:rFonts w:ascii="Calibri" w:eastAsiaTheme="majorEastAsia" w:hAnsi="Calibri" w:cs="Calibri"/>
+          <w:sz w:val="24"/>
+          <w:szCs w:val="24"/>
+        </w:rPr>
+        <w:t>artisan</w:t>
+      </w:r>
+      <w:proofErr w:type="spellEnd"/>
+      <w:r>
+        <w:rPr>
+          <w:rFonts w:ascii="Calibri" w:eastAsiaTheme="majorEastAsia" w:hAnsi="Calibri" w:cs="Calibri"/>
+          <w:sz w:val="24"/>
+          <w:szCs w:val="24"/>
+        </w:rPr>
+        <w:t xml:space="preserve"> </w:t>
+      </w:r>
+      <w:proofErr w:type="spellStart"/>
+      <w:proofErr w:type="gramStart"/>
+      <w:r>
+        <w:rPr>
+          <w:rFonts w:ascii="Calibri" w:eastAsiaTheme="majorEastAsia" w:hAnsi="Calibri" w:cs="Calibri"/>
+          <w:sz w:val="24"/>
+          <w:szCs w:val="24"/>
+        </w:rPr>
+        <w:t>ds:seed</w:t>
+      </w:r>
+      <w:proofErr w:type="spellEnd"/>
+      <w:proofErr w:type="gramEnd"/>
+    </w:p>
+    <w:p>
+      <w:pPr>
+        <w:rPr>
+          <w:rFonts w:ascii="Calibri" w:eastAsiaTheme="majorEastAsia" w:hAnsi="Calibri" w:cs="Calibri"/>
+          <w:sz w:val="24"/>
+          <w:szCs w:val="24"/>
+        </w:rPr>
+      </w:pPr>
     </w:p>
     <w:p>
       <w:pPr>
@@ -2894,15 +3357,6 @@
           <w:szCs w:val="24"/>
         </w:rPr>
       </w:pPr>
-    </w:p>
-    <w:p>
-      <w:pPr>
-        <w:rPr>
-          <w:rFonts w:ascii="Calibri" w:eastAsiaTheme="majorEastAsia" w:hAnsi="Calibri" w:cs="Calibri"/>
-          <w:sz w:val="24"/>
-          <w:szCs w:val="24"/>
-        </w:rPr>
-      </w:pPr>
       <w:r>
         <w:rPr>
           <w:rFonts w:ascii="Calibri" w:eastAsiaTheme="majorEastAsia" w:hAnsi="Calibri" w:cs="Calibri"/>
@@ -3036,7 +3490,7 @@
         </w:rPr>
         <w:t xml:space="preserve">cceder a la aplicación a través de </w:t>
       </w:r>
-      <w:hyperlink r:id="rId15" w:history="1">
+      <w:hyperlink r:id="rId19" w:history="1">
         <w:r>
           <w:rPr>
             <w:rStyle w:val="Hipervnculo"/>
@@ -3067,23 +3521,25 @@
           <w:szCs w:val="24"/>
         </w:rPr>
       </w:pPr>
-    </w:p>
-    <w:p>
-      <w:pPr>
-        <w:rPr>
-          <w:rFonts w:ascii="Calibri" w:eastAsiaTheme="majorEastAsia" w:hAnsi="Calibri" w:cs="Calibri"/>
-          <w:sz w:val="24"/>
-          <w:szCs w:val="24"/>
-        </w:rPr>
-      </w:pPr>
-      <w:r>
-        <w:rPr>
-          <w:rFonts w:ascii="Calibri" w:eastAsiaTheme="majorEastAsia" w:hAnsi="Calibri" w:cs="Calibri"/>
-          <w:sz w:val="24"/>
-          <w:szCs w:val="24"/>
-        </w:rPr>
+      <w:r>
+        <w:rPr>
+          <w:rFonts w:ascii="Calibri" w:eastAsiaTheme="majorEastAsia" w:hAnsi="Calibri" w:cs="Calibri"/>
+          <w:sz w:val="24"/>
+          <w:szCs w:val="24"/>
+        </w:rPr>
+        <w:br w:type="page"/>
+      </w:r>
+    </w:p>
+    <w:p>
+      <w:pPr>
+        <w:pStyle w:val="Ttulo1"/>
+      </w:pPr>
+      <w:bookmarkStart w:id="7" w:name="_Toc199180205"/>
+      <w:r>
+        <w:lastRenderedPageBreak/>
         <w:t>PARA DESARROLLADORES</w:t>
       </w:r>
+      <w:bookmarkEnd w:id="7"/>
     </w:p>
     <w:p>
       <w:pPr>
@@ -3170,7 +3626,55 @@
           <w:sz w:val="24"/>
           <w:szCs w:val="24"/>
         </w:rPr>
-        <w:t>- Subir cambios al repositorio</w:t>
+        <w:t xml:space="preserve">- </w:t>
+      </w:r>
+      <w:r>
+        <w:rPr>
+          <w:rFonts w:ascii="Calibri" w:eastAsiaTheme="majorEastAsia" w:hAnsi="Calibri" w:cs="Calibri"/>
+          <w:sz w:val="24"/>
+          <w:szCs w:val="24"/>
+        </w:rPr>
+        <w:t>Actualizar</w:t>
+      </w:r>
+      <w:r>
+        <w:rPr>
+          <w:rFonts w:ascii="Calibri" w:eastAsiaTheme="majorEastAsia" w:hAnsi="Calibri" w:cs="Calibri"/>
+          <w:sz w:val="24"/>
+          <w:szCs w:val="24"/>
+        </w:rPr>
+        <w:t xml:space="preserve"> cambios </w:t>
+      </w:r>
+      <w:r>
+        <w:rPr>
+          <w:rFonts w:ascii="Calibri" w:eastAsiaTheme="majorEastAsia" w:hAnsi="Calibri" w:cs="Calibri"/>
+          <w:sz w:val="24"/>
+          <w:szCs w:val="24"/>
+        </w:rPr>
+        <w:t>del</w:t>
+      </w:r>
+      <w:r>
+        <w:rPr>
+          <w:rFonts w:ascii="Calibri" w:eastAsiaTheme="majorEastAsia" w:hAnsi="Calibri" w:cs="Calibri"/>
+          <w:sz w:val="24"/>
+          <w:szCs w:val="24"/>
+        </w:rPr>
+        <w:t xml:space="preserve"> repositorio</w:t>
+      </w:r>
+      <w:r>
+        <w:rPr>
+          <w:rFonts w:ascii="Calibri" w:eastAsiaTheme="majorEastAsia" w:hAnsi="Calibri" w:cs="Calibri"/>
+          <w:sz w:val="24"/>
+          <w:szCs w:val="24"/>
+        </w:rPr>
+        <w:t xml:space="preserve"> local</w:t>
+      </w:r>
+      <w:r>
+        <w:rPr>
+          <w:rFonts w:ascii="Calibri" w:eastAsiaTheme="majorEastAsia" w:hAnsi="Calibri" w:cs="Calibri"/>
+          <w:sz w:val="24"/>
+          <w:szCs w:val="24"/>
+        </w:rPr>
+        <w:t>:</w:t>
       </w:r>
     </w:p>
     <w:p>
@@ -3367,31 +3871,89 @@
         </w:rPr>
         <w:t xml:space="preserve"> -m "Mensaje de resumen de los cambios"</w:t>
       </w:r>
-    </w:p>
-    <w:p>
-      <w:pPr>
-        <w:rPr>
-          <w:rFonts w:ascii="Calibri" w:eastAsiaTheme="majorEastAsia" w:hAnsi="Calibri" w:cs="Calibri"/>
-          <w:sz w:val="24"/>
-          <w:szCs w:val="24"/>
-        </w:rPr>
-      </w:pPr>
-    </w:p>
-    <w:p>
-      <w:pPr>
-        <w:rPr>
-          <w:rFonts w:ascii="Calibri" w:eastAsiaTheme="majorEastAsia" w:hAnsi="Calibri" w:cs="Calibri"/>
-          <w:sz w:val="24"/>
-          <w:szCs w:val="24"/>
-        </w:rPr>
-      </w:pPr>
-      <w:r>
-        <w:rPr>
-          <w:rFonts w:ascii="Calibri" w:eastAsiaTheme="majorEastAsia" w:hAnsi="Calibri" w:cs="Calibri"/>
-          <w:sz w:val="24"/>
-          <w:szCs w:val="24"/>
-        </w:rPr>
-        <w:t>- Subir cambios al repositorio</w:t>
+      <w:r>
+        <w:rPr>
+          <w:rFonts w:ascii="Calibri" w:eastAsiaTheme="majorEastAsia" w:hAnsi="Calibri" w:cs="Calibri"/>
+          <w:sz w:val="24"/>
+          <w:szCs w:val="24"/>
+        </w:rPr>
+        <w:t>:</w:t>
+      </w:r>
+    </w:p>
+    <w:p>
+      <w:pPr>
+        <w:rPr>
+          <w:rFonts w:ascii="Calibri" w:eastAsiaTheme="majorEastAsia" w:hAnsi="Calibri" w:cs="Calibri"/>
+          <w:sz w:val="24"/>
+          <w:szCs w:val="24"/>
+        </w:rPr>
+      </w:pPr>
+    </w:p>
+    <w:p>
+      <w:pPr>
+        <w:rPr>
+          <w:rFonts w:ascii="Calibri" w:eastAsiaTheme="majorEastAsia" w:hAnsi="Calibri" w:cs="Calibri"/>
+          <w:sz w:val="24"/>
+          <w:szCs w:val="24"/>
+        </w:rPr>
+      </w:pPr>
+      <w:r>
+        <w:rPr>
+          <w:rFonts w:ascii="Calibri" w:eastAsiaTheme="majorEastAsia" w:hAnsi="Calibri" w:cs="Calibri"/>
+          <w:sz w:val="24"/>
+          <w:szCs w:val="24"/>
+        </w:rPr>
+        <w:t xml:space="preserve">- Subir cambios </w:t>
+      </w:r>
+      <w:r>
+        <w:rPr>
+          <w:rFonts w:ascii="Calibri" w:eastAsiaTheme="majorEastAsia" w:hAnsi="Calibri" w:cs="Calibri"/>
+          <w:sz w:val="24"/>
+          <w:szCs w:val="24"/>
+        </w:rPr>
+        <w:t xml:space="preserve">desde </w:t>
+      </w:r>
+      <w:proofErr w:type="spellStart"/>
+      <w:r>
+        <w:rPr>
+          <w:rFonts w:ascii="Calibri" w:eastAsiaTheme="majorEastAsia" w:hAnsi="Calibri" w:cs="Calibri"/>
+          <w:sz w:val="24"/>
+          <w:szCs w:val="24"/>
+        </w:rPr>
+        <w:t>remositorio</w:t>
+      </w:r>
+      <w:proofErr w:type="spellEnd"/>
+      <w:r>
+        <w:rPr>
+          <w:rFonts w:ascii="Calibri" w:eastAsiaTheme="majorEastAsia" w:hAnsi="Calibri" w:cs="Calibri"/>
+          <w:sz w:val="24"/>
+          <w:szCs w:val="24"/>
+        </w:rPr>
+        <w:t xml:space="preserve"> local hacia </w:t>
+      </w:r>
+      <w:r>
+        <w:rPr>
+          <w:rFonts w:ascii="Calibri" w:eastAsiaTheme="majorEastAsia" w:hAnsi="Calibri" w:cs="Calibri"/>
+          <w:sz w:val="24"/>
+          <w:szCs w:val="24"/>
+        </w:rPr>
+        <w:t>repositorio</w:t>
+      </w:r>
+      <w:r>
+        <w:rPr>
+          <w:rFonts w:ascii="Calibri" w:eastAsiaTheme="majorEastAsia" w:hAnsi="Calibri" w:cs="Calibri"/>
+          <w:sz w:val="24"/>
+          <w:szCs w:val="24"/>
+        </w:rPr>
+        <w:t xml:space="preserve"> remoto</w:t>
+      </w:r>
+      <w:r>
+        <w:rPr>
+          <w:rFonts w:ascii="Calibri" w:eastAsiaTheme="majorEastAsia" w:hAnsi="Calibri" w:cs="Calibri"/>
+          <w:sz w:val="24"/>
+          <w:szCs w:val="24"/>
+        </w:rPr>
+        <w:t>:</w:t>
       </w:r>
     </w:p>
     <w:p>
@@ -3480,17 +4042,16 @@
           <w:sz w:val="24"/>
           <w:szCs w:val="24"/>
         </w:rPr>
-        <w:t xml:space="preserve"> directamente, asegurarse de tener </w:t>
-      </w:r>
-    </w:p>
-    <w:p>
-      <w:pPr>
-        <w:rPr>
-          <w:rFonts w:ascii="Calibri" w:eastAsiaTheme="majorEastAsia" w:hAnsi="Calibri" w:cs="Calibri"/>
-          <w:sz w:val="24"/>
-          <w:szCs w:val="24"/>
-        </w:rPr>
-      </w:pPr>
+        <w:t xml:space="preserve"> directamente, asegurarse de tener</w:t>
+      </w:r>
+      <w:r>
+        <w:rPr>
+          <w:rFonts w:ascii="Calibri" w:eastAsiaTheme="majorEastAsia" w:hAnsi="Calibri" w:cs="Calibri"/>
+          <w:sz w:val="24"/>
+          <w:szCs w:val="24"/>
+        </w:rPr>
+        <w:t xml:space="preserve"> </w:t>
+      </w:r>
       <w:r>
         <w:rPr>
           <w:rFonts w:ascii="Calibri" w:eastAsiaTheme="majorEastAsia" w:hAnsi="Calibri" w:cs="Calibri"/>
@@ -3508,15 +4069,6 @@
           <w:szCs w:val="24"/>
         </w:rPr>
       </w:pPr>
-    </w:p>
-    <w:p>
-      <w:pPr>
-        <w:rPr>
-          <w:rFonts w:ascii="Calibri" w:eastAsiaTheme="majorEastAsia" w:hAnsi="Calibri" w:cs="Calibri"/>
-          <w:sz w:val="24"/>
-          <w:szCs w:val="24"/>
-        </w:rPr>
-      </w:pPr>
       <w:r>
         <w:rPr>
           <w:rFonts w:ascii="Calibri" w:eastAsiaTheme="majorEastAsia" w:hAnsi="Calibri" w:cs="Calibri"/>
@@ -3607,26 +4159,60 @@
     </w:p>
     <w:p>
       <w:pPr>
+        <w:jc w:val="both"/>
+        <w:rPr>
+          <w:rFonts w:ascii="Arial" w:hAnsi="Arial" w:cs="Arial"/>
+        </w:rPr>
+      </w:pPr>
+    </w:p>
+    <w:p>
+      <w:pPr>
+        <w:jc w:val="both"/>
+        <w:rPr>
+          <w:rFonts w:ascii="Arial" w:hAnsi="Arial" w:cs="Arial"/>
+        </w:rPr>
+      </w:pPr>
+    </w:p>
+    <w:p>
+      <w:pPr>
+        <w:rPr>
+          <w:rFonts w:ascii="Arial" w:hAnsi="Arial" w:cs="Arial"/>
+        </w:rPr>
+      </w:pPr>
+      <w:r>
+        <w:rPr>
+          <w:rFonts w:ascii="Arial" w:hAnsi="Arial" w:cs="Arial"/>
+        </w:rPr>
+        <w:br w:type="page"/>
+      </w:r>
+    </w:p>
+    <w:p>
+      <w:pPr>
         <w:pStyle w:val="Ttulo1"/>
       </w:pPr>
-      <w:bookmarkStart w:id="0" w:name="_Toc197775005"/>
-      <w:r>
+      <w:bookmarkStart w:id="8" w:name="_Toc199180206"/>
+      <w:r>
+        <w:lastRenderedPageBreak/>
         <w:t>US</w:t>
       </w:r>
       <w:r>
         <w:t>ABILIDAD</w:t>
       </w:r>
-      <w:bookmarkEnd w:id="0"/>
-    </w:p>
-    <w:p>
-      <w:pPr>
-        <w:rPr>
-          <w:rFonts w:ascii="Arial" w:hAnsi="Arial" w:cs="Arial"/>
-        </w:rPr>
-      </w:pPr>
-      <w:r>
-        <w:rPr>
-          <w:rFonts w:ascii="Arial" w:hAnsi="Arial" w:cs="Arial"/>
+      <w:bookmarkEnd w:id="8"/>
+    </w:p>
+    <w:p>
+      <w:pPr>
+        <w:rPr>
+          <w:rFonts w:ascii="Calibri" w:eastAsiaTheme="majorEastAsia" w:hAnsi="Calibri" w:cs="Calibri"/>
+          <w:sz w:val="24"/>
+          <w:szCs w:val="24"/>
+        </w:rPr>
+      </w:pPr>
+      <w:r>
+        <w:rPr>
+          <w:rFonts w:ascii="Calibri" w:eastAsiaTheme="majorEastAsia" w:hAnsi="Calibri" w:cs="Calibri"/>
+          <w:sz w:val="24"/>
+          <w:szCs w:val="24"/>
         </w:rPr>
         <w:t>En proceso</w:t>
       </w:r>
@@ -3655,6 +4241,123 @@
 <file path=word/numbering.xml><?xml version="1.0" encoding="utf-8"?>
 <w:numbering xmlns:wpc="http://schemas.microsoft.com/office/word/2010/wordprocessingCanvas" xmlns:cx="http://schemas.microsoft.com/office/drawing/2014/chartex" xmlns:cx1="http://schemas.microsoft.com/office/drawing/2015/9/8/chartex" xmlns:cx2="http://schemas.microsoft.com/office/drawing/2015/10/21/chartex" xmlns:cx3="http://schemas.microsoft.com/office/drawing/2016/5/9/chartex" xmlns:cx4="http://schemas.microsoft.com/office/drawing/2016/5/10/chartex" xmlns:cx5="http://schemas.microsoft.com/office/drawing/2016/5/11/chartex" xmlns:cx6="http://schemas.microsoft.com/office/drawing/2016/5/12/chartex" xmlns:cx7="http://schemas.microsoft.com/office/drawing/2016/5/13/chartex" xmlns:cx8="http://schemas.microsoft.com/office/drawing/2016/5/14/chartex" xmlns:mc="http://schemas.openxmlformats.org/markup-compatibility/2006" xmlns:aink="http://schemas.microsoft.com/office/drawing/2016/ink" xmlns:am3d="http://schemas.microsoft.com/office/drawing/2017/model3d" xmlns:o="urn:schemas-microsoft-com:office:office" xmlns:oel="http://schemas.microsoft.com/office/2019/extlst" xmlns:r="http://schemas.openxmlformats.org/officeDocument/2006/relationships" xmlns:m="http://schemas.openxmlformats.org/officeDocument/2006/math" xmlns:v="urn:schemas-microsoft-com:vml" xmlns:wp14="http://schemas.microsoft.com/office/word/2010/wordprocessingDrawing" xmlns:wp="http://schemas.openxmlformats.org/drawingml/2006/wordprocessingDrawing" xmlns:w10="urn:schemas-microsoft-com:office:word" xmlns:w="http://schemas.openxmlformats.org/wordprocessingml/2006/main" xmlns:w14="http://schemas.microsoft.com/office/word/2010/wordml" xmlns:w15="http://schemas.microsoft.com/office/word/2012/wordml" xmlns:w16cex="http://schemas.microsoft.com/office/word/2018/wordml/cex" xmlns:w16cid="http://schemas.microsoft.com/office/word/2016/wordml/cid" xmlns:w16="http://schemas.microsoft.com/office/word/2018/wordml" xmlns:w16du="http://schemas.microsoft.com/office/word/2023/wordml/word16du" xmlns:w16sdtdh="http://schemas.microsoft.com/office/word/2020/wordml/sdtdatahash" xmlns:w16sdtfl="http://schemas.microsoft.com/office/word/2024/wordml/sdtformatlock" xmlns:w16se="http://schemas.microsoft.com/office/word/2015/wordml/symex" xmlns:wpg="http://schemas.microsoft.com/office/word/2010/wordprocessingGroup" xmlns:wpi="http://schemas.microsoft.com/office/word/2010/wordprocessingInk" xmlns:wne="http://schemas.microsoft.com/office/word/2006/wordml" xmlns:wps="http://schemas.microsoft.com/office/word/2010/wordprocessingShape" mc:Ignorable="w14 w15 w16se w16cid w16 w16cex w16sdtdh w16sdtfl w16du wp14">
   <w:abstractNum w:abstractNumId="0" w15:restartNumberingAfterBreak="0">
+    <w:nsid w:val="73C4786E"/>
+    <w:multiLevelType w:val="multilevel"/>
+    <w:tmpl w:val="BD227724"/>
+    <w:lvl w:ilvl="0">
+      <w:start w:val="1"/>
+      <w:numFmt w:val="decimal"/>
+      <w:lvlText w:val="%1."/>
+      <w:lvlJc w:val="left"/>
+      <w:pPr>
+        <w:tabs>
+          <w:tab w:val="num" w:pos="720"/>
+        </w:tabs>
+        <w:ind w:left="720" w:hanging="360"/>
+      </w:pPr>
+    </w:lvl>
+    <w:lvl w:ilvl="1">
+      <w:start w:val="1"/>
+      <w:numFmt w:val="bullet"/>
+      <w:lvlText w:val="o"/>
+      <w:lvlJc w:val="left"/>
+      <w:pPr>
+        <w:tabs>
+          <w:tab w:val="num" w:pos="1440"/>
+        </w:tabs>
+        <w:ind w:left="1440" w:hanging="360"/>
+      </w:pPr>
+      <w:rPr>
+        <w:rFonts w:ascii="Courier New" w:hAnsi="Courier New" w:hint="default"/>
+        <w:sz w:val="20"/>
+      </w:rPr>
+    </w:lvl>
+    <w:lvl w:ilvl="2" w:tentative="1">
+      <w:start w:val="1"/>
+      <w:numFmt w:val="decimal"/>
+      <w:lvlText w:val="%3."/>
+      <w:lvlJc w:val="left"/>
+      <w:pPr>
+        <w:tabs>
+          <w:tab w:val="num" w:pos="2160"/>
+        </w:tabs>
+        <w:ind w:left="2160" w:hanging="360"/>
+      </w:pPr>
+    </w:lvl>
+    <w:lvl w:ilvl="3" w:tentative="1">
+      <w:start w:val="1"/>
+      <w:numFmt w:val="decimal"/>
+      <w:lvlText w:val="%4."/>
+      <w:lvlJc w:val="left"/>
+      <w:pPr>
+        <w:tabs>
+          <w:tab w:val="num" w:pos="2880"/>
+        </w:tabs>
+        <w:ind w:left="2880" w:hanging="360"/>
+      </w:pPr>
+    </w:lvl>
+    <w:lvl w:ilvl="4" w:tentative="1">
+      <w:start w:val="1"/>
+      <w:numFmt w:val="decimal"/>
+      <w:lvlText w:val="%5."/>
+      <w:lvlJc w:val="left"/>
+      <w:pPr>
+        <w:tabs>
+          <w:tab w:val="num" w:pos="3600"/>
+        </w:tabs>
+        <w:ind w:left="3600" w:hanging="360"/>
+      </w:pPr>
+    </w:lvl>
+    <w:lvl w:ilvl="5" w:tentative="1">
+      <w:start w:val="1"/>
+      <w:numFmt w:val="decimal"/>
+      <w:lvlText w:val="%6."/>
+      <w:lvlJc w:val="left"/>
+      <w:pPr>
+        <w:tabs>
+          <w:tab w:val="num" w:pos="4320"/>
+        </w:tabs>
+        <w:ind w:left="4320" w:hanging="360"/>
+      </w:pPr>
+    </w:lvl>
+    <w:lvl w:ilvl="6" w:tentative="1">
+      <w:start w:val="1"/>
+      <w:numFmt w:val="decimal"/>
+      <w:lvlText w:val="%7."/>
+      <w:lvlJc w:val="left"/>
+      <w:pPr>
+        <w:tabs>
+          <w:tab w:val="num" w:pos="5040"/>
+        </w:tabs>
+        <w:ind w:left="5040" w:hanging="360"/>
+      </w:pPr>
+    </w:lvl>
+    <w:lvl w:ilvl="7" w:tentative="1">
+      <w:start w:val="1"/>
+      <w:numFmt w:val="decimal"/>
+      <w:lvlText w:val="%8."/>
+      <w:lvlJc w:val="left"/>
+      <w:pPr>
+        <w:tabs>
+          <w:tab w:val="num" w:pos="5760"/>
+        </w:tabs>
+        <w:ind w:left="5760" w:hanging="360"/>
+      </w:pPr>
+    </w:lvl>
+    <w:lvl w:ilvl="8" w:tentative="1">
+      <w:start w:val="1"/>
+      <w:numFmt w:val="decimal"/>
+      <w:lvlText w:val="%9."/>
+      <w:lvlJc w:val="left"/>
+      <w:pPr>
+        <w:tabs>
+          <w:tab w:val="num" w:pos="6480"/>
+        </w:tabs>
+        <w:ind w:left="6480" w:hanging="360"/>
+      </w:pPr>
+    </w:lvl>
+  </w:abstractNum>
+  <w:abstractNum w:abstractNumId="1" w15:restartNumberingAfterBreak="0">
     <w:nsid w:val="7F860A89"/>
     <w:multiLevelType w:val="hybridMultilevel"/>
     <w:tmpl w:val="7916B578"/>
@@ -3767,6 +4470,9 @@
     </w:lvl>
   </w:abstractNum>
   <w:num w:numId="1" w16cid:durableId="1335912766">
+    <w:abstractNumId w:val="1"/>
+  </w:num>
+  <w:num w:numId="2" w16cid:durableId="2101487225">
     <w:abstractNumId w:val="0"/>
   </w:num>
 </w:numbering>
@@ -4375,7 +5081,6 @@
   <w:style w:type="character" w:default="1" w:styleId="Fuentedeprrafopredeter">
     <w:name w:val="Default Paragraph Font"/>
     <w:uiPriority w:val="1"/>
-    <w:semiHidden/>
     <w:unhideWhenUsed/>
   </w:style>
   <w:style w:type="table" w:default="1" w:styleId="Tablanormal">

</xml_diff>

<commit_message>
Imagenes default en algunas vistas
</commit_message>
<xml_diff>
--- a/Documentos/Manual WeCook_correcciones.docx
+++ b/Documentos/Manual WeCook_correcciones.docx
@@ -580,7 +580,6 @@
                                         <w:szCs w:val="36"/>
                                       </w:rPr>
                                     </w:pPr>
-                                    <w:proofErr w:type="spellStart"/>
                                     <w:r>
                                       <w:rPr>
                                         <w:color w:val="404040" w:themeColor="text1" w:themeTint="BF"/>
@@ -589,7 +588,6 @@
                                       </w:rPr>
                                       <w:t>WeCook</w:t>
                                     </w:r>
-                                    <w:proofErr w:type="spellEnd"/>
                                   </w:p>
                                 </w:sdtContent>
                               </w:sdt>
@@ -683,7 +681,6 @@
                                   <w:szCs w:val="36"/>
                                 </w:rPr>
                               </w:pPr>
-                              <w:proofErr w:type="spellStart"/>
                               <w:r>
                                 <w:rPr>
                                   <w:color w:val="404040" w:themeColor="text1" w:themeTint="BF"/>
@@ -692,7 +689,6 @@
                                 </w:rPr>
                                 <w:t>WeCook</w:t>
                               </w:r>
-                              <w:proofErr w:type="spellEnd"/>
                             </w:p>
                           </w:sdtContent>
                         </w:sdt>
@@ -1680,7 +1676,6 @@
           <w:szCs w:val="24"/>
         </w:rPr>
       </w:pPr>
-      <w:proofErr w:type="spellStart"/>
       <w:r>
         <w:rPr>
           <w:rFonts w:ascii="Calibri" w:eastAsiaTheme="majorEastAsia" w:hAnsi="Calibri" w:cs="Calibri"/>
@@ -1689,10 +1684,11 @@
           <w:sz w:val="24"/>
           <w:szCs w:val="24"/>
         </w:rPr>
-        <w:t>php</w:t>
-      </w:r>
-      <w:proofErr w:type="spellEnd"/>
-      <w:r>
+        <w:t>php -v</w:t>
+      </w:r>
+    </w:p>
+    <w:p>
+      <w:pPr>
         <w:rPr>
           <w:rFonts w:ascii="Calibri" w:eastAsiaTheme="majorEastAsia" w:hAnsi="Calibri" w:cs="Calibri"/>
           <w:i/>
@@ -1700,24 +1696,13 @@
           <w:sz w:val="24"/>
           <w:szCs w:val="24"/>
         </w:rPr>
-        <w:t xml:space="preserve"> -v</w:t>
-      </w:r>
-    </w:p>
-    <w:p>
-      <w:pPr>
+      </w:pPr>
+      <w:r>
         <w:rPr>
           <w:rFonts w:ascii="Calibri" w:eastAsiaTheme="majorEastAsia" w:hAnsi="Calibri" w:cs="Calibri"/>
           <w:i/>
           <w:iCs/>
-          <w:sz w:val="24"/>
-          <w:szCs w:val="24"/>
-        </w:rPr>
-      </w:pPr>
-      <w:r>
-        <w:rPr>
-          <w:rFonts w:ascii="Calibri" w:eastAsiaTheme="majorEastAsia" w:hAnsi="Calibri" w:cs="Calibri"/>
-          <w:i/>
-          <w:iCs/>
+          <w:noProof/>
           <w:sz w:val="24"/>
           <w:szCs w:val="24"/>
         </w:rPr>
@@ -1791,25 +1776,7 @@
           <w:sz w:val="24"/>
           <w:szCs w:val="24"/>
         </w:rPr>
-        <w:t xml:space="preserve">Puedes descargar MySQL </w:t>
-      </w:r>
-      <w:proofErr w:type="spellStart"/>
-      <w:r>
-        <w:rPr>
-          <w:rFonts w:ascii="Calibri" w:eastAsiaTheme="majorEastAsia" w:hAnsi="Calibri" w:cs="Calibri"/>
-          <w:sz w:val="24"/>
-          <w:szCs w:val="24"/>
-        </w:rPr>
-        <w:t>Workbench</w:t>
-      </w:r>
-      <w:proofErr w:type="spellEnd"/>
-      <w:r>
-        <w:rPr>
-          <w:rFonts w:ascii="Calibri" w:eastAsiaTheme="majorEastAsia" w:hAnsi="Calibri" w:cs="Calibri"/>
-          <w:sz w:val="24"/>
-          <w:szCs w:val="24"/>
-        </w:rPr>
-        <w:t xml:space="preserve"> (cliente de base de datos)</w:t>
+        <w:t>Puedes descargar MySQL Workbench (cliente de base de datos)</w:t>
       </w:r>
       <w:r>
         <w:rPr>
@@ -1878,25 +1845,7 @@
           <w:sz w:val="24"/>
           <w:szCs w:val="24"/>
         </w:rPr>
-        <w:t xml:space="preserve">o es necesario instalar </w:t>
-      </w:r>
-      <w:proofErr w:type="spellStart"/>
-      <w:r>
-        <w:rPr>
-          <w:rFonts w:ascii="Calibri" w:eastAsiaTheme="majorEastAsia" w:hAnsi="Calibri" w:cs="Calibri"/>
-          <w:sz w:val="24"/>
-          <w:szCs w:val="24"/>
-        </w:rPr>
-        <w:t>Workbench</w:t>
-      </w:r>
-      <w:proofErr w:type="spellEnd"/>
-      <w:r>
-        <w:rPr>
-          <w:rFonts w:ascii="Calibri" w:eastAsiaTheme="majorEastAsia" w:hAnsi="Calibri" w:cs="Calibri"/>
-          <w:sz w:val="24"/>
-          <w:szCs w:val="24"/>
-        </w:rPr>
-        <w:t>, pero es recomendable para gestionar la base de datos ya que facilita el trabajo.</w:t>
+        <w:t>o es necesario instalar Workbench, pero es recomendable para gestionar la base de datos ya que facilita el trabajo.</w:t>
       </w:r>
     </w:p>
     <w:p>
@@ -1914,15 +1863,9 @@
     <w:p>
       <w:pPr>
         <w:pStyle w:val="Ttulo2"/>
-        <w:rPr>
-          <w:lang w:val="en-US"/>
-        </w:rPr>
       </w:pPr>
       <w:bookmarkStart w:id="3" w:name="_Toc199180201"/>
       <w:r>
-        <w:rPr>
-          <w:lang w:val="en-US"/>
-        </w:rPr>
         <w:t>Git</w:t>
       </w:r>
       <w:bookmarkEnd w:id="3"/>
@@ -2010,46 +1953,26 @@
         <w:pStyle w:val="Ttulo2"/>
       </w:pPr>
       <w:bookmarkStart w:id="4" w:name="_Toc199180202"/>
-      <w:proofErr w:type="spellStart"/>
       <w:r>
         <w:t>Composer</w:t>
       </w:r>
       <w:bookmarkEnd w:id="4"/>
-      <w:proofErr w:type="spellEnd"/>
-    </w:p>
-    <w:p>
-      <w:pPr>
-        <w:rPr>
-          <w:rFonts w:ascii="Calibri" w:eastAsiaTheme="majorEastAsia" w:hAnsi="Calibri" w:cs="Calibri"/>
-          <w:sz w:val="24"/>
-          <w:szCs w:val="24"/>
-        </w:rPr>
-      </w:pPr>
-      <w:r>
-        <w:rPr>
-          <w:rFonts w:ascii="Calibri" w:eastAsiaTheme="majorEastAsia" w:hAnsi="Calibri" w:cs="Calibri"/>
-          <w:sz w:val="24"/>
-          <w:szCs w:val="24"/>
-        </w:rPr>
-        <w:t xml:space="preserve">Instalar </w:t>
-      </w:r>
-      <w:proofErr w:type="spellStart"/>
-      <w:r>
-        <w:rPr>
-          <w:rFonts w:ascii="Calibri" w:eastAsiaTheme="majorEastAsia" w:hAnsi="Calibri" w:cs="Calibri"/>
-          <w:sz w:val="24"/>
-          <w:szCs w:val="24"/>
-        </w:rPr>
-        <w:t>Composer</w:t>
-      </w:r>
-      <w:proofErr w:type="spellEnd"/>
-      <w:r>
-        <w:rPr>
-          <w:rFonts w:ascii="Calibri" w:eastAsiaTheme="majorEastAsia" w:hAnsi="Calibri" w:cs="Calibri"/>
-          <w:sz w:val="24"/>
-          <w:szCs w:val="24"/>
-        </w:rPr>
-        <w:t xml:space="preserve"> desde este e</w:t>
+    </w:p>
+    <w:p>
+      <w:pPr>
+        <w:rPr>
+          <w:rFonts w:ascii="Calibri" w:eastAsiaTheme="majorEastAsia" w:hAnsi="Calibri" w:cs="Calibri"/>
+          <w:sz w:val="24"/>
+          <w:szCs w:val="24"/>
+        </w:rPr>
+      </w:pPr>
+      <w:r>
+        <w:rPr>
+          <w:rFonts w:ascii="Calibri" w:eastAsiaTheme="majorEastAsia" w:hAnsi="Calibri" w:cs="Calibri"/>
+          <w:sz w:val="24"/>
+          <w:szCs w:val="24"/>
+        </w:rPr>
+        <w:t>Instalar Composer desde este e</w:t>
       </w:r>
       <w:r>
         <w:rPr>
@@ -2131,23 +2054,13 @@
           <w:szCs w:val="24"/>
         </w:rPr>
       </w:pPr>
-      <w:proofErr w:type="spellStart"/>
-      <w:r>
-        <w:rPr>
-          <w:rFonts w:ascii="Calibri" w:eastAsiaTheme="majorEastAsia" w:hAnsi="Calibri" w:cs="Calibri"/>
-          <w:sz w:val="24"/>
-          <w:szCs w:val="24"/>
-        </w:rPr>
-        <w:t>Composer</w:t>
-      </w:r>
-      <w:proofErr w:type="spellEnd"/>
-      <w:r>
-        <w:rPr>
-          <w:rFonts w:ascii="Calibri" w:eastAsiaTheme="majorEastAsia" w:hAnsi="Calibri" w:cs="Calibri"/>
-          <w:sz w:val="24"/>
-          <w:szCs w:val="24"/>
-        </w:rPr>
-        <w:t xml:space="preserve"> --v</w:t>
+      <w:r>
+        <w:rPr>
+          <w:rFonts w:ascii="Calibri" w:eastAsiaTheme="majorEastAsia" w:hAnsi="Calibri" w:cs="Calibri"/>
+          <w:sz w:val="24"/>
+          <w:szCs w:val="24"/>
+        </w:rPr>
+        <w:t>Composer --v</w:t>
       </w:r>
     </w:p>
     <w:p>
@@ -2168,29 +2081,7 @@
           <w:sz w:val="24"/>
           <w:szCs w:val="24"/>
         </w:rPr>
-        <w:t xml:space="preserve">Nota: es posible que al tratar de instalar </w:t>
-      </w:r>
-      <w:proofErr w:type="spellStart"/>
-      <w:r>
-        <w:rPr>
-          <w:rFonts w:ascii="Calibri" w:eastAsiaTheme="majorEastAsia" w:hAnsi="Calibri" w:cs="Calibri"/>
-          <w:i/>
-          <w:iCs/>
-          <w:sz w:val="24"/>
-          <w:szCs w:val="24"/>
-        </w:rPr>
-        <w:t>Composer</w:t>
-      </w:r>
-      <w:proofErr w:type="spellEnd"/>
-      <w:r>
-        <w:rPr>
-          <w:rFonts w:ascii="Calibri" w:eastAsiaTheme="majorEastAsia" w:hAnsi="Calibri" w:cs="Calibri"/>
-          <w:i/>
-          <w:iCs/>
-          <w:sz w:val="24"/>
-          <w:szCs w:val="24"/>
-        </w:rPr>
-        <w:t xml:space="preserve"> surja algún error. </w:t>
+        <w:t xml:space="preserve">Nota: es posible que al tratar de instalar Composer surja algún error. </w:t>
       </w:r>
     </w:p>
     <w:p>
@@ -2264,6 +2155,7 @@
           <w:rFonts w:ascii="Calibri" w:eastAsiaTheme="majorEastAsia" w:hAnsi="Calibri" w:cs="Calibri"/>
           <w:b/>
           <w:bCs/>
+          <w:noProof/>
           <w:color w:val="EE0000"/>
           <w:sz w:val="32"/>
           <w:szCs w:val="32"/>
@@ -2392,25 +2284,7 @@
           <w:sz w:val="24"/>
           <w:szCs w:val="24"/>
         </w:rPr>
-        <w:t>Ejecuta el instalador .</w:t>
-      </w:r>
-      <w:proofErr w:type="spellStart"/>
-      <w:r>
-        <w:rPr>
-          <w:rFonts w:ascii="Calibri" w:eastAsiaTheme="majorEastAsia" w:hAnsi="Calibri" w:cs="Calibri"/>
-          <w:sz w:val="24"/>
-          <w:szCs w:val="24"/>
-        </w:rPr>
-        <w:t>msi</w:t>
-      </w:r>
-      <w:proofErr w:type="spellEnd"/>
-      <w:r>
-        <w:rPr>
-          <w:rFonts w:ascii="Calibri" w:eastAsiaTheme="majorEastAsia" w:hAnsi="Calibri" w:cs="Calibri"/>
-          <w:sz w:val="24"/>
-          <w:szCs w:val="24"/>
-        </w:rPr>
-        <w:t xml:space="preserve"> y </w:t>
+        <w:t xml:space="preserve">Ejecuta el instalador .msi y </w:t>
       </w:r>
       <w:r>
         <w:rPr>
@@ -2446,50 +2320,30 @@
           <w:szCs w:val="24"/>
         </w:rPr>
       </w:pPr>
-      <w:proofErr w:type="spellStart"/>
-      <w:r>
-        <w:rPr>
-          <w:rFonts w:ascii="Calibri" w:eastAsiaTheme="majorEastAsia" w:hAnsi="Calibri" w:cs="Calibri"/>
-          <w:sz w:val="24"/>
-          <w:szCs w:val="24"/>
-        </w:rPr>
-        <w:t>node</w:t>
-      </w:r>
-      <w:proofErr w:type="spellEnd"/>
-      <w:r>
-        <w:rPr>
-          <w:rFonts w:ascii="Calibri" w:eastAsiaTheme="majorEastAsia" w:hAnsi="Calibri" w:cs="Calibri"/>
-          <w:sz w:val="24"/>
-          <w:szCs w:val="24"/>
-        </w:rPr>
-        <w:t xml:space="preserve"> -v</w:t>
-      </w:r>
-    </w:p>
-    <w:p>
-      <w:pPr>
-        <w:rPr>
-          <w:rFonts w:ascii="Calibri" w:eastAsiaTheme="majorEastAsia" w:hAnsi="Calibri" w:cs="Calibri"/>
-          <w:sz w:val="24"/>
-          <w:szCs w:val="24"/>
-        </w:rPr>
-      </w:pPr>
-      <w:proofErr w:type="spellStart"/>
-      <w:r>
-        <w:rPr>
-          <w:rFonts w:ascii="Calibri" w:eastAsiaTheme="majorEastAsia" w:hAnsi="Calibri" w:cs="Calibri"/>
-          <w:sz w:val="24"/>
-          <w:szCs w:val="24"/>
-        </w:rPr>
-        <w:t>npm</w:t>
-      </w:r>
-      <w:proofErr w:type="spellEnd"/>
-      <w:r>
-        <w:rPr>
-          <w:rFonts w:ascii="Calibri" w:eastAsiaTheme="majorEastAsia" w:hAnsi="Calibri" w:cs="Calibri"/>
-          <w:sz w:val="24"/>
-          <w:szCs w:val="24"/>
-        </w:rPr>
-        <w:t xml:space="preserve"> -v</w:t>
+      <w:r>
+        <w:rPr>
+          <w:rFonts w:ascii="Calibri" w:eastAsiaTheme="majorEastAsia" w:hAnsi="Calibri" w:cs="Calibri"/>
+          <w:sz w:val="24"/>
+          <w:szCs w:val="24"/>
+        </w:rPr>
+        <w:t>node -v</w:t>
+      </w:r>
+    </w:p>
+    <w:p>
+      <w:pPr>
+        <w:rPr>
+          <w:rFonts w:ascii="Calibri" w:eastAsiaTheme="majorEastAsia" w:hAnsi="Calibri" w:cs="Calibri"/>
+          <w:sz w:val="24"/>
+          <w:szCs w:val="24"/>
+        </w:rPr>
+      </w:pPr>
+      <w:r>
+        <w:rPr>
+          <w:rFonts w:ascii="Calibri" w:eastAsiaTheme="majorEastAsia" w:hAnsi="Calibri" w:cs="Calibri"/>
+          <w:sz w:val="24"/>
+          <w:szCs w:val="24"/>
+        </w:rPr>
+        <w:t>npm -v</w:t>
       </w:r>
     </w:p>
     <w:p>
@@ -2619,23 +2473,13 @@
           <w:szCs w:val="24"/>
         </w:rPr>
       </w:pPr>
-      <w:proofErr w:type="spellStart"/>
-      <w:r>
-        <w:rPr>
-          <w:rFonts w:ascii="Calibri" w:eastAsiaTheme="majorEastAsia" w:hAnsi="Calibri" w:cs="Calibri"/>
-          <w:sz w:val="24"/>
-          <w:szCs w:val="24"/>
-        </w:rPr>
-        <w:t>git</w:t>
-      </w:r>
-      <w:proofErr w:type="spellEnd"/>
-      <w:r>
-        <w:rPr>
-          <w:rFonts w:ascii="Calibri" w:eastAsiaTheme="majorEastAsia" w:hAnsi="Calibri" w:cs="Calibri"/>
-          <w:sz w:val="24"/>
-          <w:szCs w:val="24"/>
-        </w:rPr>
-        <w:t xml:space="preserve"> remote -v</w:t>
+      <w:r>
+        <w:rPr>
+          <w:rFonts w:ascii="Calibri" w:eastAsiaTheme="majorEastAsia" w:hAnsi="Calibri" w:cs="Calibri"/>
+          <w:sz w:val="24"/>
+          <w:szCs w:val="24"/>
+        </w:rPr>
+        <w:t>git remote -v</w:t>
       </w:r>
     </w:p>
     <w:p>
@@ -2729,18 +2573,8 @@
           <w:sz w:val="24"/>
           <w:szCs w:val="24"/>
         </w:rPr>
-        <w:t>fichero .</w:t>
-      </w:r>
-      <w:proofErr w:type="spellStart"/>
-      <w:r>
-        <w:rPr>
-          <w:rFonts w:ascii="Calibri" w:eastAsiaTheme="majorEastAsia" w:hAnsi="Calibri" w:cs="Calibri"/>
-          <w:sz w:val="24"/>
-          <w:szCs w:val="24"/>
-        </w:rPr>
-        <w:t>env</w:t>
-      </w:r>
-      <w:proofErr w:type="spellEnd"/>
+        <w:t>fichero .env</w:t>
+      </w:r>
       <w:proofErr w:type="gramEnd"/>
       <w:r>
         <w:rPr>
@@ -2816,77 +2650,75 @@
           <w:szCs w:val="24"/>
           <w:lang w:val="en-US"/>
         </w:rPr>
-        <w:t>DB_CONNECTION=</w:t>
-      </w:r>
-      <w:proofErr w:type="spellStart"/>
-      <w:r>
+        <w:t>DB_CONNECTION=mysql</w:t>
+      </w:r>
+    </w:p>
+    <w:p>
+      <w:pPr>
         <w:rPr>
           <w:rFonts w:ascii="Calibri" w:eastAsiaTheme="majorEastAsia" w:hAnsi="Calibri" w:cs="Calibri"/>
           <w:sz w:val="24"/>
           <w:szCs w:val="24"/>
           <w:lang w:val="en-US"/>
         </w:rPr>
-        <w:t>mysql</w:t>
-      </w:r>
-      <w:proofErr w:type="spellEnd"/>
-    </w:p>
-    <w:p>
-      <w:pPr>
+      </w:pPr>
+      <w:r>
         <w:rPr>
           <w:rFonts w:ascii="Calibri" w:eastAsiaTheme="majorEastAsia" w:hAnsi="Calibri" w:cs="Calibri"/>
           <w:sz w:val="24"/>
           <w:szCs w:val="24"/>
           <w:lang w:val="en-US"/>
         </w:rPr>
-      </w:pPr>
-      <w:r>
+        <w:t>DB_HOST=127.0.0.1</w:t>
+      </w:r>
+    </w:p>
+    <w:p>
+      <w:pPr>
         <w:rPr>
           <w:rFonts w:ascii="Calibri" w:eastAsiaTheme="majorEastAsia" w:hAnsi="Calibri" w:cs="Calibri"/>
           <w:sz w:val="24"/>
           <w:szCs w:val="24"/>
           <w:lang w:val="en-US"/>
         </w:rPr>
-        <w:t>DB_HOST=127.0.0.1</w:t>
-      </w:r>
-    </w:p>
-    <w:p>
-      <w:pPr>
+      </w:pPr>
+      <w:r>
         <w:rPr>
           <w:rFonts w:ascii="Calibri" w:eastAsiaTheme="majorEastAsia" w:hAnsi="Calibri" w:cs="Calibri"/>
           <w:sz w:val="24"/>
           <w:szCs w:val="24"/>
           <w:lang w:val="en-US"/>
         </w:rPr>
-      </w:pPr>
-      <w:r>
+        <w:t>DB_PORT=3306</w:t>
+      </w:r>
+    </w:p>
+    <w:p>
+      <w:pPr>
         <w:rPr>
           <w:rFonts w:ascii="Calibri" w:eastAsiaTheme="majorEastAsia" w:hAnsi="Calibri" w:cs="Calibri"/>
           <w:sz w:val="24"/>
           <w:szCs w:val="24"/>
           <w:lang w:val="en-US"/>
         </w:rPr>
-        <w:t>DB_PORT=3306</w:t>
-      </w:r>
-    </w:p>
-    <w:p>
-      <w:pPr>
+      </w:pPr>
+      <w:r>
         <w:rPr>
           <w:rFonts w:ascii="Calibri" w:eastAsiaTheme="majorEastAsia" w:hAnsi="Calibri" w:cs="Calibri"/>
           <w:sz w:val="24"/>
           <w:szCs w:val="24"/>
           <w:lang w:val="en-US"/>
         </w:rPr>
-      </w:pPr>
-      <w:r>
+        <w:t>DB_DATABASE=nombre_BBDD</w:t>
+      </w:r>
+    </w:p>
+    <w:p>
+      <w:pPr>
         <w:rPr>
           <w:rFonts w:ascii="Calibri" w:eastAsiaTheme="majorEastAsia" w:hAnsi="Calibri" w:cs="Calibri"/>
           <w:sz w:val="24"/>
           <w:szCs w:val="24"/>
           <w:lang w:val="en-US"/>
         </w:rPr>
-        <w:t>DB_DATABASE=</w:t>
-      </w:r>
-      <w:proofErr w:type="spellStart"/>
+      </w:pPr>
       <w:r>
         <w:rPr>
           <w:rFonts w:ascii="Calibri" w:eastAsiaTheme="majorEastAsia" w:hAnsi="Calibri" w:cs="Calibri"/>
@@ -2894,26 +2726,6 @@
           <w:szCs w:val="24"/>
           <w:lang w:val="en-US"/>
         </w:rPr>
-        <w:t>nombre_BBDD</w:t>
-      </w:r>
-      <w:proofErr w:type="spellEnd"/>
-    </w:p>
-    <w:p>
-      <w:pPr>
-        <w:rPr>
-          <w:rFonts w:ascii="Calibri" w:eastAsiaTheme="majorEastAsia" w:hAnsi="Calibri" w:cs="Calibri"/>
-          <w:sz w:val="24"/>
-          <w:szCs w:val="24"/>
-          <w:lang w:val="en-US"/>
-        </w:rPr>
-      </w:pPr>
-      <w:r>
-        <w:rPr>
-          <w:rFonts w:ascii="Calibri" w:eastAsiaTheme="majorEastAsia" w:hAnsi="Calibri" w:cs="Calibri"/>
-          <w:sz w:val="24"/>
-          <w:szCs w:val="24"/>
-          <w:lang w:val="en-US"/>
-        </w:rPr>
         <w:t>DB_USERNAME=root</w:t>
       </w:r>
     </w:p>
@@ -2933,7 +2745,6 @@
         </w:rPr>
         <w:t>DB_PASSWORD=</w:t>
       </w:r>
-      <w:proofErr w:type="spellStart"/>
       <w:proofErr w:type="gramStart"/>
       <w:r>
         <w:rPr>
@@ -2943,7 +2754,6 @@
         </w:rPr>
         <w:t>password</w:t>
       </w:r>
-      <w:proofErr w:type="spellEnd"/>
       <w:proofErr w:type="gramEnd"/>
     </w:p>
     <w:p>
@@ -2969,54 +2779,8 @@
           <w:sz w:val="24"/>
           <w:szCs w:val="24"/>
         </w:rPr>
-        <w:t>4. Dentro de la carpeta del proyecto (/</w:t>
-      </w:r>
-      <w:proofErr w:type="spellStart"/>
-      <w:r>
-        <w:rPr>
-          <w:rFonts w:ascii="Calibri" w:eastAsiaTheme="majorEastAsia" w:hAnsi="Calibri" w:cs="Calibri"/>
-          <w:sz w:val="24"/>
-          <w:szCs w:val="24"/>
-        </w:rPr>
-        <w:t>proyecto_recetas</w:t>
-      </w:r>
-      <w:proofErr w:type="spellEnd"/>
-      <w:r>
-        <w:rPr>
-          <w:rFonts w:ascii="Calibri" w:eastAsiaTheme="majorEastAsia" w:hAnsi="Calibri" w:cs="Calibri"/>
-          <w:sz w:val="24"/>
-          <w:szCs w:val="24"/>
-        </w:rPr>
-        <w:t xml:space="preserve">), instalar </w:t>
-      </w:r>
-      <w:proofErr w:type="spellStart"/>
-      <w:r>
-        <w:rPr>
-          <w:rFonts w:ascii="Calibri" w:eastAsiaTheme="majorEastAsia" w:hAnsi="Calibri" w:cs="Calibri"/>
-          <w:sz w:val="24"/>
-          <w:szCs w:val="24"/>
-        </w:rPr>
-        <w:t>depencencias</w:t>
-      </w:r>
-      <w:proofErr w:type="spellEnd"/>
-      <w:r>
-        <w:rPr>
-          <w:rFonts w:ascii="Calibri" w:eastAsiaTheme="majorEastAsia" w:hAnsi="Calibri" w:cs="Calibri"/>
-          <w:sz w:val="24"/>
-          <w:szCs w:val="24"/>
-        </w:rPr>
-        <w:t xml:space="preserve"> con </w:t>
-      </w:r>
-      <w:proofErr w:type="spellStart"/>
-      <w:r>
-        <w:rPr>
-          <w:rFonts w:ascii="Calibri" w:eastAsiaTheme="majorEastAsia" w:hAnsi="Calibri" w:cs="Calibri"/>
-          <w:sz w:val="24"/>
-          <w:szCs w:val="24"/>
-        </w:rPr>
-        <w:t>composer</w:t>
-      </w:r>
-      <w:proofErr w:type="spellEnd"/>
+        <w:t>4. Dentro de la carpeta del proyecto (/proyecto_recetas), instalar depencencias con composer</w:t>
+      </w:r>
       <w:r>
         <w:rPr>
           <w:rFonts w:ascii="Calibri" w:eastAsiaTheme="majorEastAsia" w:hAnsi="Calibri" w:cs="Calibri"/>
@@ -3034,34 +2798,14 @@
           <w:szCs w:val="24"/>
         </w:rPr>
       </w:pPr>
-      <w:proofErr w:type="spellStart"/>
-      <w:r>
-        <w:rPr>
-          <w:rFonts w:ascii="Calibri" w:eastAsiaTheme="majorEastAsia" w:hAnsi="Calibri" w:cs="Calibri"/>
-          <w:sz w:val="24"/>
-          <w:szCs w:val="24"/>
-        </w:rPr>
-        <w:t>composer</w:t>
-      </w:r>
-      <w:proofErr w:type="spellEnd"/>
-      <w:r>
-        <w:rPr>
-          <w:rFonts w:ascii="Calibri" w:eastAsiaTheme="majorEastAsia" w:hAnsi="Calibri" w:cs="Calibri"/>
-          <w:sz w:val="24"/>
-          <w:szCs w:val="24"/>
-        </w:rPr>
-        <w:t xml:space="preserve"> </w:t>
-      </w:r>
-      <w:proofErr w:type="spellStart"/>
-      <w:r>
-        <w:rPr>
-          <w:rFonts w:ascii="Calibri" w:eastAsiaTheme="majorEastAsia" w:hAnsi="Calibri" w:cs="Calibri"/>
-          <w:sz w:val="24"/>
-          <w:szCs w:val="24"/>
-        </w:rPr>
-        <w:t>install</w:t>
-      </w:r>
-      <w:proofErr w:type="spellEnd"/>
+      <w:r>
+        <w:rPr>
+          <w:rFonts w:ascii="Calibri" w:eastAsiaTheme="majorEastAsia" w:hAnsi="Calibri" w:cs="Calibri"/>
+          <w:sz w:val="24"/>
+          <w:szCs w:val="24"/>
+        </w:rPr>
+        <w:t>composer install</w:t>
+      </w:r>
     </w:p>
     <w:p>
       <w:pPr>
@@ -3141,52 +2885,14 @@
           <w:szCs w:val="24"/>
         </w:rPr>
       </w:pPr>
-      <w:proofErr w:type="spellStart"/>
-      <w:r>
-        <w:rPr>
-          <w:rFonts w:ascii="Calibri" w:eastAsiaTheme="majorEastAsia" w:hAnsi="Calibri" w:cs="Calibri"/>
-          <w:sz w:val="24"/>
-          <w:szCs w:val="24"/>
-        </w:rPr>
-        <w:t>php</w:t>
-      </w:r>
-      <w:proofErr w:type="spellEnd"/>
-      <w:r>
-        <w:rPr>
-          <w:rFonts w:ascii="Calibri" w:eastAsiaTheme="majorEastAsia" w:hAnsi="Calibri" w:cs="Calibri"/>
-          <w:sz w:val="24"/>
-          <w:szCs w:val="24"/>
-        </w:rPr>
-        <w:t xml:space="preserve"> </w:t>
-      </w:r>
-      <w:proofErr w:type="spellStart"/>
-      <w:r>
-        <w:rPr>
-          <w:rFonts w:ascii="Calibri" w:eastAsiaTheme="majorEastAsia" w:hAnsi="Calibri" w:cs="Calibri"/>
-          <w:sz w:val="24"/>
-          <w:szCs w:val="24"/>
-        </w:rPr>
-        <w:t>artisan</w:t>
-      </w:r>
-      <w:proofErr w:type="spellEnd"/>
-      <w:r>
-        <w:rPr>
-          <w:rFonts w:ascii="Calibri" w:eastAsiaTheme="majorEastAsia" w:hAnsi="Calibri" w:cs="Calibri"/>
-          <w:sz w:val="24"/>
-          <w:szCs w:val="24"/>
-        </w:rPr>
-        <w:t xml:space="preserve"> </w:t>
-      </w:r>
-      <w:proofErr w:type="spellStart"/>
-      <w:r>
-        <w:rPr>
-          <w:rFonts w:ascii="Calibri" w:eastAsiaTheme="majorEastAsia" w:hAnsi="Calibri" w:cs="Calibri"/>
-          <w:sz w:val="24"/>
-          <w:szCs w:val="24"/>
-        </w:rPr>
-        <w:t>migrate</w:t>
-      </w:r>
-      <w:proofErr w:type="spellEnd"/>
+      <w:r>
+        <w:rPr>
+          <w:rFonts w:ascii="Calibri" w:eastAsiaTheme="majorEastAsia" w:hAnsi="Calibri" w:cs="Calibri"/>
+          <w:sz w:val="24"/>
+          <w:szCs w:val="24"/>
+        </w:rPr>
+        <w:t>php artisan migrate</w:t>
+      </w:r>
     </w:p>
     <w:p>
       <w:pPr>
@@ -3229,43 +2935,14 @@
           <w:szCs w:val="24"/>
         </w:rPr>
       </w:pPr>
-      <w:proofErr w:type="spellStart"/>
-      <w:r>
-        <w:rPr>
-          <w:rFonts w:ascii="Calibri" w:eastAsiaTheme="majorEastAsia" w:hAnsi="Calibri" w:cs="Calibri"/>
-          <w:sz w:val="24"/>
-          <w:szCs w:val="24"/>
-        </w:rPr>
-        <w:t>php</w:t>
-      </w:r>
-      <w:proofErr w:type="spellEnd"/>
-      <w:r>
-        <w:rPr>
-          <w:rFonts w:ascii="Calibri" w:eastAsiaTheme="majorEastAsia" w:hAnsi="Calibri" w:cs="Calibri"/>
-          <w:sz w:val="24"/>
-          <w:szCs w:val="24"/>
-        </w:rPr>
-        <w:t xml:space="preserve"> </w:t>
-      </w:r>
-      <w:proofErr w:type="spellStart"/>
-      <w:r>
-        <w:rPr>
-          <w:rFonts w:ascii="Calibri" w:eastAsiaTheme="majorEastAsia" w:hAnsi="Calibri" w:cs="Calibri"/>
-          <w:sz w:val="24"/>
-          <w:szCs w:val="24"/>
-        </w:rPr>
-        <w:t>artisan</w:t>
-      </w:r>
-      <w:proofErr w:type="spellEnd"/>
-      <w:r>
-        <w:rPr>
-          <w:rFonts w:ascii="Calibri" w:eastAsiaTheme="majorEastAsia" w:hAnsi="Calibri" w:cs="Calibri"/>
-          <w:sz w:val="24"/>
-          <w:szCs w:val="24"/>
-        </w:rPr>
-        <w:t xml:space="preserve"> </w:t>
-      </w:r>
-      <w:proofErr w:type="spellStart"/>
+      <w:r>
+        <w:rPr>
+          <w:rFonts w:ascii="Calibri" w:eastAsiaTheme="majorEastAsia" w:hAnsi="Calibri" w:cs="Calibri"/>
+          <w:sz w:val="24"/>
+          <w:szCs w:val="24"/>
+        </w:rPr>
+        <w:t xml:space="preserve">php artisan </w:t>
+      </w:r>
       <w:proofErr w:type="gramStart"/>
       <w:r>
         <w:rPr>
@@ -3273,9 +2950,24 @@
           <w:sz w:val="24"/>
           <w:szCs w:val="24"/>
         </w:rPr>
-        <w:t>ds:seed</w:t>
-      </w:r>
-      <w:proofErr w:type="spellEnd"/>
+        <w:t>d</w:t>
+      </w:r>
+      <w:r>
+        <w:rPr>
+          <w:rFonts w:ascii="Calibri" w:eastAsiaTheme="majorEastAsia" w:hAnsi="Calibri" w:cs="Calibri"/>
+          <w:sz w:val="24"/>
+          <w:szCs w:val="24"/>
+        </w:rPr>
+        <w:t>b</w:t>
+      </w:r>
+      <w:r>
+        <w:rPr>
+          <w:rFonts w:ascii="Calibri" w:eastAsiaTheme="majorEastAsia" w:hAnsi="Calibri" w:cs="Calibri"/>
+          <w:sz w:val="24"/>
+          <w:szCs w:val="24"/>
+        </w:rPr>
+        <w:t>:seed</w:t>
+      </w:r>
       <w:proofErr w:type="gramEnd"/>
     </w:p>
     <w:p>
@@ -3312,150 +3004,48 @@
           <w:szCs w:val="24"/>
         </w:rPr>
       </w:pPr>
-      <w:proofErr w:type="spellStart"/>
-      <w:r>
-        <w:rPr>
-          <w:rFonts w:ascii="Calibri" w:eastAsiaTheme="majorEastAsia" w:hAnsi="Calibri" w:cs="Calibri"/>
-          <w:sz w:val="24"/>
-          <w:szCs w:val="24"/>
-        </w:rPr>
-        <w:t>php</w:t>
-      </w:r>
-      <w:proofErr w:type="spellEnd"/>
-      <w:r>
-        <w:rPr>
-          <w:rFonts w:ascii="Calibri" w:eastAsiaTheme="majorEastAsia" w:hAnsi="Calibri" w:cs="Calibri"/>
-          <w:sz w:val="24"/>
-          <w:szCs w:val="24"/>
-        </w:rPr>
-        <w:t xml:space="preserve"> </w:t>
-      </w:r>
-      <w:proofErr w:type="spellStart"/>
-      <w:r>
-        <w:rPr>
-          <w:rFonts w:ascii="Calibri" w:eastAsiaTheme="majorEastAsia" w:hAnsi="Calibri" w:cs="Calibri"/>
-          <w:sz w:val="24"/>
-          <w:szCs w:val="24"/>
-        </w:rPr>
-        <w:t>artisan</w:t>
-      </w:r>
-      <w:proofErr w:type="spellEnd"/>
-      <w:r>
-        <w:rPr>
-          <w:rFonts w:ascii="Calibri" w:eastAsiaTheme="majorEastAsia" w:hAnsi="Calibri" w:cs="Calibri"/>
-          <w:sz w:val="24"/>
-          <w:szCs w:val="24"/>
-        </w:rPr>
-        <w:t xml:space="preserve"> serve</w:t>
-      </w:r>
-    </w:p>
-    <w:p>
-      <w:pPr>
-        <w:rPr>
-          <w:rFonts w:ascii="Calibri" w:eastAsiaTheme="majorEastAsia" w:hAnsi="Calibri" w:cs="Calibri"/>
-          <w:sz w:val="24"/>
-          <w:szCs w:val="24"/>
-        </w:rPr>
-      </w:pPr>
-      <w:r>
-        <w:rPr>
-          <w:rFonts w:ascii="Calibri" w:eastAsiaTheme="majorEastAsia" w:hAnsi="Calibri" w:cs="Calibri"/>
-          <w:sz w:val="24"/>
-          <w:szCs w:val="24"/>
-        </w:rPr>
-        <w:t xml:space="preserve">7. Compilar los </w:t>
-      </w:r>
-      <w:proofErr w:type="spellStart"/>
-      <w:r>
-        <w:rPr>
-          <w:rFonts w:ascii="Calibri" w:eastAsiaTheme="majorEastAsia" w:hAnsi="Calibri" w:cs="Calibri"/>
-          <w:sz w:val="24"/>
-          <w:szCs w:val="24"/>
-        </w:rPr>
-        <w:t>assests</w:t>
-      </w:r>
-      <w:proofErr w:type="spellEnd"/>
-      <w:r>
-        <w:rPr>
-          <w:rFonts w:ascii="Calibri" w:eastAsiaTheme="majorEastAsia" w:hAnsi="Calibri" w:cs="Calibri"/>
-          <w:sz w:val="24"/>
-          <w:szCs w:val="24"/>
-        </w:rPr>
-        <w:t xml:space="preserve"> (</w:t>
-      </w:r>
-      <w:proofErr w:type="spellStart"/>
-      <w:r>
-        <w:rPr>
-          <w:rFonts w:ascii="Calibri" w:eastAsiaTheme="majorEastAsia" w:hAnsi="Calibri" w:cs="Calibri"/>
-          <w:sz w:val="24"/>
-          <w:szCs w:val="24"/>
-        </w:rPr>
-        <w:t>js</w:t>
-      </w:r>
-      <w:proofErr w:type="spellEnd"/>
-      <w:r>
-        <w:rPr>
-          <w:rFonts w:ascii="Calibri" w:eastAsiaTheme="majorEastAsia" w:hAnsi="Calibri" w:cs="Calibri"/>
-          <w:sz w:val="24"/>
-          <w:szCs w:val="24"/>
-        </w:rPr>
-        <w:t xml:space="preserve">, </w:t>
-      </w:r>
-      <w:proofErr w:type="spellStart"/>
-      <w:r>
-        <w:rPr>
-          <w:rFonts w:ascii="Calibri" w:eastAsiaTheme="majorEastAsia" w:hAnsi="Calibri" w:cs="Calibri"/>
-          <w:sz w:val="24"/>
-          <w:szCs w:val="24"/>
-        </w:rPr>
-        <w:t>css</w:t>
-      </w:r>
-      <w:proofErr w:type="spellEnd"/>
-      <w:r>
-        <w:rPr>
-          <w:rFonts w:ascii="Calibri" w:eastAsiaTheme="majorEastAsia" w:hAnsi="Calibri" w:cs="Calibri"/>
-          <w:sz w:val="24"/>
-          <w:szCs w:val="24"/>
-        </w:rPr>
-        <w:t>, etc.)</w:t>
-      </w:r>
-    </w:p>
-    <w:p>
-      <w:pPr>
-        <w:rPr>
-          <w:rFonts w:ascii="Calibri" w:eastAsiaTheme="majorEastAsia" w:hAnsi="Calibri" w:cs="Calibri"/>
-          <w:sz w:val="24"/>
-          <w:szCs w:val="24"/>
-        </w:rPr>
-      </w:pPr>
-      <w:proofErr w:type="spellStart"/>
-      <w:r>
-        <w:rPr>
-          <w:rFonts w:ascii="Calibri" w:eastAsiaTheme="majorEastAsia" w:hAnsi="Calibri" w:cs="Calibri"/>
-          <w:sz w:val="24"/>
-          <w:szCs w:val="24"/>
-        </w:rPr>
-        <w:t>npm</w:t>
-      </w:r>
-      <w:proofErr w:type="spellEnd"/>
-      <w:r>
-        <w:rPr>
-          <w:rFonts w:ascii="Calibri" w:eastAsiaTheme="majorEastAsia" w:hAnsi="Calibri" w:cs="Calibri"/>
-          <w:sz w:val="24"/>
-          <w:szCs w:val="24"/>
-        </w:rPr>
-        <w:t xml:space="preserve"> run </w:t>
-      </w:r>
-      <w:proofErr w:type="spellStart"/>
-      <w:r>
-        <w:rPr>
-          <w:rFonts w:ascii="Calibri" w:eastAsiaTheme="majorEastAsia" w:hAnsi="Calibri" w:cs="Calibri"/>
-          <w:sz w:val="24"/>
-          <w:szCs w:val="24"/>
-        </w:rPr>
-        <w:t>build</w:t>
-      </w:r>
-      <w:proofErr w:type="spellEnd"/>
+      <w:r>
+        <w:rPr>
+          <w:rFonts w:ascii="Calibri" w:eastAsiaTheme="majorEastAsia" w:hAnsi="Calibri" w:cs="Calibri"/>
+          <w:sz w:val="24"/>
+          <w:szCs w:val="24"/>
+        </w:rPr>
+        <w:t>php artisan serve</w:t>
+      </w:r>
+    </w:p>
+    <w:p>
+      <w:pPr>
+        <w:rPr>
+          <w:rFonts w:ascii="Calibri" w:eastAsiaTheme="majorEastAsia" w:hAnsi="Calibri" w:cs="Calibri"/>
+          <w:sz w:val="24"/>
+          <w:szCs w:val="24"/>
+        </w:rPr>
+      </w:pPr>
+      <w:r>
+        <w:rPr>
+          <w:rFonts w:ascii="Calibri" w:eastAsiaTheme="majorEastAsia" w:hAnsi="Calibri" w:cs="Calibri"/>
+          <w:sz w:val="24"/>
+          <w:szCs w:val="24"/>
+        </w:rPr>
+        <w:t>7. Compilar los assests (js, css, etc.)</w:t>
+      </w:r>
+    </w:p>
+    <w:p>
+      <w:pPr>
+        <w:rPr>
+          <w:rFonts w:ascii="Calibri" w:eastAsiaTheme="majorEastAsia" w:hAnsi="Calibri" w:cs="Calibri"/>
+          <w:sz w:val="24"/>
+          <w:szCs w:val="24"/>
+        </w:rPr>
+      </w:pPr>
+      <w:r>
+        <w:rPr>
+          <w:rFonts w:ascii="Calibri" w:eastAsiaTheme="majorEastAsia" w:hAnsi="Calibri" w:cs="Calibri"/>
+          <w:sz w:val="24"/>
+          <w:szCs w:val="24"/>
+        </w:rPr>
+        <w:t>npm run build</w:t>
+      </w:r>
     </w:p>
     <w:p>
       <w:pPr>
@@ -3572,36 +3162,8 @@
           <w:sz w:val="24"/>
           <w:szCs w:val="24"/>
         </w:rPr>
-        <w:t xml:space="preserve">  </w:t>
-      </w:r>
-      <w:proofErr w:type="spellStart"/>
-      <w:r>
-        <w:rPr>
-          <w:rFonts w:ascii="Calibri" w:eastAsiaTheme="majorEastAsia" w:hAnsi="Calibri" w:cs="Calibri"/>
-          <w:sz w:val="24"/>
-          <w:szCs w:val="24"/>
-        </w:rPr>
-        <w:t>git</w:t>
-      </w:r>
-      <w:proofErr w:type="spellEnd"/>
-      <w:r>
-        <w:rPr>
-          <w:rFonts w:ascii="Calibri" w:eastAsiaTheme="majorEastAsia" w:hAnsi="Calibri" w:cs="Calibri"/>
-          <w:sz w:val="24"/>
-          <w:szCs w:val="24"/>
-        </w:rPr>
-        <w:t xml:space="preserve"> </w:t>
-      </w:r>
-      <w:proofErr w:type="spellStart"/>
-      <w:r>
-        <w:rPr>
-          <w:rFonts w:ascii="Calibri" w:eastAsiaTheme="majorEastAsia" w:hAnsi="Calibri" w:cs="Calibri"/>
-          <w:sz w:val="24"/>
-          <w:szCs w:val="24"/>
-        </w:rPr>
-        <w:t>pull</w:t>
-      </w:r>
-      <w:proofErr w:type="spellEnd"/>
+        <w:t xml:space="preserve">  git pull</w:t>
+      </w:r>
     </w:p>
     <w:p>
       <w:pPr>
@@ -3691,25 +3253,7 @@
           <w:sz w:val="24"/>
           <w:szCs w:val="24"/>
         </w:rPr>
-        <w:t xml:space="preserve">  </w:t>
-      </w:r>
-      <w:proofErr w:type="spellStart"/>
-      <w:r>
-        <w:rPr>
-          <w:rFonts w:ascii="Calibri" w:eastAsiaTheme="majorEastAsia" w:hAnsi="Calibri" w:cs="Calibri"/>
-          <w:sz w:val="24"/>
-          <w:szCs w:val="24"/>
-        </w:rPr>
-        <w:t>git</w:t>
-      </w:r>
-      <w:proofErr w:type="spellEnd"/>
-      <w:r>
-        <w:rPr>
-          <w:rFonts w:ascii="Calibri" w:eastAsiaTheme="majorEastAsia" w:hAnsi="Calibri" w:cs="Calibri"/>
-          <w:sz w:val="24"/>
-          <w:szCs w:val="24"/>
-        </w:rPr>
-        <w:t xml:space="preserve"> </w:t>
+        <w:t xml:space="preserve">  git </w:t>
       </w:r>
       <w:proofErr w:type="gramStart"/>
       <w:r>
@@ -3737,17 +3281,160 @@
           <w:szCs w:val="24"/>
         </w:rPr>
         <w:tab/>
-      </w:r>
-      <w:proofErr w:type="spellStart"/>
-      <w:r>
-        <w:rPr>
-          <w:rFonts w:ascii="Calibri" w:eastAsiaTheme="majorEastAsia" w:hAnsi="Calibri" w:cs="Calibri"/>
-          <w:sz w:val="24"/>
-          <w:szCs w:val="24"/>
-        </w:rPr>
-        <w:t>git</w:t>
-      </w:r>
-      <w:proofErr w:type="spellEnd"/>
+        <w:t>git add "nombre_archivo"</w:t>
+      </w:r>
+    </w:p>
+    <w:p>
+      <w:pPr>
+        <w:rPr>
+          <w:rFonts w:ascii="Calibri" w:eastAsiaTheme="majorEastAsia" w:hAnsi="Calibri" w:cs="Calibri"/>
+          <w:sz w:val="24"/>
+          <w:szCs w:val="24"/>
+        </w:rPr>
+      </w:pPr>
+    </w:p>
+    <w:p>
+      <w:pPr>
+        <w:rPr>
+          <w:rFonts w:ascii="Calibri" w:eastAsiaTheme="majorEastAsia" w:hAnsi="Calibri" w:cs="Calibri"/>
+          <w:sz w:val="24"/>
+          <w:szCs w:val="24"/>
+        </w:rPr>
+      </w:pPr>
+      <w:r>
+        <w:rPr>
+          <w:rFonts w:ascii="Calibri" w:eastAsiaTheme="majorEastAsia" w:hAnsi="Calibri" w:cs="Calibri"/>
+          <w:sz w:val="24"/>
+          <w:szCs w:val="24"/>
+        </w:rPr>
+        <w:t>- Guardar cambios</w:t>
+      </w:r>
+    </w:p>
+    <w:p>
+      <w:pPr>
+        <w:rPr>
+          <w:rFonts w:ascii="Calibri" w:eastAsiaTheme="majorEastAsia" w:hAnsi="Calibri" w:cs="Calibri"/>
+          <w:sz w:val="24"/>
+          <w:szCs w:val="24"/>
+        </w:rPr>
+      </w:pPr>
+      <w:r>
+        <w:rPr>
+          <w:rFonts w:ascii="Calibri" w:eastAsiaTheme="majorEastAsia" w:hAnsi="Calibri" w:cs="Calibri"/>
+          <w:sz w:val="24"/>
+          <w:szCs w:val="24"/>
+        </w:rPr>
+        <w:t xml:space="preserve">  git commit -m "Mensaje de resumen de los cambios"</w:t>
+      </w:r>
+      <w:r>
+        <w:rPr>
+          <w:rFonts w:ascii="Calibri" w:eastAsiaTheme="majorEastAsia" w:hAnsi="Calibri" w:cs="Calibri"/>
+          <w:sz w:val="24"/>
+          <w:szCs w:val="24"/>
+        </w:rPr>
+        <w:t>:</w:t>
+      </w:r>
+    </w:p>
+    <w:p>
+      <w:pPr>
+        <w:rPr>
+          <w:rFonts w:ascii="Calibri" w:eastAsiaTheme="majorEastAsia" w:hAnsi="Calibri" w:cs="Calibri"/>
+          <w:sz w:val="24"/>
+          <w:szCs w:val="24"/>
+        </w:rPr>
+      </w:pPr>
+    </w:p>
+    <w:p>
+      <w:pPr>
+        <w:rPr>
+          <w:rFonts w:ascii="Calibri" w:eastAsiaTheme="majorEastAsia" w:hAnsi="Calibri" w:cs="Calibri"/>
+          <w:sz w:val="24"/>
+          <w:szCs w:val="24"/>
+        </w:rPr>
+      </w:pPr>
+      <w:r>
+        <w:rPr>
+          <w:rFonts w:ascii="Calibri" w:eastAsiaTheme="majorEastAsia" w:hAnsi="Calibri" w:cs="Calibri"/>
+          <w:sz w:val="24"/>
+          <w:szCs w:val="24"/>
+        </w:rPr>
+        <w:t xml:space="preserve">- Subir cambios </w:t>
+      </w:r>
+      <w:r>
+        <w:rPr>
+          <w:rFonts w:ascii="Calibri" w:eastAsiaTheme="majorEastAsia" w:hAnsi="Calibri" w:cs="Calibri"/>
+          <w:sz w:val="24"/>
+          <w:szCs w:val="24"/>
+        </w:rPr>
+        <w:t xml:space="preserve">desde remositorio local hacia </w:t>
+      </w:r>
+      <w:r>
+        <w:rPr>
+          <w:rFonts w:ascii="Calibri" w:eastAsiaTheme="majorEastAsia" w:hAnsi="Calibri" w:cs="Calibri"/>
+          <w:sz w:val="24"/>
+          <w:szCs w:val="24"/>
+        </w:rPr>
+        <w:t>repositorio</w:t>
+      </w:r>
+      <w:r>
+        <w:rPr>
+          <w:rFonts w:ascii="Calibri" w:eastAsiaTheme="majorEastAsia" w:hAnsi="Calibri" w:cs="Calibri"/>
+          <w:sz w:val="24"/>
+          <w:szCs w:val="24"/>
+        </w:rPr>
+        <w:t xml:space="preserve"> remoto</w:t>
+      </w:r>
+      <w:r>
+        <w:rPr>
+          <w:rFonts w:ascii="Calibri" w:eastAsiaTheme="majorEastAsia" w:hAnsi="Calibri" w:cs="Calibri"/>
+          <w:sz w:val="24"/>
+          <w:szCs w:val="24"/>
+        </w:rPr>
+        <w:t>:</w:t>
+      </w:r>
+    </w:p>
+    <w:p>
+      <w:pPr>
+        <w:rPr>
+          <w:rFonts w:ascii="Calibri" w:eastAsiaTheme="majorEastAsia" w:hAnsi="Calibri" w:cs="Calibri"/>
+          <w:sz w:val="24"/>
+          <w:szCs w:val="24"/>
+        </w:rPr>
+      </w:pPr>
+      <w:r>
+        <w:rPr>
+          <w:rFonts w:ascii="Calibri" w:eastAsiaTheme="majorEastAsia" w:hAnsi="Calibri" w:cs="Calibri"/>
+          <w:sz w:val="24"/>
+          <w:szCs w:val="24"/>
+        </w:rPr>
+        <w:t xml:space="preserve">  git push</w:t>
+      </w:r>
+    </w:p>
+    <w:p>
+      <w:pPr>
+        <w:rPr>
+          <w:rFonts w:ascii="Calibri" w:eastAsiaTheme="majorEastAsia" w:hAnsi="Calibri" w:cs="Calibri"/>
+          <w:sz w:val="24"/>
+          <w:szCs w:val="24"/>
+        </w:rPr>
+      </w:pPr>
+    </w:p>
+    <w:p>
+      <w:pPr>
+        <w:rPr>
+          <w:rFonts w:ascii="Calibri" w:eastAsiaTheme="majorEastAsia" w:hAnsi="Calibri" w:cs="Calibri"/>
+          <w:sz w:val="24"/>
+          <w:szCs w:val="24"/>
+        </w:rPr>
+      </w:pPr>
+      <w:r>
+        <w:rPr>
+          <w:rFonts w:ascii="Calibri" w:eastAsiaTheme="majorEastAsia" w:hAnsi="Calibri" w:cs="Calibri"/>
+          <w:sz w:val="24"/>
+          <w:szCs w:val="24"/>
+        </w:rPr>
+        <w:t>Nota: puesto que estamos trabajando sobre la rama main directamente, asegurarse de tener</w:t>
+      </w:r>
       <w:r>
         <w:rPr>
           <w:rFonts w:ascii="Calibri" w:eastAsiaTheme="majorEastAsia" w:hAnsi="Calibri" w:cs="Calibri"/>
@@ -3756,302 +3443,6 @@
         </w:rPr>
         <w:t xml:space="preserve"> </w:t>
       </w:r>
-      <w:proofErr w:type="spellStart"/>
-      <w:r>
-        <w:rPr>
-          <w:rFonts w:ascii="Calibri" w:eastAsiaTheme="majorEastAsia" w:hAnsi="Calibri" w:cs="Calibri"/>
-          <w:sz w:val="24"/>
-          <w:szCs w:val="24"/>
-        </w:rPr>
-        <w:t>add</w:t>
-      </w:r>
-      <w:proofErr w:type="spellEnd"/>
-      <w:r>
-        <w:rPr>
-          <w:rFonts w:ascii="Calibri" w:eastAsiaTheme="majorEastAsia" w:hAnsi="Calibri" w:cs="Calibri"/>
-          <w:sz w:val="24"/>
-          <w:szCs w:val="24"/>
-        </w:rPr>
-        <w:t xml:space="preserve"> "</w:t>
-      </w:r>
-      <w:proofErr w:type="spellStart"/>
-      <w:r>
-        <w:rPr>
-          <w:rFonts w:ascii="Calibri" w:eastAsiaTheme="majorEastAsia" w:hAnsi="Calibri" w:cs="Calibri"/>
-          <w:sz w:val="24"/>
-          <w:szCs w:val="24"/>
-        </w:rPr>
-        <w:t>nombre_archivo</w:t>
-      </w:r>
-      <w:proofErr w:type="spellEnd"/>
-      <w:r>
-        <w:rPr>
-          <w:rFonts w:ascii="Calibri" w:eastAsiaTheme="majorEastAsia" w:hAnsi="Calibri" w:cs="Calibri"/>
-          <w:sz w:val="24"/>
-          <w:szCs w:val="24"/>
-        </w:rPr>
-        <w:t>"</w:t>
-      </w:r>
-    </w:p>
-    <w:p>
-      <w:pPr>
-        <w:rPr>
-          <w:rFonts w:ascii="Calibri" w:eastAsiaTheme="majorEastAsia" w:hAnsi="Calibri" w:cs="Calibri"/>
-          <w:sz w:val="24"/>
-          <w:szCs w:val="24"/>
-        </w:rPr>
-      </w:pPr>
-    </w:p>
-    <w:p>
-      <w:pPr>
-        <w:rPr>
-          <w:rFonts w:ascii="Calibri" w:eastAsiaTheme="majorEastAsia" w:hAnsi="Calibri" w:cs="Calibri"/>
-          <w:sz w:val="24"/>
-          <w:szCs w:val="24"/>
-        </w:rPr>
-      </w:pPr>
-      <w:r>
-        <w:rPr>
-          <w:rFonts w:ascii="Calibri" w:eastAsiaTheme="majorEastAsia" w:hAnsi="Calibri" w:cs="Calibri"/>
-          <w:sz w:val="24"/>
-          <w:szCs w:val="24"/>
-        </w:rPr>
-        <w:t>- Guardar cambios</w:t>
-      </w:r>
-    </w:p>
-    <w:p>
-      <w:pPr>
-        <w:rPr>
-          <w:rFonts w:ascii="Calibri" w:eastAsiaTheme="majorEastAsia" w:hAnsi="Calibri" w:cs="Calibri"/>
-          <w:sz w:val="24"/>
-          <w:szCs w:val="24"/>
-        </w:rPr>
-      </w:pPr>
-      <w:r>
-        <w:rPr>
-          <w:rFonts w:ascii="Calibri" w:eastAsiaTheme="majorEastAsia" w:hAnsi="Calibri" w:cs="Calibri"/>
-          <w:sz w:val="24"/>
-          <w:szCs w:val="24"/>
-        </w:rPr>
-        <w:t xml:space="preserve">  </w:t>
-      </w:r>
-      <w:proofErr w:type="spellStart"/>
-      <w:r>
-        <w:rPr>
-          <w:rFonts w:ascii="Calibri" w:eastAsiaTheme="majorEastAsia" w:hAnsi="Calibri" w:cs="Calibri"/>
-          <w:sz w:val="24"/>
-          <w:szCs w:val="24"/>
-        </w:rPr>
-        <w:t>git</w:t>
-      </w:r>
-      <w:proofErr w:type="spellEnd"/>
-      <w:r>
-        <w:rPr>
-          <w:rFonts w:ascii="Calibri" w:eastAsiaTheme="majorEastAsia" w:hAnsi="Calibri" w:cs="Calibri"/>
-          <w:sz w:val="24"/>
-          <w:szCs w:val="24"/>
-        </w:rPr>
-        <w:t xml:space="preserve"> </w:t>
-      </w:r>
-      <w:proofErr w:type="spellStart"/>
-      <w:r>
-        <w:rPr>
-          <w:rFonts w:ascii="Calibri" w:eastAsiaTheme="majorEastAsia" w:hAnsi="Calibri" w:cs="Calibri"/>
-          <w:sz w:val="24"/>
-          <w:szCs w:val="24"/>
-        </w:rPr>
-        <w:t>commit</w:t>
-      </w:r>
-      <w:proofErr w:type="spellEnd"/>
-      <w:r>
-        <w:rPr>
-          <w:rFonts w:ascii="Calibri" w:eastAsiaTheme="majorEastAsia" w:hAnsi="Calibri" w:cs="Calibri"/>
-          <w:sz w:val="24"/>
-          <w:szCs w:val="24"/>
-        </w:rPr>
-        <w:t xml:space="preserve"> -m "Mensaje de resumen de los cambios"</w:t>
-      </w:r>
-      <w:r>
-        <w:rPr>
-          <w:rFonts w:ascii="Calibri" w:eastAsiaTheme="majorEastAsia" w:hAnsi="Calibri" w:cs="Calibri"/>
-          <w:sz w:val="24"/>
-          <w:szCs w:val="24"/>
-        </w:rPr>
-        <w:t>:</w:t>
-      </w:r>
-    </w:p>
-    <w:p>
-      <w:pPr>
-        <w:rPr>
-          <w:rFonts w:ascii="Calibri" w:eastAsiaTheme="majorEastAsia" w:hAnsi="Calibri" w:cs="Calibri"/>
-          <w:sz w:val="24"/>
-          <w:szCs w:val="24"/>
-        </w:rPr>
-      </w:pPr>
-    </w:p>
-    <w:p>
-      <w:pPr>
-        <w:rPr>
-          <w:rFonts w:ascii="Calibri" w:eastAsiaTheme="majorEastAsia" w:hAnsi="Calibri" w:cs="Calibri"/>
-          <w:sz w:val="24"/>
-          <w:szCs w:val="24"/>
-        </w:rPr>
-      </w:pPr>
-      <w:r>
-        <w:rPr>
-          <w:rFonts w:ascii="Calibri" w:eastAsiaTheme="majorEastAsia" w:hAnsi="Calibri" w:cs="Calibri"/>
-          <w:sz w:val="24"/>
-          <w:szCs w:val="24"/>
-        </w:rPr>
-        <w:t xml:space="preserve">- Subir cambios </w:t>
-      </w:r>
-      <w:r>
-        <w:rPr>
-          <w:rFonts w:ascii="Calibri" w:eastAsiaTheme="majorEastAsia" w:hAnsi="Calibri" w:cs="Calibri"/>
-          <w:sz w:val="24"/>
-          <w:szCs w:val="24"/>
-        </w:rPr>
-        <w:t xml:space="preserve">desde </w:t>
-      </w:r>
-      <w:proofErr w:type="spellStart"/>
-      <w:r>
-        <w:rPr>
-          <w:rFonts w:ascii="Calibri" w:eastAsiaTheme="majorEastAsia" w:hAnsi="Calibri" w:cs="Calibri"/>
-          <w:sz w:val="24"/>
-          <w:szCs w:val="24"/>
-        </w:rPr>
-        <w:t>remositorio</w:t>
-      </w:r>
-      <w:proofErr w:type="spellEnd"/>
-      <w:r>
-        <w:rPr>
-          <w:rFonts w:ascii="Calibri" w:eastAsiaTheme="majorEastAsia" w:hAnsi="Calibri" w:cs="Calibri"/>
-          <w:sz w:val="24"/>
-          <w:szCs w:val="24"/>
-        </w:rPr>
-        <w:t xml:space="preserve"> local hacia </w:t>
-      </w:r>
-      <w:r>
-        <w:rPr>
-          <w:rFonts w:ascii="Calibri" w:eastAsiaTheme="majorEastAsia" w:hAnsi="Calibri" w:cs="Calibri"/>
-          <w:sz w:val="24"/>
-          <w:szCs w:val="24"/>
-        </w:rPr>
-        <w:t>repositorio</w:t>
-      </w:r>
-      <w:r>
-        <w:rPr>
-          <w:rFonts w:ascii="Calibri" w:eastAsiaTheme="majorEastAsia" w:hAnsi="Calibri" w:cs="Calibri"/>
-          <w:sz w:val="24"/>
-          <w:szCs w:val="24"/>
-        </w:rPr>
-        <w:t xml:space="preserve"> remoto</w:t>
-      </w:r>
-      <w:r>
-        <w:rPr>
-          <w:rFonts w:ascii="Calibri" w:eastAsiaTheme="majorEastAsia" w:hAnsi="Calibri" w:cs="Calibri"/>
-          <w:sz w:val="24"/>
-          <w:szCs w:val="24"/>
-        </w:rPr>
-        <w:t>:</w:t>
-      </w:r>
-    </w:p>
-    <w:p>
-      <w:pPr>
-        <w:rPr>
-          <w:rFonts w:ascii="Calibri" w:eastAsiaTheme="majorEastAsia" w:hAnsi="Calibri" w:cs="Calibri"/>
-          <w:sz w:val="24"/>
-          <w:szCs w:val="24"/>
-        </w:rPr>
-      </w:pPr>
-      <w:r>
-        <w:rPr>
-          <w:rFonts w:ascii="Calibri" w:eastAsiaTheme="majorEastAsia" w:hAnsi="Calibri" w:cs="Calibri"/>
-          <w:sz w:val="24"/>
-          <w:szCs w:val="24"/>
-        </w:rPr>
-        <w:t xml:space="preserve">  </w:t>
-      </w:r>
-      <w:proofErr w:type="spellStart"/>
-      <w:r>
-        <w:rPr>
-          <w:rFonts w:ascii="Calibri" w:eastAsiaTheme="majorEastAsia" w:hAnsi="Calibri" w:cs="Calibri"/>
-          <w:sz w:val="24"/>
-          <w:szCs w:val="24"/>
-        </w:rPr>
-        <w:t>git</w:t>
-      </w:r>
-      <w:proofErr w:type="spellEnd"/>
-      <w:r>
-        <w:rPr>
-          <w:rFonts w:ascii="Calibri" w:eastAsiaTheme="majorEastAsia" w:hAnsi="Calibri" w:cs="Calibri"/>
-          <w:sz w:val="24"/>
-          <w:szCs w:val="24"/>
-        </w:rPr>
-        <w:t xml:space="preserve"> </w:t>
-      </w:r>
-      <w:proofErr w:type="spellStart"/>
-      <w:r>
-        <w:rPr>
-          <w:rFonts w:ascii="Calibri" w:eastAsiaTheme="majorEastAsia" w:hAnsi="Calibri" w:cs="Calibri"/>
-          <w:sz w:val="24"/>
-          <w:szCs w:val="24"/>
-        </w:rPr>
-        <w:t>push</w:t>
-      </w:r>
-      <w:proofErr w:type="spellEnd"/>
-    </w:p>
-    <w:p>
-      <w:pPr>
-        <w:rPr>
-          <w:rFonts w:ascii="Calibri" w:eastAsiaTheme="majorEastAsia" w:hAnsi="Calibri" w:cs="Calibri"/>
-          <w:sz w:val="24"/>
-          <w:szCs w:val="24"/>
-        </w:rPr>
-      </w:pPr>
-    </w:p>
-    <w:p>
-      <w:pPr>
-        <w:rPr>
-          <w:rFonts w:ascii="Calibri" w:eastAsiaTheme="majorEastAsia" w:hAnsi="Calibri" w:cs="Calibri"/>
-          <w:sz w:val="24"/>
-          <w:szCs w:val="24"/>
-        </w:rPr>
-      </w:pPr>
-      <w:r>
-        <w:rPr>
-          <w:rFonts w:ascii="Calibri" w:eastAsiaTheme="majorEastAsia" w:hAnsi="Calibri" w:cs="Calibri"/>
-          <w:sz w:val="24"/>
-          <w:szCs w:val="24"/>
-        </w:rPr>
-        <w:t xml:space="preserve">Nota: puesto que estamos trabajando sobre la rama </w:t>
-      </w:r>
-      <w:proofErr w:type="spellStart"/>
-      <w:r>
-        <w:rPr>
-          <w:rFonts w:ascii="Calibri" w:eastAsiaTheme="majorEastAsia" w:hAnsi="Calibri" w:cs="Calibri"/>
-          <w:sz w:val="24"/>
-          <w:szCs w:val="24"/>
-        </w:rPr>
-        <w:t>main</w:t>
-      </w:r>
-      <w:proofErr w:type="spellEnd"/>
-      <w:r>
-        <w:rPr>
-          <w:rFonts w:ascii="Calibri" w:eastAsiaTheme="majorEastAsia" w:hAnsi="Calibri" w:cs="Calibri"/>
-          <w:sz w:val="24"/>
-          <w:szCs w:val="24"/>
-        </w:rPr>
-        <w:t xml:space="preserve"> directamente, asegurarse de tener</w:t>
-      </w:r>
-      <w:r>
-        <w:rPr>
-          <w:rFonts w:ascii="Calibri" w:eastAsiaTheme="majorEastAsia" w:hAnsi="Calibri" w:cs="Calibri"/>
-          <w:sz w:val="24"/>
-          <w:szCs w:val="24"/>
-        </w:rPr>
-        <w:t xml:space="preserve"> </w:t>
-      </w:r>
       <w:r>
         <w:rPr>
           <w:rFonts w:ascii="Calibri" w:eastAsiaTheme="majorEastAsia" w:hAnsi="Calibri" w:cs="Calibri"/>
@@ -4075,25 +3466,7 @@
           <w:sz w:val="24"/>
           <w:szCs w:val="24"/>
         </w:rPr>
-        <w:t xml:space="preserve">Nota 2: durante el desarrollo, para no compilar </w:t>
-      </w:r>
-      <w:proofErr w:type="spellStart"/>
-      <w:r>
-        <w:rPr>
-          <w:rFonts w:ascii="Calibri" w:eastAsiaTheme="majorEastAsia" w:hAnsi="Calibri" w:cs="Calibri"/>
-          <w:sz w:val="24"/>
-          <w:szCs w:val="24"/>
-        </w:rPr>
-        <w:t>assest</w:t>
-      </w:r>
-      <w:proofErr w:type="spellEnd"/>
-      <w:r>
-        <w:rPr>
-          <w:rFonts w:ascii="Calibri" w:eastAsiaTheme="majorEastAsia" w:hAnsi="Calibri" w:cs="Calibri"/>
-          <w:sz w:val="24"/>
-          <w:szCs w:val="24"/>
-        </w:rPr>
-        <w:t xml:space="preserve"> continuamente mientras se realizan cambios, </w:t>
+        <w:t xml:space="preserve">Nota 2: durante el desarrollo, para no compilar assest continuamente mientras se realizan cambios, </w:t>
       </w:r>
     </w:p>
     <w:p>
@@ -4110,43 +3483,7 @@
           <w:sz w:val="24"/>
           <w:szCs w:val="24"/>
         </w:rPr>
-        <w:t xml:space="preserve">usar </w:t>
-      </w:r>
-      <w:proofErr w:type="spellStart"/>
-      <w:r>
-        <w:rPr>
-          <w:rFonts w:ascii="Calibri" w:eastAsiaTheme="majorEastAsia" w:hAnsi="Calibri" w:cs="Calibri"/>
-          <w:sz w:val="24"/>
-          <w:szCs w:val="24"/>
-        </w:rPr>
-        <w:t>npm</w:t>
-      </w:r>
-      <w:proofErr w:type="spellEnd"/>
-      <w:r>
-        <w:rPr>
-          <w:rFonts w:ascii="Calibri" w:eastAsiaTheme="majorEastAsia" w:hAnsi="Calibri" w:cs="Calibri"/>
-          <w:sz w:val="24"/>
-          <w:szCs w:val="24"/>
-        </w:rPr>
-        <w:t xml:space="preserve"> run </w:t>
-      </w:r>
-      <w:proofErr w:type="spellStart"/>
-      <w:r>
-        <w:rPr>
-          <w:rFonts w:ascii="Calibri" w:eastAsiaTheme="majorEastAsia" w:hAnsi="Calibri" w:cs="Calibri"/>
-          <w:sz w:val="24"/>
-          <w:szCs w:val="24"/>
-        </w:rPr>
-        <w:t>dev</w:t>
-      </w:r>
-      <w:proofErr w:type="spellEnd"/>
-      <w:r>
-        <w:rPr>
-          <w:rFonts w:ascii="Calibri" w:eastAsiaTheme="majorEastAsia" w:hAnsi="Calibri" w:cs="Calibri"/>
-          <w:sz w:val="24"/>
-          <w:szCs w:val="24"/>
-        </w:rPr>
-        <w:t xml:space="preserve"> (compila mientras se realizan cambios).</w:t>
+        <w:t>usar npm run dev (compila mientras se realizan cambios).</w:t>
       </w:r>
     </w:p>
     <w:p>
@@ -5081,6 +4418,7 @@
   <w:style w:type="character" w:default="1" w:styleId="Fuentedeprrafopredeter">
     <w:name w:val="Default Paragraph Font"/>
     <w:uiPriority w:val="1"/>
+    <w:semiHidden/>
     <w:unhideWhenUsed/>
   </w:style>
   <w:style w:type="table" w:default="1" w:styleId="Tablanormal">

</xml_diff>